<commit_message>
Corrected css for disaster search under the tour backdrop
</commit_message>
<xml_diff>
--- a/design-deliverables/v.9/_doc/heuristic_summary_hud_data_export_tour.docx
+++ b/design-deliverables/v.9/_doc/heuristic_summary_hud_data_export_tour.docx
@@ -2086,11 +2086,15 @@
             <w:tcW w:w="3335" w:type="dxa"/>
           </w:tcPr>
           <w:p>
-            <w:r>
-              <w:t>No i</w:t>
-            </w:r>
-            <w:r>
-              <w:t>ssues identified</w:t>
+            <w:pPr>
+              <w:pStyle w:val="ListParagraph"/>
+              <w:numPr>
+                <w:ilvl w:val="0"/>
+                <w:numId w:val="34"/>
+              </w:numPr>
+            </w:pPr>
+            <w:r>
+              <w:t>Outline color for selected page element blends with element backgrounds</w:t>
             </w:r>
           </w:p>
           <w:p/>
@@ -2111,7 +2115,47 @@
               <w:rPr>
                 <w:noProof/>
               </w:rPr>
-              <w:t>--</w:t>
+              <w:drawing>
+                <wp:inline distT="0" distB="0" distL="0" distR="0" wp14:anchorId="41ECE9E0" wp14:editId="38D50546">
+                  <wp:extent cx="895350" cy="72456"/>
+                  <wp:effectExtent l="0" t="0" r="0" b="3810"/>
+                  <wp:docPr id="31" name="Picture 31"/>
+                  <wp:cNvGraphicFramePr>
+                    <a:graphicFrameLocks xmlns:a="http://schemas.openxmlformats.org/drawingml/2006/main" noChangeAspect="1"/>
+                  </wp:cNvGraphicFramePr>
+                  <a:graphic xmlns:a="http://schemas.openxmlformats.org/drawingml/2006/main">
+                    <a:graphicData uri="http://schemas.openxmlformats.org/drawingml/2006/picture">
+                      <pic:pic xmlns:pic="http://schemas.openxmlformats.org/drawingml/2006/picture">
+                        <pic:nvPicPr>
+                          <pic:cNvPr id="0" name="heuristics_scale_04.jpg"/>
+                          <pic:cNvPicPr/>
+                        </pic:nvPicPr>
+                        <pic:blipFill>
+                          <a:blip r:embed="rId11">
+                            <a:extLst>
+                              <a:ext uri="{28A0092B-C50C-407E-A947-70E740481C1C}">
+                                <a14:useLocalDpi xmlns:a14="http://schemas.microsoft.com/office/drawing/2010/main" val="0"/>
+                              </a:ext>
+                            </a:extLst>
+                          </a:blip>
+                          <a:stretch>
+                            <a:fillRect/>
+                          </a:stretch>
+                        </pic:blipFill>
+                        <pic:spPr>
+                          <a:xfrm>
+                            <a:off x="0" y="0"/>
+                            <a:ext cx="936092" cy="75753"/>
+                          </a:xfrm>
+                          <a:prstGeom prst="rect">
+                            <a:avLst/>
+                          </a:prstGeom>
+                        </pic:spPr>
+                      </pic:pic>
+                    </a:graphicData>
+                  </a:graphic>
+                </wp:inline>
+              </w:drawing>
             </w:r>
           </w:p>
         </w:tc>
@@ -2121,7 +2165,6 @@
           </w:tcPr>
           <w:p>
             <w:pPr>
-              <w:jc w:val="center"/>
               <w:rPr>
                 <w:rFonts w:cstheme="minorHAnsi"/>
               </w:rPr>
@@ -2130,7 +2173,21 @@
               <w:rPr>
                 <w:rFonts w:cstheme="minorHAnsi"/>
               </w:rPr>
-              <w:t>--</w:t>
+              <w:t>1.Change outline color from #</w:t>
+            </w:r>
+            <w:proofErr w:type="spellStart"/>
+            <w:r>
+              <w:rPr>
+                <w:rFonts w:cstheme="minorHAnsi"/>
+              </w:rPr>
+              <w:t>fff</w:t>
+            </w:r>
+            <w:proofErr w:type="spellEnd"/>
+            <w:r>
+              <w:rPr>
+                <w:rFonts w:cstheme="minorHAnsi"/>
+              </w:rPr>
+              <w:t xml:space="preserve"> to yellow</w:t>
             </w:r>
           </w:p>
         </w:tc>
@@ -2181,17 +2238,21 @@
             <w:tcW w:w="3335" w:type="dxa"/>
           </w:tcPr>
           <w:p>
-            <w:r>
-              <w:t>No i</w:t>
-            </w:r>
-            <w:r>
-              <w:t>ssues identified</w:t>
-            </w:r>
-          </w:p>
-          <w:p>
             <w:pPr>
               <w:pStyle w:val="ListParagraph"/>
-              <w:ind w:left="360"/>
+              <w:numPr>
+                <w:ilvl w:val="0"/>
+                <w:numId w:val="35"/>
+              </w:numPr>
+            </w:pPr>
+            <w:r>
+              <w:t>In INVALID ENTRY - “Disaster” in tour dialog is capitalized.</w:t>
+            </w:r>
+          </w:p>
+          <w:p>
+            <w:pPr>
+              <w:pStyle w:val="ListParagraph"/>
+              <w:ind w:left="0"/>
             </w:pPr>
           </w:p>
         </w:tc>
@@ -2211,7 +2272,47 @@
               <w:rPr>
                 <w:noProof/>
               </w:rPr>
-              <w:t>--</w:t>
+              <w:drawing>
+                <wp:inline distT="0" distB="0" distL="0" distR="0" wp14:anchorId="76D0C711" wp14:editId="4271D8BA">
+                  <wp:extent cx="895350" cy="72456"/>
+                  <wp:effectExtent l="0" t="0" r="0" b="3810"/>
+                  <wp:docPr id="32" name="Picture 32"/>
+                  <wp:cNvGraphicFramePr>
+                    <a:graphicFrameLocks xmlns:a="http://schemas.openxmlformats.org/drawingml/2006/main" noChangeAspect="1"/>
+                  </wp:cNvGraphicFramePr>
+                  <a:graphic xmlns:a="http://schemas.openxmlformats.org/drawingml/2006/main">
+                    <a:graphicData uri="http://schemas.openxmlformats.org/drawingml/2006/picture">
+                      <pic:pic xmlns:pic="http://schemas.openxmlformats.org/drawingml/2006/picture">
+                        <pic:nvPicPr>
+                          <pic:cNvPr id="0" name="heuristics_scale_04.jpg"/>
+                          <pic:cNvPicPr/>
+                        </pic:nvPicPr>
+                        <pic:blipFill>
+                          <a:blip r:embed="rId11">
+                            <a:extLst>
+                              <a:ext uri="{28A0092B-C50C-407E-A947-70E740481C1C}">
+                                <a14:useLocalDpi xmlns:a14="http://schemas.microsoft.com/office/drawing/2010/main" val="0"/>
+                              </a:ext>
+                            </a:extLst>
+                          </a:blip>
+                          <a:stretch>
+                            <a:fillRect/>
+                          </a:stretch>
+                        </pic:blipFill>
+                        <pic:spPr>
+                          <a:xfrm>
+                            <a:off x="0" y="0"/>
+                            <a:ext cx="936092" cy="75753"/>
+                          </a:xfrm>
+                          <a:prstGeom prst="rect">
+                            <a:avLst/>
+                          </a:prstGeom>
+                        </pic:spPr>
+                      </pic:pic>
+                    </a:graphicData>
+                  </a:graphic>
+                </wp:inline>
+              </w:drawing>
             </w:r>
           </w:p>
         </w:tc>
@@ -2220,9 +2321,9 @@
             <w:tcW w:w="3173" w:type="dxa"/>
           </w:tcPr>
           <w:p>
-            <w:pPr>
-              <w:jc w:val="center"/>
-            </w:pPr>
+            <w:r>
+              <w:t>1. Change “Disaster” to “disaster”</w:t>
+            </w:r>
           </w:p>
         </w:tc>
       </w:tr>
@@ -2847,7 +2948,7 @@
                 <w:sz w:val="28"/>
                 <w:szCs w:val="28"/>
               </w:rPr>
-              <w:t>0</w:t>
+              <w:t>2</w:t>
             </w:r>
           </w:p>
         </w:tc>
@@ -3189,11 +3290,15 @@
             <w:tcW w:w="3335" w:type="dxa"/>
           </w:tcPr>
           <w:p>
-            <w:r>
-              <w:t>No i</w:t>
-            </w:r>
-            <w:r>
-              <w:t>ssues identified</w:t>
+            <w:pPr>
+              <w:pStyle w:val="ListParagraph"/>
+              <w:numPr>
+                <w:ilvl w:val="0"/>
+                <w:numId w:val="36"/>
+              </w:numPr>
+            </w:pPr>
+            <w:r>
+              <w:t>Dialog – “Click the checkbox located under the disaster ID to select a disaster.”</w:t>
             </w:r>
           </w:p>
           <w:p/>
@@ -3214,8 +3319,50 @@
               <w:rPr>
                 <w:noProof/>
               </w:rPr>
-              <w:t>--</w:t>
-            </w:r>
+              <w:drawing>
+                <wp:inline distT="0" distB="0" distL="0" distR="0" wp14:anchorId="0E2EEB3A" wp14:editId="3902C558">
+                  <wp:extent cx="895350" cy="72456"/>
+                  <wp:effectExtent l="0" t="0" r="0" b="3810"/>
+                  <wp:docPr id="33" name="Picture 33"/>
+                  <wp:cNvGraphicFramePr>
+                    <a:graphicFrameLocks xmlns:a="http://schemas.openxmlformats.org/drawingml/2006/main" noChangeAspect="1"/>
+                  </wp:cNvGraphicFramePr>
+                  <a:graphic xmlns:a="http://schemas.openxmlformats.org/drawingml/2006/main">
+                    <a:graphicData uri="http://schemas.openxmlformats.org/drawingml/2006/picture">
+                      <pic:pic xmlns:pic="http://schemas.openxmlformats.org/drawingml/2006/picture">
+                        <pic:nvPicPr>
+                          <pic:cNvPr id="0" name="heuristics_scale_04.jpg"/>
+                          <pic:cNvPicPr/>
+                        </pic:nvPicPr>
+                        <pic:blipFill>
+                          <a:blip r:embed="rId11">
+                            <a:extLst>
+                              <a:ext uri="{28A0092B-C50C-407E-A947-70E740481C1C}">
+                                <a14:useLocalDpi xmlns:a14="http://schemas.microsoft.com/office/drawing/2010/main" val="0"/>
+                              </a:ext>
+                            </a:extLst>
+                          </a:blip>
+                          <a:stretch>
+                            <a:fillRect/>
+                          </a:stretch>
+                        </pic:blipFill>
+                        <pic:spPr>
+                          <a:xfrm>
+                            <a:off x="0" y="0"/>
+                            <a:ext cx="936092" cy="75753"/>
+                          </a:xfrm>
+                          <a:prstGeom prst="rect">
+                            <a:avLst/>
+                          </a:prstGeom>
+                        </pic:spPr>
+                      </pic:pic>
+                    </a:graphicData>
+                  </a:graphic>
+                </wp:inline>
+              </w:drawing>
+            </w:r>
+            <w:bookmarkStart w:id="0" w:name="_GoBack"/>
+            <w:bookmarkEnd w:id="0"/>
           </w:p>
         </w:tc>
         <w:tc>
@@ -3224,7 +3371,6 @@
           </w:tcPr>
           <w:p>
             <w:pPr>
-              <w:jc w:val="center"/>
               <w:rPr>
                 <w:rFonts w:cstheme="minorHAnsi"/>
               </w:rPr>
@@ -3234,7 +3380,23 @@
                 <w:rFonts w:cstheme="minorHAnsi"/>
                 <w:i/>
               </w:rPr>
-              <w:t>--</w:t>
+              <w:t xml:space="preserve">1. Change dialog </w:t>
+            </w:r>
+            <w:proofErr w:type="gramStart"/>
+            <w:r>
+              <w:rPr>
+                <w:rFonts w:cstheme="minorHAnsi"/>
+                <w:i/>
+              </w:rPr>
+              <w:t>to :</w:t>
+            </w:r>
+            <w:proofErr w:type="gramEnd"/>
+            <w:r>
+              <w:rPr>
+                <w:rFonts w:cstheme="minorHAnsi"/>
+                <w:i/>
+              </w:rPr>
+              <w:t xml:space="preserve"> “To select a disaster, click the checkbox located under the disaster ID”</w:t>
             </w:r>
           </w:p>
         </w:tc>
@@ -9933,10 +10095,7 @@
         </w:rPr>
       </w:pPr>
     </w:p>
-    <w:p>
-      <w:bookmarkStart w:id="0" w:name="_GoBack"/>
-      <w:bookmarkEnd w:id="0"/>
-    </w:p>
+    <w:p/>
     <w:sectPr>
       <w:headerReference w:type="default" r:id="rId13"/>
       <w:pgSz w:w="12240" w:h="15840"/>
@@ -10592,6 +10751,184 @@
     </w:lvl>
   </w:abstractNum>
   <w:abstractNum w:abstractNumId="6" w15:restartNumberingAfterBreak="0">
+    <w:nsid w:val="1D7D6941"/>
+    <w:multiLevelType w:val="hybridMultilevel"/>
+    <w:tmpl w:val="7EB0AE5A"/>
+    <w:lvl w:ilvl="0" w:tplc="0409000F">
+      <w:start w:val="1"/>
+      <w:numFmt w:val="decimal"/>
+      <w:lvlText w:val="%1."/>
+      <w:lvlJc w:val="left"/>
+      <w:pPr>
+        <w:ind w:left="360" w:hanging="360"/>
+      </w:pPr>
+      <w:rPr>
+        <w:rFonts w:hint="default"/>
+      </w:rPr>
+    </w:lvl>
+    <w:lvl w:ilvl="1" w:tplc="04090019" w:tentative="1">
+      <w:start w:val="1"/>
+      <w:numFmt w:val="lowerLetter"/>
+      <w:lvlText w:val="%2."/>
+      <w:lvlJc w:val="left"/>
+      <w:pPr>
+        <w:ind w:left="1080" w:hanging="360"/>
+      </w:pPr>
+    </w:lvl>
+    <w:lvl w:ilvl="2" w:tplc="0409001B" w:tentative="1">
+      <w:start w:val="1"/>
+      <w:numFmt w:val="lowerRoman"/>
+      <w:lvlText w:val="%3."/>
+      <w:lvlJc w:val="right"/>
+      <w:pPr>
+        <w:ind w:left="1800" w:hanging="180"/>
+      </w:pPr>
+    </w:lvl>
+    <w:lvl w:ilvl="3" w:tplc="0409000F" w:tentative="1">
+      <w:start w:val="1"/>
+      <w:numFmt w:val="decimal"/>
+      <w:lvlText w:val="%4."/>
+      <w:lvlJc w:val="left"/>
+      <w:pPr>
+        <w:ind w:left="2520" w:hanging="360"/>
+      </w:pPr>
+    </w:lvl>
+    <w:lvl w:ilvl="4" w:tplc="04090019" w:tentative="1">
+      <w:start w:val="1"/>
+      <w:numFmt w:val="lowerLetter"/>
+      <w:lvlText w:val="%5."/>
+      <w:lvlJc w:val="left"/>
+      <w:pPr>
+        <w:ind w:left="3240" w:hanging="360"/>
+      </w:pPr>
+    </w:lvl>
+    <w:lvl w:ilvl="5" w:tplc="0409001B" w:tentative="1">
+      <w:start w:val="1"/>
+      <w:numFmt w:val="lowerRoman"/>
+      <w:lvlText w:val="%6."/>
+      <w:lvlJc w:val="right"/>
+      <w:pPr>
+        <w:ind w:left="3960" w:hanging="180"/>
+      </w:pPr>
+    </w:lvl>
+    <w:lvl w:ilvl="6" w:tplc="0409000F" w:tentative="1">
+      <w:start w:val="1"/>
+      <w:numFmt w:val="decimal"/>
+      <w:lvlText w:val="%7."/>
+      <w:lvlJc w:val="left"/>
+      <w:pPr>
+        <w:ind w:left="4680" w:hanging="360"/>
+      </w:pPr>
+    </w:lvl>
+    <w:lvl w:ilvl="7" w:tplc="04090019" w:tentative="1">
+      <w:start w:val="1"/>
+      <w:numFmt w:val="lowerLetter"/>
+      <w:lvlText w:val="%8."/>
+      <w:lvlJc w:val="left"/>
+      <w:pPr>
+        <w:ind w:left="5400" w:hanging="360"/>
+      </w:pPr>
+    </w:lvl>
+    <w:lvl w:ilvl="8" w:tplc="0409001B" w:tentative="1">
+      <w:start w:val="1"/>
+      <w:numFmt w:val="lowerRoman"/>
+      <w:lvlText w:val="%9."/>
+      <w:lvlJc w:val="right"/>
+      <w:pPr>
+        <w:ind w:left="6120" w:hanging="180"/>
+      </w:pPr>
+    </w:lvl>
+  </w:abstractNum>
+  <w:abstractNum w:abstractNumId="7" w15:restartNumberingAfterBreak="0">
+    <w:nsid w:val="1DAA4930"/>
+    <w:multiLevelType w:val="hybridMultilevel"/>
+    <w:tmpl w:val="70A295AA"/>
+    <w:lvl w:ilvl="0" w:tplc="0409000F">
+      <w:start w:val="1"/>
+      <w:numFmt w:val="decimal"/>
+      <w:lvlText w:val="%1."/>
+      <w:lvlJc w:val="left"/>
+      <w:pPr>
+        <w:ind w:left="360" w:hanging="360"/>
+      </w:pPr>
+      <w:rPr>
+        <w:rFonts w:hint="default"/>
+      </w:rPr>
+    </w:lvl>
+    <w:lvl w:ilvl="1" w:tplc="04090019" w:tentative="1">
+      <w:start w:val="1"/>
+      <w:numFmt w:val="lowerLetter"/>
+      <w:lvlText w:val="%2."/>
+      <w:lvlJc w:val="left"/>
+      <w:pPr>
+        <w:ind w:left="1080" w:hanging="360"/>
+      </w:pPr>
+    </w:lvl>
+    <w:lvl w:ilvl="2" w:tplc="0409001B" w:tentative="1">
+      <w:start w:val="1"/>
+      <w:numFmt w:val="lowerRoman"/>
+      <w:lvlText w:val="%3."/>
+      <w:lvlJc w:val="right"/>
+      <w:pPr>
+        <w:ind w:left="1800" w:hanging="180"/>
+      </w:pPr>
+    </w:lvl>
+    <w:lvl w:ilvl="3" w:tplc="0409000F" w:tentative="1">
+      <w:start w:val="1"/>
+      <w:numFmt w:val="decimal"/>
+      <w:lvlText w:val="%4."/>
+      <w:lvlJc w:val="left"/>
+      <w:pPr>
+        <w:ind w:left="2520" w:hanging="360"/>
+      </w:pPr>
+    </w:lvl>
+    <w:lvl w:ilvl="4" w:tplc="04090019" w:tentative="1">
+      <w:start w:val="1"/>
+      <w:numFmt w:val="lowerLetter"/>
+      <w:lvlText w:val="%5."/>
+      <w:lvlJc w:val="left"/>
+      <w:pPr>
+        <w:ind w:left="3240" w:hanging="360"/>
+      </w:pPr>
+    </w:lvl>
+    <w:lvl w:ilvl="5" w:tplc="0409001B" w:tentative="1">
+      <w:start w:val="1"/>
+      <w:numFmt w:val="lowerRoman"/>
+      <w:lvlText w:val="%6."/>
+      <w:lvlJc w:val="right"/>
+      <w:pPr>
+        <w:ind w:left="3960" w:hanging="180"/>
+      </w:pPr>
+    </w:lvl>
+    <w:lvl w:ilvl="6" w:tplc="0409000F" w:tentative="1">
+      <w:start w:val="1"/>
+      <w:numFmt w:val="decimal"/>
+      <w:lvlText w:val="%7."/>
+      <w:lvlJc w:val="left"/>
+      <w:pPr>
+        <w:ind w:left="4680" w:hanging="360"/>
+      </w:pPr>
+    </w:lvl>
+    <w:lvl w:ilvl="7" w:tplc="04090019" w:tentative="1">
+      <w:start w:val="1"/>
+      <w:numFmt w:val="lowerLetter"/>
+      <w:lvlText w:val="%8."/>
+      <w:lvlJc w:val="left"/>
+      <w:pPr>
+        <w:ind w:left="5400" w:hanging="360"/>
+      </w:pPr>
+    </w:lvl>
+    <w:lvl w:ilvl="8" w:tplc="0409001B" w:tentative="1">
+      <w:start w:val="1"/>
+      <w:numFmt w:val="lowerRoman"/>
+      <w:lvlText w:val="%9."/>
+      <w:lvlJc w:val="right"/>
+      <w:pPr>
+        <w:ind w:left="6120" w:hanging="180"/>
+      </w:pPr>
+    </w:lvl>
+  </w:abstractNum>
+  <w:abstractNum w:abstractNumId="8" w15:restartNumberingAfterBreak="0">
     <w:nsid w:val="1E0A1681"/>
     <w:multiLevelType w:val="hybridMultilevel"/>
     <w:tmpl w:val="EC063C60"/>
@@ -10680,7 +11017,7 @@
       </w:pPr>
     </w:lvl>
   </w:abstractNum>
-  <w:abstractNum w:abstractNumId="7" w15:restartNumberingAfterBreak="0">
+  <w:abstractNum w:abstractNumId="9" w15:restartNumberingAfterBreak="0">
     <w:nsid w:val="24C978CD"/>
     <w:multiLevelType w:val="hybridMultilevel"/>
     <w:tmpl w:val="479EF364"/>
@@ -10769,7 +11106,7 @@
       </w:pPr>
     </w:lvl>
   </w:abstractNum>
-  <w:abstractNum w:abstractNumId="8" w15:restartNumberingAfterBreak="0">
+  <w:abstractNum w:abstractNumId="10" w15:restartNumberingAfterBreak="0">
     <w:nsid w:val="25D220F6"/>
     <w:multiLevelType w:val="hybridMultilevel"/>
     <w:tmpl w:val="63309080"/>
@@ -10858,7 +11195,7 @@
       </w:pPr>
     </w:lvl>
   </w:abstractNum>
-  <w:abstractNum w:abstractNumId="9" w15:restartNumberingAfterBreak="0">
+  <w:abstractNum w:abstractNumId="11" w15:restartNumberingAfterBreak="0">
     <w:nsid w:val="278020EB"/>
     <w:multiLevelType w:val="hybridMultilevel"/>
     <w:tmpl w:val="8DBA8C44"/>
@@ -10947,7 +11284,7 @@
       </w:pPr>
     </w:lvl>
   </w:abstractNum>
-  <w:abstractNum w:abstractNumId="10" w15:restartNumberingAfterBreak="0">
+  <w:abstractNum w:abstractNumId="12" w15:restartNumberingAfterBreak="0">
     <w:nsid w:val="2A9E2C61"/>
     <w:multiLevelType w:val="hybridMultilevel"/>
     <w:tmpl w:val="B9489DB2"/>
@@ -11036,7 +11373,7 @@
       </w:pPr>
     </w:lvl>
   </w:abstractNum>
-  <w:abstractNum w:abstractNumId="11" w15:restartNumberingAfterBreak="0">
+  <w:abstractNum w:abstractNumId="13" w15:restartNumberingAfterBreak="0">
     <w:nsid w:val="2E7C0E44"/>
     <w:multiLevelType w:val="hybridMultilevel"/>
     <w:tmpl w:val="6E227204"/>
@@ -11125,7 +11462,7 @@
       </w:pPr>
     </w:lvl>
   </w:abstractNum>
-  <w:abstractNum w:abstractNumId="12" w15:restartNumberingAfterBreak="0">
+  <w:abstractNum w:abstractNumId="14" w15:restartNumberingAfterBreak="0">
     <w:nsid w:val="2FA51006"/>
     <w:multiLevelType w:val="hybridMultilevel"/>
     <w:tmpl w:val="8C10EB62"/>
@@ -11214,7 +11551,7 @@
       </w:pPr>
     </w:lvl>
   </w:abstractNum>
-  <w:abstractNum w:abstractNumId="13" w15:restartNumberingAfterBreak="0">
+  <w:abstractNum w:abstractNumId="15" w15:restartNumberingAfterBreak="0">
     <w:nsid w:val="32227F5E"/>
     <w:multiLevelType w:val="hybridMultilevel"/>
     <w:tmpl w:val="DADCDAE6"/>
@@ -11303,7 +11640,7 @@
       </w:pPr>
     </w:lvl>
   </w:abstractNum>
-  <w:abstractNum w:abstractNumId="14" w15:restartNumberingAfterBreak="0">
+  <w:abstractNum w:abstractNumId="16" w15:restartNumberingAfterBreak="0">
     <w:nsid w:val="359A00D0"/>
     <w:multiLevelType w:val="hybridMultilevel"/>
     <w:tmpl w:val="185279C0"/>
@@ -11392,7 +11729,7 @@
       </w:pPr>
     </w:lvl>
   </w:abstractNum>
-  <w:abstractNum w:abstractNumId="15" w15:restartNumberingAfterBreak="0">
+  <w:abstractNum w:abstractNumId="17" w15:restartNumberingAfterBreak="0">
     <w:nsid w:val="35D32F03"/>
     <w:multiLevelType w:val="hybridMultilevel"/>
     <w:tmpl w:val="21725A40"/>
@@ -11481,7 +11818,96 @@
       </w:pPr>
     </w:lvl>
   </w:abstractNum>
-  <w:abstractNum w:abstractNumId="16" w15:restartNumberingAfterBreak="0">
+  <w:abstractNum w:abstractNumId="18" w15:restartNumberingAfterBreak="0">
+    <w:nsid w:val="35FA0649"/>
+    <w:multiLevelType w:val="hybridMultilevel"/>
+    <w:tmpl w:val="77EE6BCA"/>
+    <w:lvl w:ilvl="0" w:tplc="0409000F">
+      <w:start w:val="1"/>
+      <w:numFmt w:val="decimal"/>
+      <w:lvlText w:val="%1."/>
+      <w:lvlJc w:val="left"/>
+      <w:pPr>
+        <w:ind w:left="360" w:hanging="360"/>
+      </w:pPr>
+      <w:rPr>
+        <w:rFonts w:hint="default"/>
+      </w:rPr>
+    </w:lvl>
+    <w:lvl w:ilvl="1" w:tplc="04090019" w:tentative="1">
+      <w:start w:val="1"/>
+      <w:numFmt w:val="lowerLetter"/>
+      <w:lvlText w:val="%2."/>
+      <w:lvlJc w:val="left"/>
+      <w:pPr>
+        <w:ind w:left="1080" w:hanging="360"/>
+      </w:pPr>
+    </w:lvl>
+    <w:lvl w:ilvl="2" w:tplc="0409001B" w:tentative="1">
+      <w:start w:val="1"/>
+      <w:numFmt w:val="lowerRoman"/>
+      <w:lvlText w:val="%3."/>
+      <w:lvlJc w:val="right"/>
+      <w:pPr>
+        <w:ind w:left="1800" w:hanging="180"/>
+      </w:pPr>
+    </w:lvl>
+    <w:lvl w:ilvl="3" w:tplc="0409000F" w:tentative="1">
+      <w:start w:val="1"/>
+      <w:numFmt w:val="decimal"/>
+      <w:lvlText w:val="%4."/>
+      <w:lvlJc w:val="left"/>
+      <w:pPr>
+        <w:ind w:left="2520" w:hanging="360"/>
+      </w:pPr>
+    </w:lvl>
+    <w:lvl w:ilvl="4" w:tplc="04090019" w:tentative="1">
+      <w:start w:val="1"/>
+      <w:numFmt w:val="lowerLetter"/>
+      <w:lvlText w:val="%5."/>
+      <w:lvlJc w:val="left"/>
+      <w:pPr>
+        <w:ind w:left="3240" w:hanging="360"/>
+      </w:pPr>
+    </w:lvl>
+    <w:lvl w:ilvl="5" w:tplc="0409001B" w:tentative="1">
+      <w:start w:val="1"/>
+      <w:numFmt w:val="lowerRoman"/>
+      <w:lvlText w:val="%6."/>
+      <w:lvlJc w:val="right"/>
+      <w:pPr>
+        <w:ind w:left="3960" w:hanging="180"/>
+      </w:pPr>
+    </w:lvl>
+    <w:lvl w:ilvl="6" w:tplc="0409000F" w:tentative="1">
+      <w:start w:val="1"/>
+      <w:numFmt w:val="decimal"/>
+      <w:lvlText w:val="%7."/>
+      <w:lvlJc w:val="left"/>
+      <w:pPr>
+        <w:ind w:left="4680" w:hanging="360"/>
+      </w:pPr>
+    </w:lvl>
+    <w:lvl w:ilvl="7" w:tplc="04090019" w:tentative="1">
+      <w:start w:val="1"/>
+      <w:numFmt w:val="lowerLetter"/>
+      <w:lvlText w:val="%8."/>
+      <w:lvlJc w:val="left"/>
+      <w:pPr>
+        <w:ind w:left="5400" w:hanging="360"/>
+      </w:pPr>
+    </w:lvl>
+    <w:lvl w:ilvl="8" w:tplc="0409001B" w:tentative="1">
+      <w:start w:val="1"/>
+      <w:numFmt w:val="lowerRoman"/>
+      <w:lvlText w:val="%9."/>
+      <w:lvlJc w:val="right"/>
+      <w:pPr>
+        <w:ind w:left="6120" w:hanging="180"/>
+      </w:pPr>
+    </w:lvl>
+  </w:abstractNum>
+  <w:abstractNum w:abstractNumId="19" w15:restartNumberingAfterBreak="0">
     <w:nsid w:val="376A2A8A"/>
     <w:multiLevelType w:val="hybridMultilevel"/>
     <w:tmpl w:val="104C71C2"/>
@@ -11570,7 +11996,7 @@
       </w:pPr>
     </w:lvl>
   </w:abstractNum>
-  <w:abstractNum w:abstractNumId="17" w15:restartNumberingAfterBreak="0">
+  <w:abstractNum w:abstractNumId="20" w15:restartNumberingAfterBreak="0">
     <w:nsid w:val="37BD0FC9"/>
     <w:multiLevelType w:val="hybridMultilevel"/>
     <w:tmpl w:val="C204CCB4"/>
@@ -11659,7 +12085,7 @@
       </w:pPr>
     </w:lvl>
   </w:abstractNum>
-  <w:abstractNum w:abstractNumId="18" w15:restartNumberingAfterBreak="0">
+  <w:abstractNum w:abstractNumId="21" w15:restartNumberingAfterBreak="0">
     <w:nsid w:val="3CEC75A5"/>
     <w:multiLevelType w:val="hybridMultilevel"/>
     <w:tmpl w:val="FE244874"/>
@@ -11748,7 +12174,7 @@
       </w:pPr>
     </w:lvl>
   </w:abstractNum>
-  <w:abstractNum w:abstractNumId="19" w15:restartNumberingAfterBreak="0">
+  <w:abstractNum w:abstractNumId="22" w15:restartNumberingAfterBreak="0">
     <w:nsid w:val="3F06130F"/>
     <w:multiLevelType w:val="hybridMultilevel"/>
     <w:tmpl w:val="DC1A83F6"/>
@@ -11837,7 +12263,7 @@
       </w:pPr>
     </w:lvl>
   </w:abstractNum>
-  <w:abstractNum w:abstractNumId="20" w15:restartNumberingAfterBreak="0">
+  <w:abstractNum w:abstractNumId="23" w15:restartNumberingAfterBreak="0">
     <w:nsid w:val="3F235DD6"/>
     <w:multiLevelType w:val="hybridMultilevel"/>
     <w:tmpl w:val="B3DA2D8C"/>
@@ -11926,7 +12352,7 @@
       </w:pPr>
     </w:lvl>
   </w:abstractNum>
-  <w:abstractNum w:abstractNumId="21" w15:restartNumberingAfterBreak="0">
+  <w:abstractNum w:abstractNumId="24" w15:restartNumberingAfterBreak="0">
     <w:nsid w:val="4DBA1805"/>
     <w:multiLevelType w:val="hybridMultilevel"/>
     <w:tmpl w:val="C9101EF6"/>
@@ -12015,7 +12441,7 @@
       </w:pPr>
     </w:lvl>
   </w:abstractNum>
-  <w:abstractNum w:abstractNumId="22" w15:restartNumberingAfterBreak="0">
+  <w:abstractNum w:abstractNumId="25" w15:restartNumberingAfterBreak="0">
     <w:nsid w:val="544E03EA"/>
     <w:multiLevelType w:val="hybridMultilevel"/>
     <w:tmpl w:val="DD689E82"/>
@@ -12104,7 +12530,7 @@
       </w:pPr>
     </w:lvl>
   </w:abstractNum>
-  <w:abstractNum w:abstractNumId="23" w15:restartNumberingAfterBreak="0">
+  <w:abstractNum w:abstractNumId="26" w15:restartNumberingAfterBreak="0">
     <w:nsid w:val="5A2E6B0A"/>
     <w:multiLevelType w:val="hybridMultilevel"/>
     <w:tmpl w:val="64988E08"/>
@@ -12193,7 +12619,7 @@
       </w:pPr>
     </w:lvl>
   </w:abstractNum>
-  <w:abstractNum w:abstractNumId="24" w15:restartNumberingAfterBreak="0">
+  <w:abstractNum w:abstractNumId="27" w15:restartNumberingAfterBreak="0">
     <w:nsid w:val="5A802760"/>
     <w:multiLevelType w:val="hybridMultilevel"/>
     <w:tmpl w:val="A4CE0F1A"/>
@@ -12282,7 +12708,7 @@
       </w:pPr>
     </w:lvl>
   </w:abstractNum>
-  <w:abstractNum w:abstractNumId="25" w15:restartNumberingAfterBreak="0">
+  <w:abstractNum w:abstractNumId="28" w15:restartNumberingAfterBreak="0">
     <w:nsid w:val="6365553D"/>
     <w:multiLevelType w:val="hybridMultilevel"/>
     <w:tmpl w:val="E03CED20"/>
@@ -12371,7 +12797,7 @@
       </w:pPr>
     </w:lvl>
   </w:abstractNum>
-  <w:abstractNum w:abstractNumId="26" w15:restartNumberingAfterBreak="0">
+  <w:abstractNum w:abstractNumId="29" w15:restartNumberingAfterBreak="0">
     <w:nsid w:val="65CE6274"/>
     <w:multiLevelType w:val="hybridMultilevel"/>
     <w:tmpl w:val="071C3F34"/>
@@ -12460,7 +12886,7 @@
       </w:pPr>
     </w:lvl>
   </w:abstractNum>
-  <w:abstractNum w:abstractNumId="27" w15:restartNumberingAfterBreak="0">
+  <w:abstractNum w:abstractNumId="30" w15:restartNumberingAfterBreak="0">
     <w:nsid w:val="6D290079"/>
     <w:multiLevelType w:val="hybridMultilevel"/>
     <w:tmpl w:val="7024AB92"/>
@@ -12549,7 +12975,7 @@
       </w:pPr>
     </w:lvl>
   </w:abstractNum>
-  <w:abstractNum w:abstractNumId="28" w15:restartNumberingAfterBreak="0">
+  <w:abstractNum w:abstractNumId="31" w15:restartNumberingAfterBreak="0">
     <w:nsid w:val="6E1F75B4"/>
     <w:multiLevelType w:val="hybridMultilevel"/>
     <w:tmpl w:val="D9227BFA"/>
@@ -12638,7 +13064,7 @@
       </w:pPr>
     </w:lvl>
   </w:abstractNum>
-  <w:abstractNum w:abstractNumId="29" w15:restartNumberingAfterBreak="0">
+  <w:abstractNum w:abstractNumId="32" w15:restartNumberingAfterBreak="0">
     <w:nsid w:val="74B0479B"/>
     <w:multiLevelType w:val="hybridMultilevel"/>
     <w:tmpl w:val="96D4BA6A"/>
@@ -12727,7 +13153,7 @@
       </w:pPr>
     </w:lvl>
   </w:abstractNum>
-  <w:abstractNum w:abstractNumId="30" w15:restartNumberingAfterBreak="0">
+  <w:abstractNum w:abstractNumId="33" w15:restartNumberingAfterBreak="0">
     <w:nsid w:val="76ED3984"/>
     <w:multiLevelType w:val="hybridMultilevel"/>
     <w:tmpl w:val="6C06BC8E"/>
@@ -12816,7 +13242,7 @@
       </w:pPr>
     </w:lvl>
   </w:abstractNum>
-  <w:abstractNum w:abstractNumId="31" w15:restartNumberingAfterBreak="0">
+  <w:abstractNum w:abstractNumId="34" w15:restartNumberingAfterBreak="0">
     <w:nsid w:val="77914821"/>
     <w:multiLevelType w:val="hybridMultilevel"/>
     <w:tmpl w:val="3A9272AC"/>
@@ -12905,7 +13331,7 @@
       </w:pPr>
     </w:lvl>
   </w:abstractNum>
-  <w:abstractNum w:abstractNumId="32" w15:restartNumberingAfterBreak="0">
+  <w:abstractNum w:abstractNumId="35" w15:restartNumberingAfterBreak="0">
     <w:nsid w:val="78D71F2E"/>
     <w:multiLevelType w:val="hybridMultilevel"/>
     <w:tmpl w:val="E1563D12"/>
@@ -12995,16 +13421,16 @@
     </w:lvl>
   </w:abstractNum>
   <w:num w:numId="1">
-    <w:abstractNumId w:val="30"/>
+    <w:abstractNumId w:val="33"/>
   </w:num>
   <w:num w:numId="2">
-    <w:abstractNumId w:val="6"/>
+    <w:abstractNumId w:val="8"/>
   </w:num>
   <w:num w:numId="3">
-    <w:abstractNumId w:val="8"/>
+    <w:abstractNumId w:val="10"/>
   </w:num>
   <w:num w:numId="4">
-    <w:abstractNumId w:val="21"/>
+    <w:abstractNumId w:val="24"/>
   </w:num>
   <w:num w:numId="5">
     <w:abstractNumId w:val="5"/>
@@ -13013,85 +13439,94 @@
     <w:abstractNumId w:val="1"/>
   </w:num>
   <w:num w:numId="7">
-    <w:abstractNumId w:val="32"/>
+    <w:abstractNumId w:val="35"/>
   </w:num>
   <w:num w:numId="8">
-    <w:abstractNumId w:val="10"/>
+    <w:abstractNumId w:val="12"/>
   </w:num>
   <w:num w:numId="9">
-    <w:abstractNumId w:val="24"/>
+    <w:abstractNumId w:val="27"/>
   </w:num>
   <w:num w:numId="10">
-    <w:abstractNumId w:val="12"/>
+    <w:abstractNumId w:val="14"/>
   </w:num>
   <w:num w:numId="11">
     <w:abstractNumId w:val="0"/>
   </w:num>
   <w:num w:numId="12">
-    <w:abstractNumId w:val="27"/>
+    <w:abstractNumId w:val="30"/>
   </w:num>
   <w:num w:numId="13">
-    <w:abstractNumId w:val="23"/>
+    <w:abstractNumId w:val="26"/>
   </w:num>
   <w:num w:numId="14">
     <w:abstractNumId w:val="3"/>
   </w:num>
   <w:num w:numId="15">
-    <w:abstractNumId w:val="9"/>
+    <w:abstractNumId w:val="11"/>
   </w:num>
   <w:num w:numId="16">
+    <w:abstractNumId w:val="23"/>
+  </w:num>
+  <w:num w:numId="17">
+    <w:abstractNumId w:val="28"/>
+  </w:num>
+  <w:num w:numId="18">
+    <w:abstractNumId w:val="31"/>
+  </w:num>
+  <w:num w:numId="19">
+    <w:abstractNumId w:val="15"/>
+  </w:num>
+  <w:num w:numId="20">
+    <w:abstractNumId w:val="29"/>
+  </w:num>
+  <w:num w:numId="21">
+    <w:abstractNumId w:val="17"/>
+  </w:num>
+  <w:num w:numId="22">
+    <w:abstractNumId w:val="22"/>
+  </w:num>
+  <w:num w:numId="23">
+    <w:abstractNumId w:val="16"/>
+  </w:num>
+  <w:num w:numId="24">
     <w:abstractNumId w:val="20"/>
   </w:num>
-  <w:num w:numId="17">
-    <w:abstractNumId w:val="25"/>
+  <w:num w:numId="25">
+    <w:abstractNumId w:val="34"/>
   </w:num>
-  <w:num w:numId="18">
-    <w:abstractNumId w:val="28"/>
+  <w:num w:numId="26">
+    <w:abstractNumId w:val="19"/>
   </w:num>
-  <w:num w:numId="19">
+  <w:num w:numId="27">
+    <w:abstractNumId w:val="21"/>
+  </w:num>
+  <w:num w:numId="28">
     <w:abstractNumId w:val="13"/>
   </w:num>
-  <w:num w:numId="20">
-    <w:abstractNumId w:val="26"/>
-  </w:num>
-  <w:num w:numId="21">
-    <w:abstractNumId w:val="15"/>
-  </w:num>
-  <w:num w:numId="22">
-    <w:abstractNumId w:val="19"/>
-  </w:num>
-  <w:num w:numId="23">
-    <w:abstractNumId w:val="14"/>
-  </w:num>
-  <w:num w:numId="24">
-    <w:abstractNumId w:val="17"/>
-  </w:num>
-  <w:num w:numId="25">
-    <w:abstractNumId w:val="31"/>
-  </w:num>
-  <w:num w:numId="26">
-    <w:abstractNumId w:val="16"/>
-  </w:num>
-  <w:num w:numId="27">
-    <w:abstractNumId w:val="18"/>
-  </w:num>
-  <w:num w:numId="28">
-    <w:abstractNumId w:val="11"/>
-  </w:num>
   <w:num w:numId="29">
-    <w:abstractNumId w:val="29"/>
+    <w:abstractNumId w:val="32"/>
   </w:num>
   <w:num w:numId="30">
-    <w:abstractNumId w:val="7"/>
+    <w:abstractNumId w:val="9"/>
   </w:num>
   <w:num w:numId="31">
     <w:abstractNumId w:val="2"/>
   </w:num>
   <w:num w:numId="32">
-    <w:abstractNumId w:val="22"/>
+    <w:abstractNumId w:val="25"/>
   </w:num>
   <w:num w:numId="33">
     <w:abstractNumId w:val="4"/>
+  </w:num>
+  <w:num w:numId="34">
+    <w:abstractNumId w:val="6"/>
+  </w:num>
+  <w:num w:numId="35">
+    <w:abstractNumId w:val="18"/>
+  </w:num>
+  <w:num w:numId="36">
+    <w:abstractNumId w:val="7"/>
   </w:num>
   <w:numIdMacAtCleanup w:val="31"/>
 </w:numbering>
@@ -14057,7 +14492,7 @@
 </file>
 
 <file path=customXml/itemProps1.xml><?xml version="1.0" encoding="utf-8"?>
-<ds:datastoreItem xmlns:ds="http://schemas.openxmlformats.org/officeDocument/2006/customXml" ds:itemID="{5B385018-9F96-4ECF-BBBD-FD8862E6D513}">
+<ds:datastoreItem xmlns:ds="http://schemas.openxmlformats.org/officeDocument/2006/customXml" ds:itemID="{F7370DDB-3998-41D8-BE65-26D4C87893F7}">
   <ds:schemaRefs>
     <ds:schemaRef ds:uri="http://schemas.openxmlformats.org/officeDocument/2006/bibliography"/>
   </ds:schemaRefs>

</xml_diff>

<commit_message>
Added new tabbing to header
</commit_message>
<xml_diff>
--- a/design-deliverables/v.9/_doc/heuristic_summary_hud_data_export_tour.docx
+++ b/design-deliverables/v.9/_doc/heuristic_summary_hud_data_export_tour.docx
@@ -1,6 +1,6 @@
 
 <file path=word/document.xml><?xml version="1.0" encoding="utf-8"?>
-<w:document xmlns:wpc="http://schemas.microsoft.com/office/word/2010/wordprocessingCanvas" xmlns:cx="http://schemas.microsoft.com/office/drawing/2014/chartex" xmlns:cx1="http://schemas.microsoft.com/office/drawing/2015/9/8/chartex" xmlns:cx2="http://schemas.microsoft.com/office/drawing/2015/10/21/chartex" xmlns:cx3="http://schemas.microsoft.com/office/drawing/2016/5/9/chartex" xmlns:cx4="http://schemas.microsoft.com/office/drawing/2016/5/10/chartex" xmlns:cx5="http://schemas.microsoft.com/office/drawing/2016/5/11/chartex" xmlns:cx6="http://schemas.microsoft.com/office/drawing/2016/5/12/chartex" xmlns:cx7="http://schemas.microsoft.com/office/drawing/2016/5/13/chartex" xmlns:cx8="http://schemas.microsoft.com/office/drawing/2016/5/14/chartex" xmlns:mc="http://schemas.openxmlformats.org/markup-compatibility/2006" xmlns:aink="http://schemas.microsoft.com/office/drawing/2016/ink" xmlns:am3d="http://schemas.microsoft.com/office/drawing/2017/model3d" xmlns:o="urn:schemas-microsoft-com:office:office" xmlns:r="http://schemas.openxmlformats.org/officeDocument/2006/relationships" xmlns:m="http://schemas.openxmlformats.org/officeDocument/2006/math" xmlns:v="urn:schemas-microsoft-com:vml" xmlns:wp14="http://schemas.microsoft.com/office/word/2010/wordprocessingDrawing" xmlns:wp="http://schemas.openxmlformats.org/drawingml/2006/wordprocessingDrawing" xmlns:w10="urn:schemas-microsoft-com:office:word" xmlns:w="http://schemas.openxmlformats.org/wordprocessingml/2006/main" xmlns:w14="http://schemas.microsoft.com/office/word/2010/wordml" xmlns:w15="http://schemas.microsoft.com/office/word/2012/wordml" xmlns:w16se="http://schemas.microsoft.com/office/word/2015/wordml/symex" xmlns:wpg="http://schemas.microsoft.com/office/word/2010/wordprocessingGroup" xmlns:wpi="http://schemas.microsoft.com/office/word/2010/wordprocessingInk" xmlns:wne="http://schemas.microsoft.com/office/word/2006/wordml" xmlns:wps="http://schemas.microsoft.com/office/word/2010/wordprocessingShape" mc:Ignorable="w14 w15 w16se wp14">
+<w:document xmlns:wpc="http://schemas.microsoft.com/office/word/2010/wordprocessingCanvas" xmlns:cx="http://schemas.microsoft.com/office/drawing/2014/chartex" xmlns:cx1="http://schemas.microsoft.com/office/drawing/2015/9/8/chartex" xmlns:cx2="http://schemas.microsoft.com/office/drawing/2015/10/21/chartex" xmlns:cx3="http://schemas.microsoft.com/office/drawing/2016/5/9/chartex" xmlns:cx4="http://schemas.microsoft.com/office/drawing/2016/5/10/chartex" xmlns:cx5="http://schemas.microsoft.com/office/drawing/2016/5/11/chartex" xmlns:cx6="http://schemas.microsoft.com/office/drawing/2016/5/12/chartex" xmlns:cx7="http://schemas.microsoft.com/office/drawing/2016/5/13/chartex" xmlns:cx8="http://schemas.microsoft.com/office/drawing/2016/5/14/chartex" xmlns:mc="http://schemas.openxmlformats.org/markup-compatibility/2006" xmlns:aink="http://schemas.microsoft.com/office/drawing/2016/ink" xmlns:am3d="http://schemas.microsoft.com/office/drawing/2017/model3d" xmlns:o="urn:schemas-microsoft-com:office:office" xmlns:r="http://schemas.openxmlformats.org/officeDocument/2006/relationships" xmlns:m="http://schemas.openxmlformats.org/officeDocument/2006/math" xmlns:v="urn:schemas-microsoft-com:vml" xmlns:wp14="http://schemas.microsoft.com/office/word/2010/wordprocessingDrawing" xmlns:wp="http://schemas.openxmlformats.org/drawingml/2006/wordprocessingDrawing" xmlns:w10="urn:schemas-microsoft-com:office:word" xmlns:w="http://schemas.openxmlformats.org/wordprocessingml/2006/main" xmlns:w14="http://schemas.microsoft.com/office/word/2010/wordml" xmlns:w15="http://schemas.microsoft.com/office/word/2012/wordml" xmlns:w16cid="http://schemas.microsoft.com/office/word/2016/wordml/cid" xmlns:w16se="http://schemas.microsoft.com/office/word/2015/wordml/symex" xmlns:wpg="http://schemas.microsoft.com/office/word/2010/wordprocessingGroup" xmlns:wpi="http://schemas.microsoft.com/office/word/2010/wordprocessingInk" xmlns:wne="http://schemas.microsoft.com/office/word/2006/wordml" xmlns:wps="http://schemas.microsoft.com/office/word/2010/wordprocessingShape" mc:Ignorable="w14 w15 w16se w16cid wp14">
   <w:body>
     <w:p>
       <w:pPr>
@@ -2098,7 +2098,7 @@
               <w:pStyle w:val="ListParagraph"/>
               <w:numPr>
                 <w:ilvl w:val="0"/>
-                <w:numId w:val="34"/>
+                <w:numId w:val="1"/>
               </w:numPr>
             </w:pPr>
             <w:r>
@@ -2195,7 +2195,19 @@
               <w:rPr>
                 <w:rFonts w:cstheme="minorHAnsi"/>
               </w:rPr>
-              <w:t xml:space="preserve"> to yellow</w:t>
+              <w:t xml:space="preserve"> </w:t>
+            </w:r>
+            <w:r>
+              <w:rPr>
+                <w:rFonts w:cstheme="minorHAnsi"/>
+              </w:rPr>
+              <w:t xml:space="preserve">(white) </w:t>
+            </w:r>
+            <w:r>
+              <w:rPr>
+                <w:rFonts w:cstheme="minorHAnsi"/>
+              </w:rPr>
+              <w:t>to yellow</w:t>
             </w:r>
           </w:p>
         </w:tc>
@@ -2250,18 +2262,134 @@
               <w:pStyle w:val="ListParagraph"/>
               <w:numPr>
                 <w:ilvl w:val="0"/>
-                <w:numId w:val="35"/>
+                <w:numId w:val="2"/>
               </w:numPr>
-            </w:pPr>
-            <w:r>
-              <w:t>In INVALID ENTRY - “Disaster” in tour dialog is capitalized.</w:t>
-            </w:r>
-          </w:p>
-          <w:p>
-            <w:pPr>
-              <w:pStyle w:val="ListParagraph"/>
-              <w:ind w:left="0"/>
-            </w:pPr>
+              <w:rPr>
+                <w:rFonts w:ascii="Calibri" w:hAnsi="Calibri" w:cs="Calibri"/>
+              </w:rPr>
+            </w:pPr>
+            <w:r>
+              <w:rPr>
+                <w:rFonts w:ascii="Calibri" w:hAnsi="Calibri" w:cs="Calibri"/>
+              </w:rPr>
+              <w:t xml:space="preserve">ERROR-text = </w:t>
+            </w:r>
+            <w:r>
+              <w:rPr>
+                <w:rFonts w:ascii="Calibri" w:hAnsi="Calibri" w:cs="Calibri"/>
+              </w:rPr>
+              <w:t>“Disaster” in tour dialog is capitalized.</w:t>
+            </w:r>
+          </w:p>
+          <w:p>
+            <w:pPr>
+              <w:pStyle w:val="NormalWeb"/>
+              <w:numPr>
+                <w:ilvl w:val="0"/>
+                <w:numId w:val="2"/>
+              </w:numPr>
+              <w:rPr>
+                <w:rFonts w:ascii="Calibri" w:hAnsi="Calibri" w:cs="Calibri"/>
+                <w:sz w:val="22"/>
+                <w:szCs w:val="22"/>
+              </w:rPr>
+            </w:pPr>
+            <w:r>
+              <w:rPr>
+                <w:rFonts w:ascii="Calibri" w:hAnsi="Calibri" w:cs="Calibri"/>
+                <w:sz w:val="22"/>
+                <w:szCs w:val="22"/>
+              </w:rPr>
+              <w:t>ERROR</w:t>
+            </w:r>
+            <w:r>
+              <w:rPr>
+                <w:rFonts w:ascii="Calibri" w:hAnsi="Calibri" w:cs="Calibri"/>
+                <w:sz w:val="22"/>
+                <w:szCs w:val="22"/>
+              </w:rPr>
+              <w:t>–</w:t>
+            </w:r>
+            <w:r>
+              <w:rPr>
+                <w:rFonts w:ascii="Calibri" w:hAnsi="Calibri" w:cs="Calibri"/>
+                <w:sz w:val="22"/>
+                <w:szCs w:val="22"/>
+              </w:rPr>
+              <w:t>text =</w:t>
+            </w:r>
+            <w:r>
+              <w:rPr>
+                <w:rFonts w:ascii="Calibri" w:hAnsi="Calibri" w:cs="Calibri"/>
+                <w:sz w:val="22"/>
+                <w:szCs w:val="22"/>
+              </w:rPr>
+              <w:t xml:space="preserve"> “It </w:t>
+            </w:r>
+            <w:proofErr w:type="spellStart"/>
+            <w:r>
+              <w:rPr>
+                <w:rFonts w:ascii="Calibri" w:hAnsi="Calibri" w:cs="Calibri"/>
+                <w:sz w:val="22"/>
+                <w:szCs w:val="22"/>
+              </w:rPr>
+              <w:t>It</w:t>
+            </w:r>
+            <w:proofErr w:type="spellEnd"/>
+            <w:r>
+              <w:rPr>
+                <w:rFonts w:ascii="Calibri" w:hAnsi="Calibri" w:cs="Calibri"/>
+                <w:sz w:val="22"/>
+                <w:szCs w:val="22"/>
+              </w:rPr>
+              <w:t xml:space="preserve"> looks like you typed an invalid disaster ID. Try typing just the four‐digit number (example, "4272"). </w:t>
+            </w:r>
+          </w:p>
+          <w:p>
+            <w:pPr>
+              <w:pStyle w:val="NormalWeb"/>
+              <w:ind w:left="360"/>
+              <w:rPr>
+                <w:rFonts w:ascii="Calibri" w:hAnsi="Calibri" w:cs="Calibri"/>
+                <w:sz w:val="22"/>
+                <w:szCs w:val="22"/>
+              </w:rPr>
+            </w:pPr>
+            <w:r>
+              <w:rPr>
+                <w:rFonts w:ascii="Calibri" w:hAnsi="Calibri" w:cs="Calibri"/>
+                <w:sz w:val="22"/>
+                <w:szCs w:val="22"/>
+              </w:rPr>
+              <w:t xml:space="preserve">Don’t know the disaster ID? Click here: </w:t>
+            </w:r>
+            <w:hyperlink r:id="rId13" w:tgtFrame="_blank" w:history="1">
+              <w:r>
+                <w:rPr>
+                  <w:rStyle w:val="Hyperlink"/>
+                  <w:rFonts w:ascii="Calibri" w:hAnsi="Calibri" w:cs="Calibri"/>
+                  <w:sz w:val="22"/>
+                  <w:szCs w:val="22"/>
+                </w:rPr>
+                <w:t>https://www.fema.gov/disasters</w:t>
+              </w:r>
+            </w:hyperlink>
+            <w:r>
+              <w:rPr>
+                <w:rFonts w:ascii="Calibri" w:hAnsi="Calibri" w:cs="Calibri"/>
+                <w:sz w:val="22"/>
+                <w:szCs w:val="22"/>
+              </w:rPr>
+              <w:t xml:space="preserve"> </w:t>
+            </w:r>
+            <w:r>
+              <w:rPr>
+                <w:rFonts w:ascii="Calibri" w:hAnsi="Calibri" w:cs="Calibri"/>
+                <w:sz w:val="22"/>
+                <w:szCs w:val="22"/>
+              </w:rPr>
+              <w:t>“</w:t>
+            </w:r>
           </w:p>
         </w:tc>
         <w:tc>
@@ -2329,9 +2457,78 @@
             <w:tcW w:w="3173" w:type="dxa"/>
           </w:tcPr>
           <w:p>
-            <w:r>
-              <w:t>1. Change “Disaster” to “disaster”</w:t>
-            </w:r>
+            <w:pPr>
+              <w:pStyle w:val="ListParagraph"/>
+              <w:numPr>
+                <w:ilvl w:val="0"/>
+                <w:numId w:val="13"/>
+              </w:numPr>
+            </w:pPr>
+            <w:r>
+              <w:t>Change</w:t>
+            </w:r>
+            <w:r>
+              <w:t>:</w:t>
+            </w:r>
+          </w:p>
+          <w:p>
+            <w:pPr>
+              <w:pStyle w:val="ListParagraph"/>
+              <w:ind w:left="360"/>
+            </w:pPr>
+            <w:r>
+              <w:t xml:space="preserve"> “Disaster” to “disaster”</w:t>
+            </w:r>
+          </w:p>
+          <w:p>
+            <w:pPr>
+              <w:pStyle w:val="ListParagraph"/>
+              <w:numPr>
+                <w:ilvl w:val="0"/>
+                <w:numId w:val="13"/>
+              </w:numPr>
+            </w:pPr>
+            <w:r>
+              <w:t>Change</w:t>
+            </w:r>
+            <w:r>
+              <w:t>:</w:t>
+            </w:r>
+          </w:p>
+          <w:p>
+            <w:pPr>
+              <w:pStyle w:val="ListParagraph"/>
+              <w:ind w:left="360"/>
+            </w:pPr>
+            <w:r>
+              <w:t>“No disaster</w:t>
+            </w:r>
+            <w:r>
+              <w:t>s</w:t>
+            </w:r>
+            <w:r>
+              <w:t xml:space="preserve"> found.</w:t>
+            </w:r>
+          </w:p>
+          <w:p>
+            <w:pPr>
+              <w:pStyle w:val="ListParagraph"/>
+              <w:ind w:left="360"/>
+            </w:pPr>
+            <w:r>
+              <w:t xml:space="preserve">The disaster ID provided </w:t>
+            </w:r>
+            <w:r>
+              <w:t>returned 0 disasters.</w:t>
+            </w:r>
+          </w:p>
+          <w:p>
+            <w:pPr>
+              <w:pStyle w:val="ListParagraph"/>
+              <w:ind w:left="360"/>
+            </w:pPr>
+            <w:bookmarkStart w:id="0" w:name="_GoBack"/>
+            <w:bookmarkEnd w:id="0"/>
           </w:p>
         </w:tc>
       </w:tr>
@@ -2837,6 +3034,7 @@
                 <w:sz w:val="24"/>
                 <w:szCs w:val="24"/>
               </w:rPr>
+              <w:lastRenderedPageBreak/>
               <w:t>Help</w:t>
             </w:r>
           </w:p>
@@ -3302,11 +3500,28 @@
               <w:pStyle w:val="ListParagraph"/>
               <w:numPr>
                 <w:ilvl w:val="0"/>
-                <w:numId w:val="36"/>
+                <w:numId w:val="3"/>
               </w:numPr>
             </w:pPr>
             <w:r>
-              <w:t>Dialog – “Click the checkbox located under the disaster ID to select a disaster.”</w:t>
+              <w:t>DIALOG</w:t>
+            </w:r>
+            <w:r>
+              <w:t xml:space="preserve"> </w:t>
+            </w:r>
+            <w:r>
+              <w:t xml:space="preserve">text </w:t>
+            </w:r>
+            <w:proofErr w:type="gramStart"/>
+            <w:r>
+              <w:t xml:space="preserve">= </w:t>
+            </w:r>
+            <w:r>
+              <w:t xml:space="preserve"> “</w:t>
+            </w:r>
+            <w:proofErr w:type="gramEnd"/>
+            <w:r>
+              <w:t>Click the checkbox located under the disaster ID to select a disaster.”</w:t>
             </w:r>
           </w:p>
           <w:p/>
@@ -3384,25 +3599,20 @@
             <w:r>
               <w:rPr>
                 <w:rFonts w:cstheme="minorHAnsi"/>
-                <w:i/>
-              </w:rPr>
-              <w:t xml:space="preserve">1. Change dialog </w:t>
-            </w:r>
-            <w:proofErr w:type="gramStart"/>
+              </w:rPr>
+              <w:t xml:space="preserve">1. Change: </w:t>
+            </w:r>
             <w:r>
               <w:rPr>
                 <w:rFonts w:cstheme="minorHAnsi"/>
-                <w:i/>
-              </w:rPr>
-              <w:t>to :</w:t>
-            </w:r>
-            <w:proofErr w:type="gramEnd"/>
+              </w:rPr>
+              <w:br/>
+            </w:r>
             <w:r>
               <w:rPr>
                 <w:rFonts w:cstheme="minorHAnsi"/>
-                <w:i/>
-              </w:rPr>
-              <w:t xml:space="preserve"> “To select a disaster, click the checkbox located under the disaster ID”</w:t>
+              </w:rPr>
+              <w:t>“To select a disaster, click the checkbox located under the disaster ID”</w:t>
             </w:r>
           </w:p>
         </w:tc>
@@ -4082,6 +4292,7 @@
                 <w:sz w:val="24"/>
                 <w:szCs w:val="24"/>
               </w:rPr>
+              <w:lastRenderedPageBreak/>
               <w:t>Help</w:t>
             </w:r>
           </w:p>
@@ -5182,6 +5393,7 @@
                 <w:sz w:val="24"/>
                 <w:szCs w:val="24"/>
               </w:rPr>
+              <w:lastRenderedPageBreak/>
               <w:t>Recovery</w:t>
             </w:r>
           </w:p>
@@ -5928,11 +6140,14 @@
               <w:pStyle w:val="ListParagraph"/>
               <w:numPr>
                 <w:ilvl w:val="0"/>
-                <w:numId w:val="46"/>
+                <w:numId w:val="10"/>
               </w:numPr>
             </w:pPr>
             <w:r>
-              <w:t>Tour dialog title – “Export Data”</w:t>
+              <w:t>TITLE</w:t>
+            </w:r>
+            <w:r>
+              <w:t xml:space="preserve"> – “Export Data”</w:t>
             </w:r>
           </w:p>
           <w:p>
@@ -6007,8 +6222,29 @@
             <w:tcW w:w="3168" w:type="dxa"/>
           </w:tcPr>
           <w:p>
-            <w:r>
-              <w:t>1.  Change to “Export data”</w:t>
+            <w:pPr>
+              <w:pStyle w:val="ListParagraph"/>
+              <w:numPr>
+                <w:ilvl w:val="0"/>
+                <w:numId w:val="15"/>
+              </w:numPr>
+            </w:pPr>
+            <w:r>
+              <w:t>Change</w:t>
+            </w:r>
+            <w:r>
+              <w:t>:</w:t>
+            </w:r>
+          </w:p>
+          <w:p>
+            <w:pPr>
+              <w:pStyle w:val="ListParagraph"/>
+            </w:pPr>
+            <w:r>
+              <w:t xml:space="preserve"> </w:t>
+            </w:r>
+            <w:r>
+              <w:t>“Export data”</w:t>
             </w:r>
           </w:p>
         </w:tc>
@@ -6353,6 +6589,7 @@
           </w:tcPr>
           <w:p>
             <w:r>
+              <w:lastRenderedPageBreak/>
               <w:t>No i</w:t>
             </w:r>
             <w:r>
@@ -6380,6 +6617,7 @@
                 <w:sz w:val="24"/>
                 <w:szCs w:val="24"/>
               </w:rPr>
+              <w:lastRenderedPageBreak/>
               <w:t>--</w:t>
             </w:r>
           </w:p>
@@ -6675,7 +6913,6 @@
           <w:sz w:val="20"/>
           <w:szCs w:val="20"/>
         </w:rPr>
-        <w:lastRenderedPageBreak/>
         <w:t>Step 5</w:t>
       </w:r>
       <w:r>
@@ -6968,11 +7205,14 @@
               <w:pStyle w:val="ListParagraph"/>
               <w:numPr>
                 <w:ilvl w:val="0"/>
-                <w:numId w:val="37"/>
+                <w:numId w:val="4"/>
               </w:numPr>
             </w:pPr>
             <w:r>
-              <w:t>Dialog change – “It looks like you entered an invalid 2-letter state code. Try typing “TX”</w:t>
+              <w:t>DIALOG</w:t>
+            </w:r>
+            <w:r>
+              <w:t xml:space="preserve"> – “It looks like you entered an invalid 2-letter state code. Try typing “TX”</w:t>
             </w:r>
           </w:p>
           <w:p>
@@ -7057,7 +7297,7 @@
               <w:pStyle w:val="ListParagraph"/>
               <w:numPr>
                 <w:ilvl w:val="0"/>
-                <w:numId w:val="41"/>
+                <w:numId w:val="5"/>
               </w:numPr>
               <w:rPr>
                 <w:noProof/>
@@ -7067,7 +7307,7 @@
               <w:rPr>
                 <w:noProof/>
               </w:rPr>
-              <w:t>Change dialog text to:</w:t>
+              <w:t>Change:</w:t>
             </w:r>
           </w:p>
           <w:p>
@@ -7528,6 +7768,7 @@
                 <w:sz w:val="24"/>
                 <w:szCs w:val="24"/>
               </w:rPr>
+              <w:lastRenderedPageBreak/>
               <w:t>Efficiency</w:t>
             </w:r>
           </w:p>
@@ -7971,7 +8212,6 @@
           <w:sz w:val="20"/>
           <w:szCs w:val="20"/>
         </w:rPr>
-        <w:lastRenderedPageBreak/>
         <w:t>Step 6</w:t>
       </w:r>
       <w:r>
@@ -8607,6 +8847,7 @@
                 <w:sz w:val="24"/>
                 <w:szCs w:val="24"/>
               </w:rPr>
+              <w:lastRenderedPageBreak/>
               <w:t xml:space="preserve">Memorization </w:t>
             </w:r>
             <w:r>
@@ -9710,11 +9951,14 @@
               <w:pStyle w:val="ListParagraph"/>
               <w:numPr>
                 <w:ilvl w:val="0"/>
-                <w:numId w:val="47"/>
+                <w:numId w:val="11"/>
               </w:numPr>
             </w:pPr>
             <w:r>
-              <w:t>Error Tour dialog – “You have encountered an error. Please enter a different search name and try again,”</w:t>
+              <w:t>ERROR-dialog text =</w:t>
+            </w:r>
+            <w:r>
+              <w:t xml:space="preserve"> “You have encountered an error. Please enter a different search name and try again,”</w:t>
             </w:r>
           </w:p>
           <w:p/>
@@ -9788,7 +10032,7 @@
               <w:pStyle w:val="ListParagraph"/>
               <w:numPr>
                 <w:ilvl w:val="0"/>
-                <w:numId w:val="48"/>
+                <w:numId w:val="12"/>
               </w:numPr>
               <w:rPr>
                 <w:rFonts w:cstheme="minorHAnsi"/>
@@ -9798,7 +10042,7 @@
               <w:rPr>
                 <w:rFonts w:cstheme="minorHAnsi"/>
               </w:rPr>
-              <w:t>Change dialog to:</w:t>
+              <w:t>Change:</w:t>
             </w:r>
           </w:p>
           <w:p>
@@ -9867,6 +10111,7 @@
                 <w:sz w:val="24"/>
                 <w:szCs w:val="24"/>
               </w:rPr>
+              <w:lastRenderedPageBreak/>
               <w:t xml:space="preserve">Memorization </w:t>
             </w:r>
             <w:r>
@@ -10183,7 +10428,7 @@
           </w:tcPr>
           <w:p>
             <w:r>
-              <w:t>NA</w:t>
+              <w:t>1. ERROR-dialog text = “Saved extract exists”</w:t>
             </w:r>
           </w:p>
         </w:tc>
@@ -10201,10 +10446,49 @@
             </w:pPr>
             <w:r>
               <w:rPr>
-                <w:sz w:val="24"/>
-                <w:szCs w:val="24"/>
-              </w:rPr>
-              <w:t>--</w:t>
+                <w:noProof/>
+              </w:rPr>
+              <w:drawing>
+                <wp:inline distT="0" distB="0" distL="0" distR="0" wp14:anchorId="7B118839" wp14:editId="6AA3FFB8">
+                  <wp:extent cx="933767" cy="75565"/>
+                  <wp:effectExtent l="0" t="0" r="0" b="635"/>
+                  <wp:docPr id="2" name="Picture 2"/>
+                  <wp:cNvGraphicFramePr>
+                    <a:graphicFrameLocks xmlns:a="http://schemas.openxmlformats.org/drawingml/2006/main" noChangeAspect="1"/>
+                  </wp:cNvGraphicFramePr>
+                  <a:graphic xmlns:a="http://schemas.openxmlformats.org/drawingml/2006/main">
+                    <a:graphicData uri="http://schemas.openxmlformats.org/drawingml/2006/picture">
+                      <pic:pic xmlns:pic="http://schemas.openxmlformats.org/drawingml/2006/picture">
+                        <pic:nvPicPr>
+                          <pic:cNvPr id="0" name="heuristics_scale_04.jpg"/>
+                          <pic:cNvPicPr/>
+                        </pic:nvPicPr>
+                        <pic:blipFill>
+                          <a:blip r:embed="rId10">
+                            <a:extLst>
+                              <a:ext uri="{28A0092B-C50C-407E-A947-70E740481C1C}">
+                                <a14:useLocalDpi xmlns:a14="http://schemas.microsoft.com/office/drawing/2010/main" val="0"/>
+                              </a:ext>
+                            </a:extLst>
+                          </a:blip>
+                          <a:stretch>
+                            <a:fillRect/>
+                          </a:stretch>
+                        </pic:blipFill>
+                        <pic:spPr>
+                          <a:xfrm>
+                            <a:off x="0" y="0"/>
+                            <a:ext cx="946692" cy="76611"/>
+                          </a:xfrm>
+                          <a:prstGeom prst="rect">
+                            <a:avLst/>
+                          </a:prstGeom>
+                        </pic:spPr>
+                      </pic:pic>
+                    </a:graphicData>
+                  </a:graphic>
+                </wp:inline>
+              </w:drawing>
             </w:r>
           </w:p>
         </w:tc>
@@ -10214,7 +10498,11 @@
           </w:tcPr>
           <w:p>
             <w:pPr>
-              <w:jc w:val="center"/>
+              <w:pStyle w:val="ListParagraph"/>
+              <w:numPr>
+                <w:ilvl w:val="0"/>
+                <w:numId w:val="14"/>
+              </w:numPr>
               <w:rPr>
                 <w:rFonts w:cstheme="minorHAnsi"/>
               </w:rPr>
@@ -10223,7 +10511,22 @@
               <w:rPr>
                 <w:rFonts w:cstheme="minorHAnsi"/>
               </w:rPr>
-              <w:t>--</w:t>
+              <w:t>Change:</w:t>
+            </w:r>
+          </w:p>
+          <w:p>
+            <w:pPr>
+              <w:pStyle w:val="ListParagraph"/>
+              <w:ind w:left="360"/>
+              <w:rPr>
+                <w:rFonts w:cstheme="minorHAnsi"/>
+              </w:rPr>
+            </w:pPr>
+            <w:r>
+              <w:rPr>
+                <w:rFonts w:cstheme="minorHAnsi"/>
+              </w:rPr>
+              <w:t>“Saved search already exists”</w:t>
             </w:r>
           </w:p>
         </w:tc>
@@ -10369,7 +10672,7 @@
                 <w:sz w:val="28"/>
                 <w:szCs w:val="28"/>
               </w:rPr>
-              <w:t>0</w:t>
+              <w:t>2</w:t>
             </w:r>
           </w:p>
         </w:tc>
@@ -10860,6 +11163,7 @@
                 <w:sz w:val="24"/>
                 <w:szCs w:val="24"/>
               </w:rPr>
+              <w:lastRenderedPageBreak/>
               <w:t>Consistency</w:t>
             </w:r>
           </w:p>
@@ -10889,7 +11193,7 @@
               <w:pStyle w:val="ListParagraph"/>
               <w:numPr>
                 <w:ilvl w:val="0"/>
-                <w:numId w:val="42"/>
+                <w:numId w:val="6"/>
               </w:numPr>
             </w:pPr>
             <w:r>
@@ -10901,11 +11205,17 @@
               <w:pStyle w:val="ListParagraph"/>
               <w:numPr>
                 <w:ilvl w:val="0"/>
-                <w:numId w:val="42"/>
+                <w:numId w:val="6"/>
               </w:numPr>
             </w:pPr>
             <w:r>
-              <w:t>Dialog text – You have saved this disaster (or disasters) and can now access this list by clicking here”</w:t>
+              <w:t xml:space="preserve">Dialog text – </w:t>
+            </w:r>
+            <w:r>
+              <w:t>“</w:t>
+            </w:r>
+            <w:r>
+              <w:t>You have saved this disaster (or disasters) and can now access this list by clicking here”</w:t>
             </w:r>
           </w:p>
           <w:p>
@@ -10913,7 +11223,7 @@
               <w:pStyle w:val="ListParagraph"/>
               <w:numPr>
                 <w:ilvl w:val="0"/>
-                <w:numId w:val="42"/>
+                <w:numId w:val="6"/>
               </w:numPr>
             </w:pPr>
             <w:r>
@@ -10990,7 +11300,7 @@
               <w:pStyle w:val="ListParagraph"/>
               <w:numPr>
                 <w:ilvl w:val="0"/>
-                <w:numId w:val="43"/>
+                <w:numId w:val="7"/>
               </w:numPr>
             </w:pPr>
             <w:r>
@@ -11002,7 +11312,7 @@
               <w:pStyle w:val="ListParagraph"/>
               <w:numPr>
                 <w:ilvl w:val="0"/>
-                <w:numId w:val="43"/>
+                <w:numId w:val="7"/>
               </w:numPr>
             </w:pPr>
             <w:r>
@@ -11041,7 +11351,7 @@
               <w:pStyle w:val="ListParagraph"/>
               <w:numPr>
                 <w:ilvl w:val="0"/>
-                <w:numId w:val="43"/>
+                <w:numId w:val="7"/>
               </w:numPr>
             </w:pPr>
             <w:r>
@@ -11101,16 +11411,11 @@
               <w:pStyle w:val="ListParagraph"/>
               <w:numPr>
                 <w:ilvl w:val="0"/>
-                <w:numId w:val="44"/>
+                <w:numId w:val="8"/>
               </w:numPr>
             </w:pPr>
             <w:r>
-              <w:t>Message</w:t>
-            </w:r>
-            <w:bookmarkStart w:id="0" w:name="_GoBack"/>
-            <w:bookmarkEnd w:id="0"/>
-            <w:r>
-              <w:t xml:space="preserve"> dialog:</w:t>
+              <w:t>Message dialog:</w:t>
             </w:r>
           </w:p>
           <w:p>
@@ -11189,7 +11494,7 @@
               <w:pStyle w:val="ListParagraph"/>
               <w:numPr>
                 <w:ilvl w:val="0"/>
-                <w:numId w:val="45"/>
+                <w:numId w:val="9"/>
               </w:numPr>
               <w:rPr>
                 <w:rFonts w:cstheme="minorHAnsi"/>
@@ -11442,7 +11747,6 @@
                 <w:sz w:val="24"/>
                 <w:szCs w:val="24"/>
               </w:rPr>
-              <w:lastRenderedPageBreak/>
               <w:t>Standards</w:t>
             </w:r>
           </w:p>
@@ -11956,6 +12260,7 @@
                 <w:sz w:val="24"/>
                 <w:szCs w:val="24"/>
               </w:rPr>
+              <w:lastRenderedPageBreak/>
               <w:t>Feedback</w:t>
             </w:r>
           </w:p>
@@ -12615,7 +12920,6 @@
                 <w:sz w:val="24"/>
                 <w:szCs w:val="24"/>
               </w:rPr>
-              <w:lastRenderedPageBreak/>
               <w:t>Standards</w:t>
             </w:r>
           </w:p>
@@ -13139,6 +13443,7 @@
                 <w:sz w:val="24"/>
                 <w:szCs w:val="24"/>
               </w:rPr>
+              <w:lastRenderedPageBreak/>
               <w:t>Feedback</w:t>
             </w:r>
           </w:p>
@@ -13798,7 +14103,6 @@
                 <w:sz w:val="24"/>
                 <w:szCs w:val="24"/>
               </w:rPr>
-              <w:lastRenderedPageBreak/>
               <w:t>Standards</w:t>
             </w:r>
           </w:p>
@@ -14212,6 +14516,7 @@
                 <w:sz w:val="24"/>
                 <w:szCs w:val="24"/>
               </w:rPr>
+              <w:lastRenderedPageBreak/>
               <w:t>Heuristic</w:t>
             </w:r>
           </w:p>
@@ -14876,7 +15181,6 @@
                 <w:sz w:val="24"/>
                 <w:szCs w:val="24"/>
               </w:rPr>
-              <w:lastRenderedPageBreak/>
               <w:t>Efficiency</w:t>
             </w:r>
           </w:p>
@@ -15395,6 +15699,7 @@
                 <w:sz w:val="24"/>
                 <w:szCs w:val="24"/>
               </w:rPr>
+              <w:lastRenderedPageBreak/>
               <w:t>Heuristic</w:t>
             </w:r>
           </w:p>
@@ -16063,7 +16368,6 @@
                 <w:sz w:val="24"/>
                 <w:szCs w:val="24"/>
               </w:rPr>
-              <w:lastRenderedPageBreak/>
               <w:t>Efficiency</w:t>
             </w:r>
           </w:p>
@@ -16495,7 +16799,7 @@
     <w:p/>
     <w:p/>
     <w:sectPr>
-      <w:headerReference w:type="default" r:id="rId13"/>
+      <w:headerReference w:type="default" r:id="rId14"/>
       <w:pgSz w:w="12240" w:h="15840"/>
       <w:pgMar w:top="1710" w:right="1440" w:bottom="1440" w:left="1440" w:header="0" w:footer="720" w:gutter="0"/>
       <w:cols w:space="720"/>
@@ -16506,7 +16810,7 @@
 </file>
 
 <file path=word/endnotes.xml><?xml version="1.0" encoding="utf-8"?>
-<w:endnotes xmlns:wpc="http://schemas.microsoft.com/office/word/2010/wordprocessingCanvas" xmlns:cx="http://schemas.microsoft.com/office/drawing/2014/chartex" xmlns:cx1="http://schemas.microsoft.com/office/drawing/2015/9/8/chartex" xmlns:cx2="http://schemas.microsoft.com/office/drawing/2015/10/21/chartex" xmlns:cx3="http://schemas.microsoft.com/office/drawing/2016/5/9/chartex" xmlns:cx4="http://schemas.microsoft.com/office/drawing/2016/5/10/chartex" xmlns:cx5="http://schemas.microsoft.com/office/drawing/2016/5/11/chartex" xmlns:cx6="http://schemas.microsoft.com/office/drawing/2016/5/12/chartex" xmlns:cx7="http://schemas.microsoft.com/office/drawing/2016/5/13/chartex" xmlns:cx8="http://schemas.microsoft.com/office/drawing/2016/5/14/chartex" xmlns:mc="http://schemas.openxmlformats.org/markup-compatibility/2006" xmlns:aink="http://schemas.microsoft.com/office/drawing/2016/ink" xmlns:am3d="http://schemas.microsoft.com/office/drawing/2017/model3d" xmlns:o="urn:schemas-microsoft-com:office:office" xmlns:r="http://schemas.openxmlformats.org/officeDocument/2006/relationships" xmlns:m="http://schemas.openxmlformats.org/officeDocument/2006/math" xmlns:v="urn:schemas-microsoft-com:vml" xmlns:wp14="http://schemas.microsoft.com/office/word/2010/wordprocessingDrawing" xmlns:wp="http://schemas.openxmlformats.org/drawingml/2006/wordprocessingDrawing" xmlns:w10="urn:schemas-microsoft-com:office:word" xmlns:w="http://schemas.openxmlformats.org/wordprocessingml/2006/main" xmlns:w14="http://schemas.microsoft.com/office/word/2010/wordml" xmlns:w15="http://schemas.microsoft.com/office/word/2012/wordml" xmlns:w16se="http://schemas.microsoft.com/office/word/2015/wordml/symex" xmlns:wpg="http://schemas.microsoft.com/office/word/2010/wordprocessingGroup" xmlns:wpi="http://schemas.microsoft.com/office/word/2010/wordprocessingInk" xmlns:wne="http://schemas.microsoft.com/office/word/2006/wordml" xmlns:wps="http://schemas.microsoft.com/office/word/2010/wordprocessingShape" mc:Ignorable="w14 w15 w16se wp14">
+<w:endnotes xmlns:wpc="http://schemas.microsoft.com/office/word/2010/wordprocessingCanvas" xmlns:cx="http://schemas.microsoft.com/office/drawing/2014/chartex" xmlns:cx1="http://schemas.microsoft.com/office/drawing/2015/9/8/chartex" xmlns:cx2="http://schemas.microsoft.com/office/drawing/2015/10/21/chartex" xmlns:cx3="http://schemas.microsoft.com/office/drawing/2016/5/9/chartex" xmlns:cx4="http://schemas.microsoft.com/office/drawing/2016/5/10/chartex" xmlns:cx5="http://schemas.microsoft.com/office/drawing/2016/5/11/chartex" xmlns:cx6="http://schemas.microsoft.com/office/drawing/2016/5/12/chartex" xmlns:cx7="http://schemas.microsoft.com/office/drawing/2016/5/13/chartex" xmlns:cx8="http://schemas.microsoft.com/office/drawing/2016/5/14/chartex" xmlns:mc="http://schemas.openxmlformats.org/markup-compatibility/2006" xmlns:aink="http://schemas.microsoft.com/office/drawing/2016/ink" xmlns:am3d="http://schemas.microsoft.com/office/drawing/2017/model3d" xmlns:o="urn:schemas-microsoft-com:office:office" xmlns:r="http://schemas.openxmlformats.org/officeDocument/2006/relationships" xmlns:m="http://schemas.openxmlformats.org/officeDocument/2006/math" xmlns:v="urn:schemas-microsoft-com:vml" xmlns:wp14="http://schemas.microsoft.com/office/word/2010/wordprocessingDrawing" xmlns:wp="http://schemas.openxmlformats.org/drawingml/2006/wordprocessingDrawing" xmlns:w10="urn:schemas-microsoft-com:office:word" xmlns:w="http://schemas.openxmlformats.org/wordprocessingml/2006/main" xmlns:w14="http://schemas.microsoft.com/office/word/2010/wordml" xmlns:w15="http://schemas.microsoft.com/office/word/2012/wordml" xmlns:w16cid="http://schemas.microsoft.com/office/word/2016/wordml/cid" xmlns:w16se="http://schemas.microsoft.com/office/word/2015/wordml/symex" xmlns:wpg="http://schemas.microsoft.com/office/word/2010/wordprocessingGroup" xmlns:wpi="http://schemas.microsoft.com/office/word/2010/wordprocessingInk" xmlns:wne="http://schemas.microsoft.com/office/word/2006/wordml" xmlns:wps="http://schemas.microsoft.com/office/word/2010/wordprocessingShape" mc:Ignorable="w14 w15 w16se w16cid wp14">
   <w:endnote w:type="separator" w:id="-1">
     <w:p>
       <w:pPr>
@@ -16531,7 +16835,7 @@
 </file>
 
 <file path=word/footnotes.xml><?xml version="1.0" encoding="utf-8"?>
-<w:footnotes xmlns:wpc="http://schemas.microsoft.com/office/word/2010/wordprocessingCanvas" xmlns:cx="http://schemas.microsoft.com/office/drawing/2014/chartex" xmlns:cx1="http://schemas.microsoft.com/office/drawing/2015/9/8/chartex" xmlns:cx2="http://schemas.microsoft.com/office/drawing/2015/10/21/chartex" xmlns:cx3="http://schemas.microsoft.com/office/drawing/2016/5/9/chartex" xmlns:cx4="http://schemas.microsoft.com/office/drawing/2016/5/10/chartex" xmlns:cx5="http://schemas.microsoft.com/office/drawing/2016/5/11/chartex" xmlns:cx6="http://schemas.microsoft.com/office/drawing/2016/5/12/chartex" xmlns:cx7="http://schemas.microsoft.com/office/drawing/2016/5/13/chartex" xmlns:cx8="http://schemas.microsoft.com/office/drawing/2016/5/14/chartex" xmlns:mc="http://schemas.openxmlformats.org/markup-compatibility/2006" xmlns:aink="http://schemas.microsoft.com/office/drawing/2016/ink" xmlns:am3d="http://schemas.microsoft.com/office/drawing/2017/model3d" xmlns:o="urn:schemas-microsoft-com:office:office" xmlns:r="http://schemas.openxmlformats.org/officeDocument/2006/relationships" xmlns:m="http://schemas.openxmlformats.org/officeDocument/2006/math" xmlns:v="urn:schemas-microsoft-com:vml" xmlns:wp14="http://schemas.microsoft.com/office/word/2010/wordprocessingDrawing" xmlns:wp="http://schemas.openxmlformats.org/drawingml/2006/wordprocessingDrawing" xmlns:w10="urn:schemas-microsoft-com:office:word" xmlns:w="http://schemas.openxmlformats.org/wordprocessingml/2006/main" xmlns:w14="http://schemas.microsoft.com/office/word/2010/wordml" xmlns:w15="http://schemas.microsoft.com/office/word/2012/wordml" xmlns:w16se="http://schemas.microsoft.com/office/word/2015/wordml/symex" xmlns:wpg="http://schemas.microsoft.com/office/word/2010/wordprocessingGroup" xmlns:wpi="http://schemas.microsoft.com/office/word/2010/wordprocessingInk" xmlns:wne="http://schemas.microsoft.com/office/word/2006/wordml" xmlns:wps="http://schemas.microsoft.com/office/word/2010/wordprocessingShape" mc:Ignorable="w14 w15 w16se wp14">
+<w:footnotes xmlns:wpc="http://schemas.microsoft.com/office/word/2010/wordprocessingCanvas" xmlns:cx="http://schemas.microsoft.com/office/drawing/2014/chartex" xmlns:cx1="http://schemas.microsoft.com/office/drawing/2015/9/8/chartex" xmlns:cx2="http://schemas.microsoft.com/office/drawing/2015/10/21/chartex" xmlns:cx3="http://schemas.microsoft.com/office/drawing/2016/5/9/chartex" xmlns:cx4="http://schemas.microsoft.com/office/drawing/2016/5/10/chartex" xmlns:cx5="http://schemas.microsoft.com/office/drawing/2016/5/11/chartex" xmlns:cx6="http://schemas.microsoft.com/office/drawing/2016/5/12/chartex" xmlns:cx7="http://schemas.microsoft.com/office/drawing/2016/5/13/chartex" xmlns:cx8="http://schemas.microsoft.com/office/drawing/2016/5/14/chartex" xmlns:mc="http://schemas.openxmlformats.org/markup-compatibility/2006" xmlns:aink="http://schemas.microsoft.com/office/drawing/2016/ink" xmlns:am3d="http://schemas.microsoft.com/office/drawing/2017/model3d" xmlns:o="urn:schemas-microsoft-com:office:office" xmlns:r="http://schemas.openxmlformats.org/officeDocument/2006/relationships" xmlns:m="http://schemas.openxmlformats.org/officeDocument/2006/math" xmlns:v="urn:schemas-microsoft-com:vml" xmlns:wp14="http://schemas.microsoft.com/office/word/2010/wordprocessingDrawing" xmlns:wp="http://schemas.openxmlformats.org/drawingml/2006/wordprocessingDrawing" xmlns:w10="urn:schemas-microsoft-com:office:word" xmlns:w="http://schemas.openxmlformats.org/wordprocessingml/2006/main" xmlns:w14="http://schemas.microsoft.com/office/word/2010/wordml" xmlns:w15="http://schemas.microsoft.com/office/word/2012/wordml" xmlns:w16cid="http://schemas.microsoft.com/office/word/2016/wordml/cid" xmlns:w16se="http://schemas.microsoft.com/office/word/2015/wordml/symex" xmlns:wpg="http://schemas.microsoft.com/office/word/2010/wordprocessingGroup" xmlns:wpi="http://schemas.microsoft.com/office/word/2010/wordprocessingInk" xmlns:wne="http://schemas.microsoft.com/office/word/2006/wordml" xmlns:wps="http://schemas.microsoft.com/office/word/2010/wordprocessingShape" mc:Ignorable="w14 w15 w16se w16cid wp14">
   <w:footnote w:type="separator" w:id="-1">
     <w:p>
       <w:pPr>
@@ -16556,7 +16860,7 @@
 </file>
 
 <file path=word/header1.xml><?xml version="1.0" encoding="utf-8"?>
-<w:hdr xmlns:wpc="http://schemas.microsoft.com/office/word/2010/wordprocessingCanvas" xmlns:cx="http://schemas.microsoft.com/office/drawing/2014/chartex" xmlns:cx1="http://schemas.microsoft.com/office/drawing/2015/9/8/chartex" xmlns:cx2="http://schemas.microsoft.com/office/drawing/2015/10/21/chartex" xmlns:cx3="http://schemas.microsoft.com/office/drawing/2016/5/9/chartex" xmlns:cx4="http://schemas.microsoft.com/office/drawing/2016/5/10/chartex" xmlns:cx5="http://schemas.microsoft.com/office/drawing/2016/5/11/chartex" xmlns:cx6="http://schemas.microsoft.com/office/drawing/2016/5/12/chartex" xmlns:cx7="http://schemas.microsoft.com/office/drawing/2016/5/13/chartex" xmlns:cx8="http://schemas.microsoft.com/office/drawing/2016/5/14/chartex" xmlns:mc="http://schemas.openxmlformats.org/markup-compatibility/2006" xmlns:aink="http://schemas.microsoft.com/office/drawing/2016/ink" xmlns:am3d="http://schemas.microsoft.com/office/drawing/2017/model3d" xmlns:o="urn:schemas-microsoft-com:office:office" xmlns:r="http://schemas.openxmlformats.org/officeDocument/2006/relationships" xmlns:m="http://schemas.openxmlformats.org/officeDocument/2006/math" xmlns:v="urn:schemas-microsoft-com:vml" xmlns:wp14="http://schemas.microsoft.com/office/word/2010/wordprocessingDrawing" xmlns:wp="http://schemas.openxmlformats.org/drawingml/2006/wordprocessingDrawing" xmlns:w10="urn:schemas-microsoft-com:office:word" xmlns:w="http://schemas.openxmlformats.org/wordprocessingml/2006/main" xmlns:w14="http://schemas.microsoft.com/office/word/2010/wordml" xmlns:w15="http://schemas.microsoft.com/office/word/2012/wordml" xmlns:w16se="http://schemas.microsoft.com/office/word/2015/wordml/symex" xmlns:wpg="http://schemas.microsoft.com/office/word/2010/wordprocessingGroup" xmlns:wpi="http://schemas.microsoft.com/office/word/2010/wordprocessingInk" xmlns:wne="http://schemas.microsoft.com/office/word/2006/wordml" xmlns:wps="http://schemas.microsoft.com/office/word/2010/wordprocessingShape" mc:Ignorable="w14 w15 w16se wp14">
+<w:hdr xmlns:wpc="http://schemas.microsoft.com/office/word/2010/wordprocessingCanvas" xmlns:cx="http://schemas.microsoft.com/office/drawing/2014/chartex" xmlns:cx1="http://schemas.microsoft.com/office/drawing/2015/9/8/chartex" xmlns:cx2="http://schemas.microsoft.com/office/drawing/2015/10/21/chartex" xmlns:cx3="http://schemas.microsoft.com/office/drawing/2016/5/9/chartex" xmlns:cx4="http://schemas.microsoft.com/office/drawing/2016/5/10/chartex" xmlns:cx5="http://schemas.microsoft.com/office/drawing/2016/5/11/chartex" xmlns:cx6="http://schemas.microsoft.com/office/drawing/2016/5/12/chartex" xmlns:cx7="http://schemas.microsoft.com/office/drawing/2016/5/13/chartex" xmlns:cx8="http://schemas.microsoft.com/office/drawing/2016/5/14/chartex" xmlns:mc="http://schemas.openxmlformats.org/markup-compatibility/2006" xmlns:aink="http://schemas.microsoft.com/office/drawing/2016/ink" xmlns:am3d="http://schemas.microsoft.com/office/drawing/2017/model3d" xmlns:o="urn:schemas-microsoft-com:office:office" xmlns:r="http://schemas.openxmlformats.org/officeDocument/2006/relationships" xmlns:m="http://schemas.openxmlformats.org/officeDocument/2006/math" xmlns:v="urn:schemas-microsoft-com:vml" xmlns:wp14="http://schemas.microsoft.com/office/word/2010/wordprocessingDrawing" xmlns:wp="http://schemas.openxmlformats.org/drawingml/2006/wordprocessingDrawing" xmlns:w10="urn:schemas-microsoft-com:office:word" xmlns:w="http://schemas.openxmlformats.org/wordprocessingml/2006/main" xmlns:w14="http://schemas.microsoft.com/office/word/2010/wordml" xmlns:w15="http://schemas.microsoft.com/office/word/2012/wordml" xmlns:w16cid="http://schemas.microsoft.com/office/word/2016/wordml/cid" xmlns:w16se="http://schemas.microsoft.com/office/word/2015/wordml/symex" xmlns:wpg="http://schemas.microsoft.com/office/word/2010/wordprocessingGroup" xmlns:wpi="http://schemas.microsoft.com/office/word/2010/wordprocessingInk" xmlns:wne="http://schemas.microsoft.com/office/word/2006/wordml" xmlns:wps="http://schemas.microsoft.com/office/word/2010/wordprocessingShape" mc:Ignorable="w14 w15 w16se w16cid wp14">
   <w:p>
     <w:pPr>
       <w:pStyle w:val="Header"/>
@@ -16613,7 +16917,7 @@
 </file>
 
 <file path=word/numbering.xml><?xml version="1.0" encoding="utf-8"?>
-<w:numbering xmlns:wpc="http://schemas.microsoft.com/office/word/2010/wordprocessingCanvas" xmlns:cx="http://schemas.microsoft.com/office/drawing/2014/chartex" xmlns:cx1="http://schemas.microsoft.com/office/drawing/2015/9/8/chartex" xmlns:cx2="http://schemas.microsoft.com/office/drawing/2015/10/21/chartex" xmlns:cx3="http://schemas.microsoft.com/office/drawing/2016/5/9/chartex" xmlns:cx4="http://schemas.microsoft.com/office/drawing/2016/5/10/chartex" xmlns:cx5="http://schemas.microsoft.com/office/drawing/2016/5/11/chartex" xmlns:cx6="http://schemas.microsoft.com/office/drawing/2016/5/12/chartex" xmlns:cx7="http://schemas.microsoft.com/office/drawing/2016/5/13/chartex" xmlns:cx8="http://schemas.microsoft.com/office/drawing/2016/5/14/chartex" xmlns:mc="http://schemas.openxmlformats.org/markup-compatibility/2006" xmlns:aink="http://schemas.microsoft.com/office/drawing/2016/ink" xmlns:am3d="http://schemas.microsoft.com/office/drawing/2017/model3d" xmlns:o="urn:schemas-microsoft-com:office:office" xmlns:r="http://schemas.openxmlformats.org/officeDocument/2006/relationships" xmlns:m="http://schemas.openxmlformats.org/officeDocument/2006/math" xmlns:v="urn:schemas-microsoft-com:vml" xmlns:wp14="http://schemas.microsoft.com/office/word/2010/wordprocessingDrawing" xmlns:wp="http://schemas.openxmlformats.org/drawingml/2006/wordprocessingDrawing" xmlns:w10="urn:schemas-microsoft-com:office:word" xmlns:w="http://schemas.openxmlformats.org/wordprocessingml/2006/main" xmlns:w14="http://schemas.microsoft.com/office/word/2010/wordml" xmlns:w15="http://schemas.microsoft.com/office/word/2012/wordml" xmlns:w16se="http://schemas.microsoft.com/office/word/2015/wordml/symex" xmlns:wpg="http://schemas.microsoft.com/office/word/2010/wordprocessingGroup" xmlns:wpi="http://schemas.microsoft.com/office/word/2010/wordprocessingInk" xmlns:wne="http://schemas.microsoft.com/office/word/2006/wordml" xmlns:wps="http://schemas.microsoft.com/office/word/2010/wordprocessingShape" mc:Ignorable="w14 w15 w16se wp14">
+<w:numbering xmlns:wpc="http://schemas.microsoft.com/office/word/2010/wordprocessingCanvas" xmlns:cx="http://schemas.microsoft.com/office/drawing/2014/chartex" xmlns:cx1="http://schemas.microsoft.com/office/drawing/2015/9/8/chartex" xmlns:cx2="http://schemas.microsoft.com/office/drawing/2015/10/21/chartex" xmlns:cx3="http://schemas.microsoft.com/office/drawing/2016/5/9/chartex" xmlns:cx4="http://schemas.microsoft.com/office/drawing/2016/5/10/chartex" xmlns:cx5="http://schemas.microsoft.com/office/drawing/2016/5/11/chartex" xmlns:cx6="http://schemas.microsoft.com/office/drawing/2016/5/12/chartex" xmlns:cx7="http://schemas.microsoft.com/office/drawing/2016/5/13/chartex" xmlns:cx8="http://schemas.microsoft.com/office/drawing/2016/5/14/chartex" xmlns:mc="http://schemas.openxmlformats.org/markup-compatibility/2006" xmlns:aink="http://schemas.microsoft.com/office/drawing/2016/ink" xmlns:am3d="http://schemas.microsoft.com/office/drawing/2017/model3d" xmlns:o="urn:schemas-microsoft-com:office:office" xmlns:r="http://schemas.openxmlformats.org/officeDocument/2006/relationships" xmlns:m="http://schemas.openxmlformats.org/officeDocument/2006/math" xmlns:v="urn:schemas-microsoft-com:vml" xmlns:wp14="http://schemas.microsoft.com/office/word/2010/wordprocessingDrawing" xmlns:wp="http://schemas.openxmlformats.org/drawingml/2006/wordprocessingDrawing" xmlns:w10="urn:schemas-microsoft-com:office:word" xmlns:w="http://schemas.openxmlformats.org/wordprocessingml/2006/main" xmlns:w14="http://schemas.microsoft.com/office/word/2010/wordml" xmlns:w15="http://schemas.microsoft.com/office/word/2012/wordml" xmlns:w16cid="http://schemas.microsoft.com/office/word/2016/wordml/cid" xmlns:w16se="http://schemas.microsoft.com/office/word/2015/wordml/symex" xmlns:wpg="http://schemas.microsoft.com/office/word/2010/wordprocessingGroup" xmlns:wpi="http://schemas.microsoft.com/office/word/2010/wordprocessingInk" xmlns:wne="http://schemas.microsoft.com/office/word/2006/wordml" xmlns:wps="http://schemas.microsoft.com/office/word/2010/wordprocessingShape" mc:Ignorable="w14 w15 w16se w16cid wp14">
   <w:abstractNum w:abstractNumId="0" w15:restartNumberingAfterBreak="0">
     <w:nsid w:val="01D452C0"/>
     <w:multiLevelType w:val="hybridMultilevel"/>
@@ -16793,9 +17097,9 @@
     </w:lvl>
   </w:abstractNum>
   <w:abstractNum w:abstractNumId="2" w15:restartNumberingAfterBreak="0">
-    <w:nsid w:val="07CD659A"/>
+    <w:nsid w:val="07E805F6"/>
     <w:multiLevelType w:val="hybridMultilevel"/>
-    <w:tmpl w:val="C5B06626"/>
+    <w:tmpl w:val="79F2D61C"/>
     <w:lvl w:ilvl="0" w:tplc="0409000F">
       <w:start w:val="1"/>
       <w:numFmt w:val="decimal"/>
@@ -16882,9 +17186,9 @@
     </w:lvl>
   </w:abstractNum>
   <w:abstractNum w:abstractNumId="3" w15:restartNumberingAfterBreak="0">
-    <w:nsid w:val="07E805F6"/>
+    <w:nsid w:val="08FE26B9"/>
     <w:multiLevelType w:val="hybridMultilevel"/>
-    <w:tmpl w:val="79F2D61C"/>
+    <w:tmpl w:val="2E6ADE06"/>
     <w:lvl w:ilvl="0" w:tplc="0409000F">
       <w:start w:val="1"/>
       <w:numFmt w:val="decimal"/>
@@ -16971,9 +17275,9 @@
     </w:lvl>
   </w:abstractNum>
   <w:abstractNum w:abstractNumId="4" w15:restartNumberingAfterBreak="0">
-    <w:nsid w:val="08DF151B"/>
+    <w:nsid w:val="1C483068"/>
     <w:multiLevelType w:val="hybridMultilevel"/>
-    <w:tmpl w:val="8A183CF6"/>
+    <w:tmpl w:val="D0FCF2EE"/>
     <w:lvl w:ilvl="0" w:tplc="0409000F">
       <w:start w:val="1"/>
       <w:numFmt w:val="decimal"/>
@@ -17060,9 +17364,9 @@
     </w:lvl>
   </w:abstractNum>
   <w:abstractNum w:abstractNumId="5" w15:restartNumberingAfterBreak="0">
-    <w:nsid w:val="08FE26B9"/>
+    <w:nsid w:val="1D7D6941"/>
     <w:multiLevelType w:val="hybridMultilevel"/>
-    <w:tmpl w:val="2E6ADE06"/>
+    <w:tmpl w:val="7EB0AE5A"/>
     <w:lvl w:ilvl="0" w:tplc="0409000F">
       <w:start w:val="1"/>
       <w:numFmt w:val="decimal"/>
@@ -17149,9 +17453,9 @@
     </w:lvl>
   </w:abstractNum>
   <w:abstractNum w:abstractNumId="6" w15:restartNumberingAfterBreak="0">
-    <w:nsid w:val="098570CC"/>
+    <w:nsid w:val="1DAA4930"/>
     <w:multiLevelType w:val="hybridMultilevel"/>
-    <w:tmpl w:val="EE8AE8C0"/>
+    <w:tmpl w:val="B7F0035C"/>
     <w:lvl w:ilvl="0" w:tplc="0409000F">
       <w:start w:val="1"/>
       <w:numFmt w:val="decimal"/>
@@ -17238,16 +17542,16 @@
     </w:lvl>
   </w:abstractNum>
   <w:abstractNum w:abstractNumId="7" w15:restartNumberingAfterBreak="0">
-    <w:nsid w:val="0AFF0F35"/>
+    <w:nsid w:val="20C307FC"/>
     <w:multiLevelType w:val="hybridMultilevel"/>
-    <w:tmpl w:val="E2661F6C"/>
+    <w:tmpl w:val="CD968526"/>
     <w:lvl w:ilvl="0" w:tplc="0409000F">
       <w:start w:val="1"/>
       <w:numFmt w:val="decimal"/>
       <w:lvlText w:val="%1."/>
       <w:lvlJc w:val="left"/>
       <w:pPr>
-        <w:ind w:left="720" w:hanging="360"/>
+        <w:ind w:left="360" w:hanging="360"/>
       </w:pPr>
       <w:rPr>
         <w:rFonts w:hint="default"/>
@@ -17259,7 +17563,7 @@
       <w:lvlText w:val="%2."/>
       <w:lvlJc w:val="left"/>
       <w:pPr>
-        <w:ind w:left="1440" w:hanging="360"/>
+        <w:ind w:left="1080" w:hanging="360"/>
       </w:pPr>
     </w:lvl>
     <w:lvl w:ilvl="2" w:tplc="0409001B" w:tentative="1">
@@ -17268,7 +17572,7 @@
       <w:lvlText w:val="%3."/>
       <w:lvlJc w:val="right"/>
       <w:pPr>
-        <w:ind w:left="2160" w:hanging="180"/>
+        <w:ind w:left="1800" w:hanging="180"/>
       </w:pPr>
     </w:lvl>
     <w:lvl w:ilvl="3" w:tplc="0409000F" w:tentative="1">
@@ -17277,7 +17581,7 @@
       <w:lvlText w:val="%4."/>
       <w:lvlJc w:val="left"/>
       <w:pPr>
-        <w:ind w:left="2880" w:hanging="360"/>
+        <w:ind w:left="2520" w:hanging="360"/>
       </w:pPr>
     </w:lvl>
     <w:lvl w:ilvl="4" w:tplc="04090019" w:tentative="1">
@@ -17286,7 +17590,7 @@
       <w:lvlText w:val="%5."/>
       <w:lvlJc w:val="left"/>
       <w:pPr>
-        <w:ind w:left="3600" w:hanging="360"/>
+        <w:ind w:left="3240" w:hanging="360"/>
       </w:pPr>
     </w:lvl>
     <w:lvl w:ilvl="5" w:tplc="0409001B" w:tentative="1">
@@ -17295,7 +17599,7 @@
       <w:lvlText w:val="%6."/>
       <w:lvlJc w:val="right"/>
       <w:pPr>
-        <w:ind w:left="4320" w:hanging="180"/>
+        <w:ind w:left="3960" w:hanging="180"/>
       </w:pPr>
     </w:lvl>
     <w:lvl w:ilvl="6" w:tplc="0409000F" w:tentative="1">
@@ -17304,7 +17608,7 @@
       <w:lvlText w:val="%7."/>
       <w:lvlJc w:val="left"/>
       <w:pPr>
-        <w:ind w:left="5040" w:hanging="360"/>
+        <w:ind w:left="4680" w:hanging="360"/>
       </w:pPr>
     </w:lvl>
     <w:lvl w:ilvl="7" w:tplc="04090019" w:tentative="1">
@@ -17313,7 +17617,7 @@
       <w:lvlText w:val="%8."/>
       <w:lvlJc w:val="left"/>
       <w:pPr>
-        <w:ind w:left="5760" w:hanging="360"/>
+        <w:ind w:left="5400" w:hanging="360"/>
       </w:pPr>
     </w:lvl>
     <w:lvl w:ilvl="8" w:tplc="0409001B" w:tentative="1">
@@ -17322,14 +17626,14 @@
       <w:lvlText w:val="%9."/>
       <w:lvlJc w:val="right"/>
       <w:pPr>
-        <w:ind w:left="6480" w:hanging="180"/>
+        <w:ind w:left="6120" w:hanging="180"/>
       </w:pPr>
     </w:lvl>
   </w:abstractNum>
   <w:abstractNum w:abstractNumId="8" w15:restartNumberingAfterBreak="0">
-    <w:nsid w:val="15337A4D"/>
+    <w:nsid w:val="30950CC9"/>
     <w:multiLevelType w:val="hybridMultilevel"/>
-    <w:tmpl w:val="1506D942"/>
+    <w:tmpl w:val="54E8E3D0"/>
     <w:lvl w:ilvl="0" w:tplc="0409000F">
       <w:start w:val="1"/>
       <w:numFmt w:val="decimal"/>
@@ -17416,9 +17720,9 @@
     </w:lvl>
   </w:abstractNum>
   <w:abstractNum w:abstractNumId="9" w15:restartNumberingAfterBreak="0">
-    <w:nsid w:val="17A011AC"/>
+    <w:nsid w:val="35FA0649"/>
     <w:multiLevelType w:val="hybridMultilevel"/>
-    <w:tmpl w:val="04465C3A"/>
+    <w:tmpl w:val="77EE6BCA"/>
     <w:lvl w:ilvl="0" w:tplc="0409000F">
       <w:start w:val="1"/>
       <w:numFmt w:val="decimal"/>
@@ -17505,98 +17809,9 @@
     </w:lvl>
   </w:abstractNum>
   <w:abstractNum w:abstractNumId="10" w15:restartNumberingAfterBreak="0">
-    <w:nsid w:val="1A00215D"/>
+    <w:nsid w:val="47DC1856"/>
     <w:multiLevelType w:val="hybridMultilevel"/>
-    <w:tmpl w:val="31A62A9E"/>
-    <w:lvl w:ilvl="0" w:tplc="739812EC">
-      <w:start w:val="1"/>
-      <w:numFmt w:val="decimal"/>
-      <w:lvlText w:val="%1."/>
-      <w:lvlJc w:val="left"/>
-      <w:pPr>
-        <w:ind w:left="360" w:hanging="360"/>
-      </w:pPr>
-      <w:rPr>
-        <w:rFonts w:cstheme="minorBidi" w:hint="default"/>
-      </w:rPr>
-    </w:lvl>
-    <w:lvl w:ilvl="1" w:tplc="04090019" w:tentative="1">
-      <w:start w:val="1"/>
-      <w:numFmt w:val="lowerLetter"/>
-      <w:lvlText w:val="%2."/>
-      <w:lvlJc w:val="left"/>
-      <w:pPr>
-        <w:ind w:left="1080" w:hanging="360"/>
-      </w:pPr>
-    </w:lvl>
-    <w:lvl w:ilvl="2" w:tplc="0409001B" w:tentative="1">
-      <w:start w:val="1"/>
-      <w:numFmt w:val="lowerRoman"/>
-      <w:lvlText w:val="%3."/>
-      <w:lvlJc w:val="right"/>
-      <w:pPr>
-        <w:ind w:left="1800" w:hanging="180"/>
-      </w:pPr>
-    </w:lvl>
-    <w:lvl w:ilvl="3" w:tplc="0409000F" w:tentative="1">
-      <w:start w:val="1"/>
-      <w:numFmt w:val="decimal"/>
-      <w:lvlText w:val="%4."/>
-      <w:lvlJc w:val="left"/>
-      <w:pPr>
-        <w:ind w:left="2520" w:hanging="360"/>
-      </w:pPr>
-    </w:lvl>
-    <w:lvl w:ilvl="4" w:tplc="04090019" w:tentative="1">
-      <w:start w:val="1"/>
-      <w:numFmt w:val="lowerLetter"/>
-      <w:lvlText w:val="%5."/>
-      <w:lvlJc w:val="left"/>
-      <w:pPr>
-        <w:ind w:left="3240" w:hanging="360"/>
-      </w:pPr>
-    </w:lvl>
-    <w:lvl w:ilvl="5" w:tplc="0409001B" w:tentative="1">
-      <w:start w:val="1"/>
-      <w:numFmt w:val="lowerRoman"/>
-      <w:lvlText w:val="%6."/>
-      <w:lvlJc w:val="right"/>
-      <w:pPr>
-        <w:ind w:left="3960" w:hanging="180"/>
-      </w:pPr>
-    </w:lvl>
-    <w:lvl w:ilvl="6" w:tplc="0409000F" w:tentative="1">
-      <w:start w:val="1"/>
-      <w:numFmt w:val="decimal"/>
-      <w:lvlText w:val="%7."/>
-      <w:lvlJc w:val="left"/>
-      <w:pPr>
-        <w:ind w:left="4680" w:hanging="360"/>
-      </w:pPr>
-    </w:lvl>
-    <w:lvl w:ilvl="7" w:tplc="04090019" w:tentative="1">
-      <w:start w:val="1"/>
-      <w:numFmt w:val="lowerLetter"/>
-      <w:lvlText w:val="%8."/>
-      <w:lvlJc w:val="left"/>
-      <w:pPr>
-        <w:ind w:left="5400" w:hanging="360"/>
-      </w:pPr>
-    </w:lvl>
-    <w:lvl w:ilvl="8" w:tplc="0409001B" w:tentative="1">
-      <w:start w:val="1"/>
-      <w:numFmt w:val="lowerRoman"/>
-      <w:lvlText w:val="%9."/>
-      <w:lvlJc w:val="right"/>
-      <w:pPr>
-        <w:ind w:left="6120" w:hanging="180"/>
-      </w:pPr>
-    </w:lvl>
-  </w:abstractNum>
-  <w:abstractNum w:abstractNumId="11" w15:restartNumberingAfterBreak="0">
-    <w:nsid w:val="1AFC70AF"/>
-    <w:multiLevelType w:val="hybridMultilevel"/>
-    <w:tmpl w:val="063EE74A"/>
+    <w:tmpl w:val="7794F40C"/>
     <w:lvl w:ilvl="0" w:tplc="0409000F">
       <w:start w:val="1"/>
       <w:numFmt w:val="decimal"/>
@@ -17682,10 +17897,10 @@
       </w:pPr>
     </w:lvl>
   </w:abstractNum>
-  <w:abstractNum w:abstractNumId="12" w15:restartNumberingAfterBreak="0">
-    <w:nsid w:val="1C483068"/>
+  <w:abstractNum w:abstractNumId="11" w15:restartNumberingAfterBreak="0">
+    <w:nsid w:val="61BD55B4"/>
     <w:multiLevelType w:val="hybridMultilevel"/>
-    <w:tmpl w:val="D0FCF2EE"/>
+    <w:tmpl w:val="E5429B7E"/>
     <w:lvl w:ilvl="0" w:tplc="0409000F">
       <w:start w:val="1"/>
       <w:numFmt w:val="decimal"/>
@@ -17771,10 +17986,10 @@
       </w:pPr>
     </w:lvl>
   </w:abstractNum>
-  <w:abstractNum w:abstractNumId="13" w15:restartNumberingAfterBreak="0">
-    <w:nsid w:val="1D7D6941"/>
+  <w:abstractNum w:abstractNumId="12" w15:restartNumberingAfterBreak="0">
+    <w:nsid w:val="69CB6C32"/>
     <w:multiLevelType w:val="hybridMultilevel"/>
-    <w:tmpl w:val="7EB0AE5A"/>
+    <w:tmpl w:val="404E623A"/>
     <w:lvl w:ilvl="0" w:tplc="0409000F">
       <w:start w:val="1"/>
       <w:numFmt w:val="decimal"/>
@@ -17860,10 +18075,10 @@
       </w:pPr>
     </w:lvl>
   </w:abstractNum>
-  <w:abstractNum w:abstractNumId="14" w15:restartNumberingAfterBreak="0">
-    <w:nsid w:val="1DAA4930"/>
+  <w:abstractNum w:abstractNumId="13" w15:restartNumberingAfterBreak="0">
+    <w:nsid w:val="6C34662C"/>
     <w:multiLevelType w:val="hybridMultilevel"/>
-    <w:tmpl w:val="B7F0035C"/>
+    <w:tmpl w:val="3466A4F0"/>
     <w:lvl w:ilvl="0" w:tplc="0409000F">
       <w:start w:val="1"/>
       <w:numFmt w:val="decimal"/>
@@ -17949,106 +18164,17 @@
       </w:pPr>
     </w:lvl>
   </w:abstractNum>
-  <w:abstractNum w:abstractNumId="15" w15:restartNumberingAfterBreak="0">
-    <w:nsid w:val="1E0A1681"/>
+  <w:abstractNum w:abstractNumId="14" w15:restartNumberingAfterBreak="0">
+    <w:nsid w:val="6DB803DE"/>
     <w:multiLevelType w:val="hybridMultilevel"/>
-    <w:tmpl w:val="EC063C60"/>
-    <w:lvl w:ilvl="0" w:tplc="F146B2E8">
-      <w:start w:val="1"/>
-      <w:numFmt w:val="decimal"/>
-      <w:lvlText w:val="%1."/>
-      <w:lvlJc w:val="left"/>
-      <w:pPr>
-        <w:ind w:left="360" w:hanging="360"/>
-      </w:pPr>
-      <w:rPr>
-        <w:rFonts w:cstheme="minorBidi" w:hint="default"/>
-      </w:rPr>
-    </w:lvl>
-    <w:lvl w:ilvl="1" w:tplc="04090019" w:tentative="1">
-      <w:start w:val="1"/>
-      <w:numFmt w:val="lowerLetter"/>
-      <w:lvlText w:val="%2."/>
-      <w:lvlJc w:val="left"/>
-      <w:pPr>
-        <w:ind w:left="1080" w:hanging="360"/>
-      </w:pPr>
-    </w:lvl>
-    <w:lvl w:ilvl="2" w:tplc="0409001B" w:tentative="1">
-      <w:start w:val="1"/>
-      <w:numFmt w:val="lowerRoman"/>
-      <w:lvlText w:val="%3."/>
-      <w:lvlJc w:val="right"/>
-      <w:pPr>
-        <w:ind w:left="1800" w:hanging="180"/>
-      </w:pPr>
-    </w:lvl>
-    <w:lvl w:ilvl="3" w:tplc="0409000F" w:tentative="1">
-      <w:start w:val="1"/>
-      <w:numFmt w:val="decimal"/>
-      <w:lvlText w:val="%4."/>
-      <w:lvlJc w:val="left"/>
-      <w:pPr>
-        <w:ind w:left="2520" w:hanging="360"/>
-      </w:pPr>
-    </w:lvl>
-    <w:lvl w:ilvl="4" w:tplc="04090019" w:tentative="1">
-      <w:start w:val="1"/>
-      <w:numFmt w:val="lowerLetter"/>
-      <w:lvlText w:val="%5."/>
-      <w:lvlJc w:val="left"/>
-      <w:pPr>
-        <w:ind w:left="3240" w:hanging="360"/>
-      </w:pPr>
-    </w:lvl>
-    <w:lvl w:ilvl="5" w:tplc="0409001B" w:tentative="1">
-      <w:start w:val="1"/>
-      <w:numFmt w:val="lowerRoman"/>
-      <w:lvlText w:val="%6."/>
-      <w:lvlJc w:val="right"/>
-      <w:pPr>
-        <w:ind w:left="3960" w:hanging="180"/>
-      </w:pPr>
-    </w:lvl>
-    <w:lvl w:ilvl="6" w:tplc="0409000F" w:tentative="1">
-      <w:start w:val="1"/>
-      <w:numFmt w:val="decimal"/>
-      <w:lvlText w:val="%7."/>
-      <w:lvlJc w:val="left"/>
-      <w:pPr>
-        <w:ind w:left="4680" w:hanging="360"/>
-      </w:pPr>
-    </w:lvl>
-    <w:lvl w:ilvl="7" w:tplc="04090019" w:tentative="1">
-      <w:start w:val="1"/>
-      <w:numFmt w:val="lowerLetter"/>
-      <w:lvlText w:val="%8."/>
-      <w:lvlJc w:val="left"/>
-      <w:pPr>
-        <w:ind w:left="5400" w:hanging="360"/>
-      </w:pPr>
-    </w:lvl>
-    <w:lvl w:ilvl="8" w:tplc="0409001B" w:tentative="1">
-      <w:start w:val="1"/>
-      <w:numFmt w:val="lowerRoman"/>
-      <w:lvlText w:val="%9."/>
-      <w:lvlJc w:val="right"/>
-      <w:pPr>
-        <w:ind w:left="6120" w:hanging="180"/>
-      </w:pPr>
-    </w:lvl>
-  </w:abstractNum>
-  <w:abstractNum w:abstractNumId="16" w15:restartNumberingAfterBreak="0">
-    <w:nsid w:val="24C978CD"/>
-    <w:multiLevelType w:val="hybridMultilevel"/>
-    <w:tmpl w:val="479EF364"/>
+    <w:tmpl w:val="EB04BB04"/>
     <w:lvl w:ilvl="0" w:tplc="0409000F">
       <w:start w:val="1"/>
       <w:numFmt w:val="decimal"/>
       <w:lvlText w:val="%1."/>
       <w:lvlJc w:val="left"/>
       <w:pPr>
-        <w:ind w:left="360" w:hanging="360"/>
+        <w:ind w:left="720" w:hanging="360"/>
       </w:pPr>
       <w:rPr>
         <w:rFonts w:hint="default"/>
@@ -18060,7 +18186,7 @@
       <w:lvlText w:val="%2."/>
       <w:lvlJc w:val="left"/>
       <w:pPr>
-        <w:ind w:left="1080" w:hanging="360"/>
+        <w:ind w:left="1440" w:hanging="360"/>
       </w:pPr>
     </w:lvl>
     <w:lvl w:ilvl="2" w:tplc="0409001B" w:tentative="1">
@@ -18069,7 +18195,7 @@
       <w:lvlText w:val="%3."/>
       <w:lvlJc w:val="right"/>
       <w:pPr>
-        <w:ind w:left="1800" w:hanging="180"/>
+        <w:ind w:left="2160" w:hanging="180"/>
       </w:pPr>
     </w:lvl>
     <w:lvl w:ilvl="3" w:tplc="0409000F" w:tentative="1">
@@ -18078,7 +18204,7 @@
       <w:lvlText w:val="%4."/>
       <w:lvlJc w:val="left"/>
       <w:pPr>
-        <w:ind w:left="2520" w:hanging="360"/>
+        <w:ind w:left="2880" w:hanging="360"/>
       </w:pPr>
     </w:lvl>
     <w:lvl w:ilvl="4" w:tplc="04090019" w:tentative="1">
@@ -18087,7 +18213,7 @@
       <w:lvlText w:val="%5."/>
       <w:lvlJc w:val="left"/>
       <w:pPr>
-        <w:ind w:left="3240" w:hanging="360"/>
+        <w:ind w:left="3600" w:hanging="360"/>
       </w:pPr>
     </w:lvl>
     <w:lvl w:ilvl="5" w:tplc="0409001B" w:tentative="1">
@@ -18096,7 +18222,7 @@
       <w:lvlText w:val="%6."/>
       <w:lvlJc w:val="right"/>
       <w:pPr>
-        <w:ind w:left="3960" w:hanging="180"/>
+        <w:ind w:left="4320" w:hanging="180"/>
       </w:pPr>
     </w:lvl>
     <w:lvl w:ilvl="6" w:tplc="0409000F" w:tentative="1">
@@ -18105,7 +18231,7 @@
       <w:lvlText w:val="%7."/>
       <w:lvlJc w:val="left"/>
       <w:pPr>
-        <w:ind w:left="4680" w:hanging="360"/>
+        <w:ind w:left="5040" w:hanging="360"/>
       </w:pPr>
     </w:lvl>
     <w:lvl w:ilvl="7" w:tplc="04090019" w:tentative="1">
@@ -18114,7 +18240,7 @@
       <w:lvlText w:val="%8."/>
       <w:lvlJc w:val="left"/>
       <w:pPr>
-        <w:ind w:left="5400" w:hanging="360"/>
+        <w:ind w:left="5760" w:hanging="360"/>
       </w:pPr>
     </w:lvl>
     <w:lvl w:ilvl="8" w:tplc="0409001B" w:tentative="1">
@@ -18123,2919 +18249,61 @@
       <w:lvlText w:val="%9."/>
       <w:lvlJc w:val="right"/>
       <w:pPr>
-        <w:ind w:left="6120" w:hanging="180"/>
-      </w:pPr>
-    </w:lvl>
-  </w:abstractNum>
-  <w:abstractNum w:abstractNumId="17" w15:restartNumberingAfterBreak="0">
-    <w:nsid w:val="25D220F6"/>
-    <w:multiLevelType w:val="hybridMultilevel"/>
-    <w:tmpl w:val="63309080"/>
-    <w:lvl w:ilvl="0" w:tplc="0409000F">
-      <w:start w:val="1"/>
-      <w:numFmt w:val="decimal"/>
-      <w:lvlText w:val="%1."/>
-      <w:lvlJc w:val="left"/>
-      <w:pPr>
-        <w:ind w:left="360" w:hanging="360"/>
-      </w:pPr>
-      <w:rPr>
-        <w:rFonts w:hint="default"/>
-      </w:rPr>
-    </w:lvl>
-    <w:lvl w:ilvl="1" w:tplc="04090019" w:tentative="1">
-      <w:start w:val="1"/>
-      <w:numFmt w:val="lowerLetter"/>
-      <w:lvlText w:val="%2."/>
-      <w:lvlJc w:val="left"/>
-      <w:pPr>
-        <w:ind w:left="1080" w:hanging="360"/>
-      </w:pPr>
-    </w:lvl>
-    <w:lvl w:ilvl="2" w:tplc="0409001B" w:tentative="1">
-      <w:start w:val="1"/>
-      <w:numFmt w:val="lowerRoman"/>
-      <w:lvlText w:val="%3."/>
-      <w:lvlJc w:val="right"/>
-      <w:pPr>
-        <w:ind w:left="1800" w:hanging="180"/>
-      </w:pPr>
-    </w:lvl>
-    <w:lvl w:ilvl="3" w:tplc="0409000F" w:tentative="1">
-      <w:start w:val="1"/>
-      <w:numFmt w:val="decimal"/>
-      <w:lvlText w:val="%4."/>
-      <w:lvlJc w:val="left"/>
-      <w:pPr>
-        <w:ind w:left="2520" w:hanging="360"/>
-      </w:pPr>
-    </w:lvl>
-    <w:lvl w:ilvl="4" w:tplc="04090019" w:tentative="1">
-      <w:start w:val="1"/>
-      <w:numFmt w:val="lowerLetter"/>
-      <w:lvlText w:val="%5."/>
-      <w:lvlJc w:val="left"/>
-      <w:pPr>
-        <w:ind w:left="3240" w:hanging="360"/>
-      </w:pPr>
-    </w:lvl>
-    <w:lvl w:ilvl="5" w:tplc="0409001B" w:tentative="1">
-      <w:start w:val="1"/>
-      <w:numFmt w:val="lowerRoman"/>
-      <w:lvlText w:val="%6."/>
-      <w:lvlJc w:val="right"/>
-      <w:pPr>
-        <w:ind w:left="3960" w:hanging="180"/>
-      </w:pPr>
-    </w:lvl>
-    <w:lvl w:ilvl="6" w:tplc="0409000F" w:tentative="1">
-      <w:start w:val="1"/>
-      <w:numFmt w:val="decimal"/>
-      <w:lvlText w:val="%7."/>
-      <w:lvlJc w:val="left"/>
-      <w:pPr>
-        <w:ind w:left="4680" w:hanging="360"/>
-      </w:pPr>
-    </w:lvl>
-    <w:lvl w:ilvl="7" w:tplc="04090019" w:tentative="1">
-      <w:start w:val="1"/>
-      <w:numFmt w:val="lowerLetter"/>
-      <w:lvlText w:val="%8."/>
-      <w:lvlJc w:val="left"/>
-      <w:pPr>
-        <w:ind w:left="5400" w:hanging="360"/>
-      </w:pPr>
-    </w:lvl>
-    <w:lvl w:ilvl="8" w:tplc="0409001B" w:tentative="1">
-      <w:start w:val="1"/>
-      <w:numFmt w:val="lowerRoman"/>
-      <w:lvlText w:val="%9."/>
-      <w:lvlJc w:val="right"/>
-      <w:pPr>
-        <w:ind w:left="6120" w:hanging="180"/>
-      </w:pPr>
-    </w:lvl>
-  </w:abstractNum>
-  <w:abstractNum w:abstractNumId="18" w15:restartNumberingAfterBreak="0">
-    <w:nsid w:val="278020EB"/>
-    <w:multiLevelType w:val="hybridMultilevel"/>
-    <w:tmpl w:val="8DBA8C44"/>
-    <w:lvl w:ilvl="0" w:tplc="0409000F">
-      <w:start w:val="1"/>
-      <w:numFmt w:val="decimal"/>
-      <w:lvlText w:val="%1."/>
-      <w:lvlJc w:val="left"/>
-      <w:pPr>
-        <w:ind w:left="360" w:hanging="360"/>
-      </w:pPr>
-      <w:rPr>
-        <w:rFonts w:hint="default"/>
-      </w:rPr>
-    </w:lvl>
-    <w:lvl w:ilvl="1" w:tplc="04090019" w:tentative="1">
-      <w:start w:val="1"/>
-      <w:numFmt w:val="lowerLetter"/>
-      <w:lvlText w:val="%2."/>
-      <w:lvlJc w:val="left"/>
-      <w:pPr>
-        <w:ind w:left="1080" w:hanging="360"/>
-      </w:pPr>
-    </w:lvl>
-    <w:lvl w:ilvl="2" w:tplc="0409001B" w:tentative="1">
-      <w:start w:val="1"/>
-      <w:numFmt w:val="lowerRoman"/>
-      <w:lvlText w:val="%3."/>
-      <w:lvlJc w:val="right"/>
-      <w:pPr>
-        <w:ind w:left="1800" w:hanging="180"/>
-      </w:pPr>
-    </w:lvl>
-    <w:lvl w:ilvl="3" w:tplc="0409000F" w:tentative="1">
-      <w:start w:val="1"/>
-      <w:numFmt w:val="decimal"/>
-      <w:lvlText w:val="%4."/>
-      <w:lvlJc w:val="left"/>
-      <w:pPr>
-        <w:ind w:left="2520" w:hanging="360"/>
-      </w:pPr>
-    </w:lvl>
-    <w:lvl w:ilvl="4" w:tplc="04090019" w:tentative="1">
-      <w:start w:val="1"/>
-      <w:numFmt w:val="lowerLetter"/>
-      <w:lvlText w:val="%5."/>
-      <w:lvlJc w:val="left"/>
-      <w:pPr>
-        <w:ind w:left="3240" w:hanging="360"/>
-      </w:pPr>
-    </w:lvl>
-    <w:lvl w:ilvl="5" w:tplc="0409001B" w:tentative="1">
-      <w:start w:val="1"/>
-      <w:numFmt w:val="lowerRoman"/>
-      <w:lvlText w:val="%6."/>
-      <w:lvlJc w:val="right"/>
-      <w:pPr>
-        <w:ind w:left="3960" w:hanging="180"/>
-      </w:pPr>
-    </w:lvl>
-    <w:lvl w:ilvl="6" w:tplc="0409000F" w:tentative="1">
-      <w:start w:val="1"/>
-      <w:numFmt w:val="decimal"/>
-      <w:lvlText w:val="%7."/>
-      <w:lvlJc w:val="left"/>
-      <w:pPr>
-        <w:ind w:left="4680" w:hanging="360"/>
-      </w:pPr>
-    </w:lvl>
-    <w:lvl w:ilvl="7" w:tplc="04090019" w:tentative="1">
-      <w:start w:val="1"/>
-      <w:numFmt w:val="lowerLetter"/>
-      <w:lvlText w:val="%8."/>
-      <w:lvlJc w:val="left"/>
-      <w:pPr>
-        <w:ind w:left="5400" w:hanging="360"/>
-      </w:pPr>
-    </w:lvl>
-    <w:lvl w:ilvl="8" w:tplc="0409001B" w:tentative="1">
-      <w:start w:val="1"/>
-      <w:numFmt w:val="lowerRoman"/>
-      <w:lvlText w:val="%9."/>
-      <w:lvlJc w:val="right"/>
-      <w:pPr>
-        <w:ind w:left="6120" w:hanging="180"/>
-      </w:pPr>
-    </w:lvl>
-  </w:abstractNum>
-  <w:abstractNum w:abstractNumId="19" w15:restartNumberingAfterBreak="0">
-    <w:nsid w:val="2A9E2C61"/>
-    <w:multiLevelType w:val="hybridMultilevel"/>
-    <w:tmpl w:val="B9489DB2"/>
-    <w:lvl w:ilvl="0" w:tplc="0409000F">
-      <w:start w:val="1"/>
-      <w:numFmt w:val="decimal"/>
-      <w:lvlText w:val="%1."/>
-      <w:lvlJc w:val="left"/>
-      <w:pPr>
-        <w:ind w:left="360" w:hanging="360"/>
-      </w:pPr>
-      <w:rPr>
-        <w:rFonts w:hint="default"/>
-      </w:rPr>
-    </w:lvl>
-    <w:lvl w:ilvl="1" w:tplc="04090019" w:tentative="1">
-      <w:start w:val="1"/>
-      <w:numFmt w:val="lowerLetter"/>
-      <w:lvlText w:val="%2."/>
-      <w:lvlJc w:val="left"/>
-      <w:pPr>
-        <w:ind w:left="1080" w:hanging="360"/>
-      </w:pPr>
-    </w:lvl>
-    <w:lvl w:ilvl="2" w:tplc="0409001B" w:tentative="1">
-      <w:start w:val="1"/>
-      <w:numFmt w:val="lowerRoman"/>
-      <w:lvlText w:val="%3."/>
-      <w:lvlJc w:val="right"/>
-      <w:pPr>
-        <w:ind w:left="1800" w:hanging="180"/>
-      </w:pPr>
-    </w:lvl>
-    <w:lvl w:ilvl="3" w:tplc="0409000F" w:tentative="1">
-      <w:start w:val="1"/>
-      <w:numFmt w:val="decimal"/>
-      <w:lvlText w:val="%4."/>
-      <w:lvlJc w:val="left"/>
-      <w:pPr>
-        <w:ind w:left="2520" w:hanging="360"/>
-      </w:pPr>
-    </w:lvl>
-    <w:lvl w:ilvl="4" w:tplc="04090019" w:tentative="1">
-      <w:start w:val="1"/>
-      <w:numFmt w:val="lowerLetter"/>
-      <w:lvlText w:val="%5."/>
-      <w:lvlJc w:val="left"/>
-      <w:pPr>
-        <w:ind w:left="3240" w:hanging="360"/>
-      </w:pPr>
-    </w:lvl>
-    <w:lvl w:ilvl="5" w:tplc="0409001B" w:tentative="1">
-      <w:start w:val="1"/>
-      <w:numFmt w:val="lowerRoman"/>
-      <w:lvlText w:val="%6."/>
-      <w:lvlJc w:val="right"/>
-      <w:pPr>
-        <w:ind w:left="3960" w:hanging="180"/>
-      </w:pPr>
-    </w:lvl>
-    <w:lvl w:ilvl="6" w:tplc="0409000F" w:tentative="1">
-      <w:start w:val="1"/>
-      <w:numFmt w:val="decimal"/>
-      <w:lvlText w:val="%7."/>
-      <w:lvlJc w:val="left"/>
-      <w:pPr>
-        <w:ind w:left="4680" w:hanging="360"/>
-      </w:pPr>
-    </w:lvl>
-    <w:lvl w:ilvl="7" w:tplc="04090019" w:tentative="1">
-      <w:start w:val="1"/>
-      <w:numFmt w:val="lowerLetter"/>
-      <w:lvlText w:val="%8."/>
-      <w:lvlJc w:val="left"/>
-      <w:pPr>
-        <w:ind w:left="5400" w:hanging="360"/>
-      </w:pPr>
-    </w:lvl>
-    <w:lvl w:ilvl="8" w:tplc="0409001B" w:tentative="1">
-      <w:start w:val="1"/>
-      <w:numFmt w:val="lowerRoman"/>
-      <w:lvlText w:val="%9."/>
-      <w:lvlJc w:val="right"/>
-      <w:pPr>
-        <w:ind w:left="6120" w:hanging="180"/>
-      </w:pPr>
-    </w:lvl>
-  </w:abstractNum>
-  <w:abstractNum w:abstractNumId="20" w15:restartNumberingAfterBreak="0">
-    <w:nsid w:val="2E7C0E44"/>
-    <w:multiLevelType w:val="hybridMultilevel"/>
-    <w:tmpl w:val="6E227204"/>
-    <w:lvl w:ilvl="0" w:tplc="0409000F">
-      <w:start w:val="1"/>
-      <w:numFmt w:val="decimal"/>
-      <w:lvlText w:val="%1."/>
-      <w:lvlJc w:val="left"/>
-      <w:pPr>
-        <w:ind w:left="360" w:hanging="360"/>
-      </w:pPr>
-      <w:rPr>
-        <w:rFonts w:hint="default"/>
-      </w:rPr>
-    </w:lvl>
-    <w:lvl w:ilvl="1" w:tplc="04090019" w:tentative="1">
-      <w:start w:val="1"/>
-      <w:numFmt w:val="lowerLetter"/>
-      <w:lvlText w:val="%2."/>
-      <w:lvlJc w:val="left"/>
-      <w:pPr>
-        <w:ind w:left="1080" w:hanging="360"/>
-      </w:pPr>
-    </w:lvl>
-    <w:lvl w:ilvl="2" w:tplc="0409001B" w:tentative="1">
-      <w:start w:val="1"/>
-      <w:numFmt w:val="lowerRoman"/>
-      <w:lvlText w:val="%3."/>
-      <w:lvlJc w:val="right"/>
-      <w:pPr>
-        <w:ind w:left="1800" w:hanging="180"/>
-      </w:pPr>
-    </w:lvl>
-    <w:lvl w:ilvl="3" w:tplc="0409000F" w:tentative="1">
-      <w:start w:val="1"/>
-      <w:numFmt w:val="decimal"/>
-      <w:lvlText w:val="%4."/>
-      <w:lvlJc w:val="left"/>
-      <w:pPr>
-        <w:ind w:left="2520" w:hanging="360"/>
-      </w:pPr>
-    </w:lvl>
-    <w:lvl w:ilvl="4" w:tplc="04090019" w:tentative="1">
-      <w:start w:val="1"/>
-      <w:numFmt w:val="lowerLetter"/>
-      <w:lvlText w:val="%5."/>
-      <w:lvlJc w:val="left"/>
-      <w:pPr>
-        <w:ind w:left="3240" w:hanging="360"/>
-      </w:pPr>
-    </w:lvl>
-    <w:lvl w:ilvl="5" w:tplc="0409001B" w:tentative="1">
-      <w:start w:val="1"/>
-      <w:numFmt w:val="lowerRoman"/>
-      <w:lvlText w:val="%6."/>
-      <w:lvlJc w:val="right"/>
-      <w:pPr>
-        <w:ind w:left="3960" w:hanging="180"/>
-      </w:pPr>
-    </w:lvl>
-    <w:lvl w:ilvl="6" w:tplc="0409000F" w:tentative="1">
-      <w:start w:val="1"/>
-      <w:numFmt w:val="decimal"/>
-      <w:lvlText w:val="%7."/>
-      <w:lvlJc w:val="left"/>
-      <w:pPr>
-        <w:ind w:left="4680" w:hanging="360"/>
-      </w:pPr>
-    </w:lvl>
-    <w:lvl w:ilvl="7" w:tplc="04090019" w:tentative="1">
-      <w:start w:val="1"/>
-      <w:numFmt w:val="lowerLetter"/>
-      <w:lvlText w:val="%8."/>
-      <w:lvlJc w:val="left"/>
-      <w:pPr>
-        <w:ind w:left="5400" w:hanging="360"/>
-      </w:pPr>
-    </w:lvl>
-    <w:lvl w:ilvl="8" w:tplc="0409001B" w:tentative="1">
-      <w:start w:val="1"/>
-      <w:numFmt w:val="lowerRoman"/>
-      <w:lvlText w:val="%9."/>
-      <w:lvlJc w:val="right"/>
-      <w:pPr>
-        <w:ind w:left="6120" w:hanging="180"/>
-      </w:pPr>
-    </w:lvl>
-  </w:abstractNum>
-  <w:abstractNum w:abstractNumId="21" w15:restartNumberingAfterBreak="0">
-    <w:nsid w:val="2FA51006"/>
-    <w:multiLevelType w:val="hybridMultilevel"/>
-    <w:tmpl w:val="8C10EB62"/>
-    <w:lvl w:ilvl="0" w:tplc="0409000F">
-      <w:start w:val="1"/>
-      <w:numFmt w:val="decimal"/>
-      <w:lvlText w:val="%1."/>
-      <w:lvlJc w:val="left"/>
-      <w:pPr>
-        <w:ind w:left="360" w:hanging="360"/>
-      </w:pPr>
-      <w:rPr>
-        <w:rFonts w:hint="default"/>
-      </w:rPr>
-    </w:lvl>
-    <w:lvl w:ilvl="1" w:tplc="04090019" w:tentative="1">
-      <w:start w:val="1"/>
-      <w:numFmt w:val="lowerLetter"/>
-      <w:lvlText w:val="%2."/>
-      <w:lvlJc w:val="left"/>
-      <w:pPr>
-        <w:ind w:left="1080" w:hanging="360"/>
-      </w:pPr>
-    </w:lvl>
-    <w:lvl w:ilvl="2" w:tplc="0409001B" w:tentative="1">
-      <w:start w:val="1"/>
-      <w:numFmt w:val="lowerRoman"/>
-      <w:lvlText w:val="%3."/>
-      <w:lvlJc w:val="right"/>
-      <w:pPr>
-        <w:ind w:left="1800" w:hanging="180"/>
-      </w:pPr>
-    </w:lvl>
-    <w:lvl w:ilvl="3" w:tplc="0409000F" w:tentative="1">
-      <w:start w:val="1"/>
-      <w:numFmt w:val="decimal"/>
-      <w:lvlText w:val="%4."/>
-      <w:lvlJc w:val="left"/>
-      <w:pPr>
-        <w:ind w:left="2520" w:hanging="360"/>
-      </w:pPr>
-    </w:lvl>
-    <w:lvl w:ilvl="4" w:tplc="04090019" w:tentative="1">
-      <w:start w:val="1"/>
-      <w:numFmt w:val="lowerLetter"/>
-      <w:lvlText w:val="%5."/>
-      <w:lvlJc w:val="left"/>
-      <w:pPr>
-        <w:ind w:left="3240" w:hanging="360"/>
-      </w:pPr>
-    </w:lvl>
-    <w:lvl w:ilvl="5" w:tplc="0409001B" w:tentative="1">
-      <w:start w:val="1"/>
-      <w:numFmt w:val="lowerRoman"/>
-      <w:lvlText w:val="%6."/>
-      <w:lvlJc w:val="right"/>
-      <w:pPr>
-        <w:ind w:left="3960" w:hanging="180"/>
-      </w:pPr>
-    </w:lvl>
-    <w:lvl w:ilvl="6" w:tplc="0409000F" w:tentative="1">
-      <w:start w:val="1"/>
-      <w:numFmt w:val="decimal"/>
-      <w:lvlText w:val="%7."/>
-      <w:lvlJc w:val="left"/>
-      <w:pPr>
-        <w:ind w:left="4680" w:hanging="360"/>
-      </w:pPr>
-    </w:lvl>
-    <w:lvl w:ilvl="7" w:tplc="04090019" w:tentative="1">
-      <w:start w:val="1"/>
-      <w:numFmt w:val="lowerLetter"/>
-      <w:lvlText w:val="%8."/>
-      <w:lvlJc w:val="left"/>
-      <w:pPr>
-        <w:ind w:left="5400" w:hanging="360"/>
-      </w:pPr>
-    </w:lvl>
-    <w:lvl w:ilvl="8" w:tplc="0409001B" w:tentative="1">
-      <w:start w:val="1"/>
-      <w:numFmt w:val="lowerRoman"/>
-      <w:lvlText w:val="%9."/>
-      <w:lvlJc w:val="right"/>
-      <w:pPr>
-        <w:ind w:left="6120" w:hanging="180"/>
-      </w:pPr>
-    </w:lvl>
-  </w:abstractNum>
-  <w:abstractNum w:abstractNumId="22" w15:restartNumberingAfterBreak="0">
-    <w:nsid w:val="32227F5E"/>
-    <w:multiLevelType w:val="hybridMultilevel"/>
-    <w:tmpl w:val="DADCDAE6"/>
-    <w:lvl w:ilvl="0" w:tplc="0409000F">
-      <w:start w:val="1"/>
-      <w:numFmt w:val="decimal"/>
-      <w:lvlText w:val="%1."/>
-      <w:lvlJc w:val="left"/>
-      <w:pPr>
-        <w:ind w:left="360" w:hanging="360"/>
-      </w:pPr>
-      <w:rPr>
-        <w:rFonts w:hint="default"/>
-      </w:rPr>
-    </w:lvl>
-    <w:lvl w:ilvl="1" w:tplc="04090019" w:tentative="1">
-      <w:start w:val="1"/>
-      <w:numFmt w:val="lowerLetter"/>
-      <w:lvlText w:val="%2."/>
-      <w:lvlJc w:val="left"/>
-      <w:pPr>
-        <w:ind w:left="1080" w:hanging="360"/>
-      </w:pPr>
-    </w:lvl>
-    <w:lvl w:ilvl="2" w:tplc="0409001B" w:tentative="1">
-      <w:start w:val="1"/>
-      <w:numFmt w:val="lowerRoman"/>
-      <w:lvlText w:val="%3."/>
-      <w:lvlJc w:val="right"/>
-      <w:pPr>
-        <w:ind w:left="1800" w:hanging="180"/>
-      </w:pPr>
-    </w:lvl>
-    <w:lvl w:ilvl="3" w:tplc="0409000F" w:tentative="1">
-      <w:start w:val="1"/>
-      <w:numFmt w:val="decimal"/>
-      <w:lvlText w:val="%4."/>
-      <w:lvlJc w:val="left"/>
-      <w:pPr>
-        <w:ind w:left="2520" w:hanging="360"/>
-      </w:pPr>
-    </w:lvl>
-    <w:lvl w:ilvl="4" w:tplc="04090019" w:tentative="1">
-      <w:start w:val="1"/>
-      <w:numFmt w:val="lowerLetter"/>
-      <w:lvlText w:val="%5."/>
-      <w:lvlJc w:val="left"/>
-      <w:pPr>
-        <w:ind w:left="3240" w:hanging="360"/>
-      </w:pPr>
-    </w:lvl>
-    <w:lvl w:ilvl="5" w:tplc="0409001B" w:tentative="1">
-      <w:start w:val="1"/>
-      <w:numFmt w:val="lowerRoman"/>
-      <w:lvlText w:val="%6."/>
-      <w:lvlJc w:val="right"/>
-      <w:pPr>
-        <w:ind w:left="3960" w:hanging="180"/>
-      </w:pPr>
-    </w:lvl>
-    <w:lvl w:ilvl="6" w:tplc="0409000F" w:tentative="1">
-      <w:start w:val="1"/>
-      <w:numFmt w:val="decimal"/>
-      <w:lvlText w:val="%7."/>
-      <w:lvlJc w:val="left"/>
-      <w:pPr>
-        <w:ind w:left="4680" w:hanging="360"/>
-      </w:pPr>
-    </w:lvl>
-    <w:lvl w:ilvl="7" w:tplc="04090019" w:tentative="1">
-      <w:start w:val="1"/>
-      <w:numFmt w:val="lowerLetter"/>
-      <w:lvlText w:val="%8."/>
-      <w:lvlJc w:val="left"/>
-      <w:pPr>
-        <w:ind w:left="5400" w:hanging="360"/>
-      </w:pPr>
-    </w:lvl>
-    <w:lvl w:ilvl="8" w:tplc="0409001B" w:tentative="1">
-      <w:start w:val="1"/>
-      <w:numFmt w:val="lowerRoman"/>
-      <w:lvlText w:val="%9."/>
-      <w:lvlJc w:val="right"/>
-      <w:pPr>
-        <w:ind w:left="6120" w:hanging="180"/>
-      </w:pPr>
-    </w:lvl>
-  </w:abstractNum>
-  <w:abstractNum w:abstractNumId="23" w15:restartNumberingAfterBreak="0">
-    <w:nsid w:val="359A00D0"/>
-    <w:multiLevelType w:val="hybridMultilevel"/>
-    <w:tmpl w:val="185279C0"/>
-    <w:lvl w:ilvl="0" w:tplc="939A1926">
-      <w:start w:val="1"/>
-      <w:numFmt w:val="decimal"/>
-      <w:lvlText w:val="%1."/>
-      <w:lvlJc w:val="left"/>
-      <w:pPr>
-        <w:ind w:left="360" w:hanging="360"/>
-      </w:pPr>
-      <w:rPr>
-        <w:rFonts w:cstheme="minorBidi" w:hint="default"/>
-      </w:rPr>
-    </w:lvl>
-    <w:lvl w:ilvl="1" w:tplc="04090019" w:tentative="1">
-      <w:start w:val="1"/>
-      <w:numFmt w:val="lowerLetter"/>
-      <w:lvlText w:val="%2."/>
-      <w:lvlJc w:val="left"/>
-      <w:pPr>
-        <w:ind w:left="1080" w:hanging="360"/>
-      </w:pPr>
-    </w:lvl>
-    <w:lvl w:ilvl="2" w:tplc="0409001B" w:tentative="1">
-      <w:start w:val="1"/>
-      <w:numFmt w:val="lowerRoman"/>
-      <w:lvlText w:val="%3."/>
-      <w:lvlJc w:val="right"/>
-      <w:pPr>
-        <w:ind w:left="1800" w:hanging="180"/>
-      </w:pPr>
-    </w:lvl>
-    <w:lvl w:ilvl="3" w:tplc="0409000F" w:tentative="1">
-      <w:start w:val="1"/>
-      <w:numFmt w:val="decimal"/>
-      <w:lvlText w:val="%4."/>
-      <w:lvlJc w:val="left"/>
-      <w:pPr>
-        <w:ind w:left="2520" w:hanging="360"/>
-      </w:pPr>
-    </w:lvl>
-    <w:lvl w:ilvl="4" w:tplc="04090019" w:tentative="1">
-      <w:start w:val="1"/>
-      <w:numFmt w:val="lowerLetter"/>
-      <w:lvlText w:val="%5."/>
-      <w:lvlJc w:val="left"/>
-      <w:pPr>
-        <w:ind w:left="3240" w:hanging="360"/>
-      </w:pPr>
-    </w:lvl>
-    <w:lvl w:ilvl="5" w:tplc="0409001B" w:tentative="1">
-      <w:start w:val="1"/>
-      <w:numFmt w:val="lowerRoman"/>
-      <w:lvlText w:val="%6."/>
-      <w:lvlJc w:val="right"/>
-      <w:pPr>
-        <w:ind w:left="3960" w:hanging="180"/>
-      </w:pPr>
-    </w:lvl>
-    <w:lvl w:ilvl="6" w:tplc="0409000F" w:tentative="1">
-      <w:start w:val="1"/>
-      <w:numFmt w:val="decimal"/>
-      <w:lvlText w:val="%7."/>
-      <w:lvlJc w:val="left"/>
-      <w:pPr>
-        <w:ind w:left="4680" w:hanging="360"/>
-      </w:pPr>
-    </w:lvl>
-    <w:lvl w:ilvl="7" w:tplc="04090019" w:tentative="1">
-      <w:start w:val="1"/>
-      <w:numFmt w:val="lowerLetter"/>
-      <w:lvlText w:val="%8."/>
-      <w:lvlJc w:val="left"/>
-      <w:pPr>
-        <w:ind w:left="5400" w:hanging="360"/>
-      </w:pPr>
-    </w:lvl>
-    <w:lvl w:ilvl="8" w:tplc="0409001B" w:tentative="1">
-      <w:start w:val="1"/>
-      <w:numFmt w:val="lowerRoman"/>
-      <w:lvlText w:val="%9."/>
-      <w:lvlJc w:val="right"/>
-      <w:pPr>
-        <w:ind w:left="6120" w:hanging="180"/>
-      </w:pPr>
-    </w:lvl>
-  </w:abstractNum>
-  <w:abstractNum w:abstractNumId="24" w15:restartNumberingAfterBreak="0">
-    <w:nsid w:val="35D32F03"/>
-    <w:multiLevelType w:val="hybridMultilevel"/>
-    <w:tmpl w:val="21725A40"/>
-    <w:lvl w:ilvl="0" w:tplc="0409000F">
-      <w:start w:val="1"/>
-      <w:numFmt w:val="decimal"/>
-      <w:lvlText w:val="%1."/>
-      <w:lvlJc w:val="left"/>
-      <w:pPr>
-        <w:ind w:left="360" w:hanging="360"/>
-      </w:pPr>
-      <w:rPr>
-        <w:rFonts w:hint="default"/>
-      </w:rPr>
-    </w:lvl>
-    <w:lvl w:ilvl="1" w:tplc="04090019" w:tentative="1">
-      <w:start w:val="1"/>
-      <w:numFmt w:val="lowerLetter"/>
-      <w:lvlText w:val="%2."/>
-      <w:lvlJc w:val="left"/>
-      <w:pPr>
-        <w:ind w:left="1080" w:hanging="360"/>
-      </w:pPr>
-    </w:lvl>
-    <w:lvl w:ilvl="2" w:tplc="0409001B" w:tentative="1">
-      <w:start w:val="1"/>
-      <w:numFmt w:val="lowerRoman"/>
-      <w:lvlText w:val="%3."/>
-      <w:lvlJc w:val="right"/>
-      <w:pPr>
-        <w:ind w:left="1800" w:hanging="180"/>
-      </w:pPr>
-    </w:lvl>
-    <w:lvl w:ilvl="3" w:tplc="0409000F" w:tentative="1">
-      <w:start w:val="1"/>
-      <w:numFmt w:val="decimal"/>
-      <w:lvlText w:val="%4."/>
-      <w:lvlJc w:val="left"/>
-      <w:pPr>
-        <w:ind w:left="2520" w:hanging="360"/>
-      </w:pPr>
-    </w:lvl>
-    <w:lvl w:ilvl="4" w:tplc="04090019" w:tentative="1">
-      <w:start w:val="1"/>
-      <w:numFmt w:val="lowerLetter"/>
-      <w:lvlText w:val="%5."/>
-      <w:lvlJc w:val="left"/>
-      <w:pPr>
-        <w:ind w:left="3240" w:hanging="360"/>
-      </w:pPr>
-    </w:lvl>
-    <w:lvl w:ilvl="5" w:tplc="0409001B" w:tentative="1">
-      <w:start w:val="1"/>
-      <w:numFmt w:val="lowerRoman"/>
-      <w:lvlText w:val="%6."/>
-      <w:lvlJc w:val="right"/>
-      <w:pPr>
-        <w:ind w:left="3960" w:hanging="180"/>
-      </w:pPr>
-    </w:lvl>
-    <w:lvl w:ilvl="6" w:tplc="0409000F" w:tentative="1">
-      <w:start w:val="1"/>
-      <w:numFmt w:val="decimal"/>
-      <w:lvlText w:val="%7."/>
-      <w:lvlJc w:val="left"/>
-      <w:pPr>
-        <w:ind w:left="4680" w:hanging="360"/>
-      </w:pPr>
-    </w:lvl>
-    <w:lvl w:ilvl="7" w:tplc="04090019" w:tentative="1">
-      <w:start w:val="1"/>
-      <w:numFmt w:val="lowerLetter"/>
-      <w:lvlText w:val="%8."/>
-      <w:lvlJc w:val="left"/>
-      <w:pPr>
-        <w:ind w:left="5400" w:hanging="360"/>
-      </w:pPr>
-    </w:lvl>
-    <w:lvl w:ilvl="8" w:tplc="0409001B" w:tentative="1">
-      <w:start w:val="1"/>
-      <w:numFmt w:val="lowerRoman"/>
-      <w:lvlText w:val="%9."/>
-      <w:lvlJc w:val="right"/>
-      <w:pPr>
-        <w:ind w:left="6120" w:hanging="180"/>
-      </w:pPr>
-    </w:lvl>
-  </w:abstractNum>
-  <w:abstractNum w:abstractNumId="25" w15:restartNumberingAfterBreak="0">
-    <w:nsid w:val="35FA0649"/>
-    <w:multiLevelType w:val="hybridMultilevel"/>
-    <w:tmpl w:val="77EE6BCA"/>
-    <w:lvl w:ilvl="0" w:tplc="0409000F">
-      <w:start w:val="1"/>
-      <w:numFmt w:val="decimal"/>
-      <w:lvlText w:val="%1."/>
-      <w:lvlJc w:val="left"/>
-      <w:pPr>
-        <w:ind w:left="360" w:hanging="360"/>
-      </w:pPr>
-      <w:rPr>
-        <w:rFonts w:hint="default"/>
-      </w:rPr>
-    </w:lvl>
-    <w:lvl w:ilvl="1" w:tplc="04090019" w:tentative="1">
-      <w:start w:val="1"/>
-      <w:numFmt w:val="lowerLetter"/>
-      <w:lvlText w:val="%2."/>
-      <w:lvlJc w:val="left"/>
-      <w:pPr>
-        <w:ind w:left="1080" w:hanging="360"/>
-      </w:pPr>
-    </w:lvl>
-    <w:lvl w:ilvl="2" w:tplc="0409001B" w:tentative="1">
-      <w:start w:val="1"/>
-      <w:numFmt w:val="lowerRoman"/>
-      <w:lvlText w:val="%3."/>
-      <w:lvlJc w:val="right"/>
-      <w:pPr>
-        <w:ind w:left="1800" w:hanging="180"/>
-      </w:pPr>
-    </w:lvl>
-    <w:lvl w:ilvl="3" w:tplc="0409000F" w:tentative="1">
-      <w:start w:val="1"/>
-      <w:numFmt w:val="decimal"/>
-      <w:lvlText w:val="%4."/>
-      <w:lvlJc w:val="left"/>
-      <w:pPr>
-        <w:ind w:left="2520" w:hanging="360"/>
-      </w:pPr>
-    </w:lvl>
-    <w:lvl w:ilvl="4" w:tplc="04090019" w:tentative="1">
-      <w:start w:val="1"/>
-      <w:numFmt w:val="lowerLetter"/>
-      <w:lvlText w:val="%5."/>
-      <w:lvlJc w:val="left"/>
-      <w:pPr>
-        <w:ind w:left="3240" w:hanging="360"/>
-      </w:pPr>
-    </w:lvl>
-    <w:lvl w:ilvl="5" w:tplc="0409001B" w:tentative="1">
-      <w:start w:val="1"/>
-      <w:numFmt w:val="lowerRoman"/>
-      <w:lvlText w:val="%6."/>
-      <w:lvlJc w:val="right"/>
-      <w:pPr>
-        <w:ind w:left="3960" w:hanging="180"/>
-      </w:pPr>
-    </w:lvl>
-    <w:lvl w:ilvl="6" w:tplc="0409000F" w:tentative="1">
-      <w:start w:val="1"/>
-      <w:numFmt w:val="decimal"/>
-      <w:lvlText w:val="%7."/>
-      <w:lvlJc w:val="left"/>
-      <w:pPr>
-        <w:ind w:left="4680" w:hanging="360"/>
-      </w:pPr>
-    </w:lvl>
-    <w:lvl w:ilvl="7" w:tplc="04090019" w:tentative="1">
-      <w:start w:val="1"/>
-      <w:numFmt w:val="lowerLetter"/>
-      <w:lvlText w:val="%8."/>
-      <w:lvlJc w:val="left"/>
-      <w:pPr>
-        <w:ind w:left="5400" w:hanging="360"/>
-      </w:pPr>
-    </w:lvl>
-    <w:lvl w:ilvl="8" w:tplc="0409001B" w:tentative="1">
-      <w:start w:val="1"/>
-      <w:numFmt w:val="lowerRoman"/>
-      <w:lvlText w:val="%9."/>
-      <w:lvlJc w:val="right"/>
-      <w:pPr>
-        <w:ind w:left="6120" w:hanging="180"/>
-      </w:pPr>
-    </w:lvl>
-  </w:abstractNum>
-  <w:abstractNum w:abstractNumId="26" w15:restartNumberingAfterBreak="0">
-    <w:nsid w:val="376A2A8A"/>
-    <w:multiLevelType w:val="hybridMultilevel"/>
-    <w:tmpl w:val="104C71C2"/>
-    <w:lvl w:ilvl="0" w:tplc="0409000F">
-      <w:start w:val="1"/>
-      <w:numFmt w:val="decimal"/>
-      <w:lvlText w:val="%1."/>
-      <w:lvlJc w:val="left"/>
-      <w:pPr>
-        <w:ind w:left="360" w:hanging="360"/>
-      </w:pPr>
-      <w:rPr>
-        <w:rFonts w:hint="default"/>
-      </w:rPr>
-    </w:lvl>
-    <w:lvl w:ilvl="1" w:tplc="04090019" w:tentative="1">
-      <w:start w:val="1"/>
-      <w:numFmt w:val="lowerLetter"/>
-      <w:lvlText w:val="%2."/>
-      <w:lvlJc w:val="left"/>
-      <w:pPr>
-        <w:ind w:left="1080" w:hanging="360"/>
-      </w:pPr>
-    </w:lvl>
-    <w:lvl w:ilvl="2" w:tplc="0409001B" w:tentative="1">
-      <w:start w:val="1"/>
-      <w:numFmt w:val="lowerRoman"/>
-      <w:lvlText w:val="%3."/>
-      <w:lvlJc w:val="right"/>
-      <w:pPr>
-        <w:ind w:left="1800" w:hanging="180"/>
-      </w:pPr>
-    </w:lvl>
-    <w:lvl w:ilvl="3" w:tplc="0409000F" w:tentative="1">
-      <w:start w:val="1"/>
-      <w:numFmt w:val="decimal"/>
-      <w:lvlText w:val="%4."/>
-      <w:lvlJc w:val="left"/>
-      <w:pPr>
-        <w:ind w:left="2520" w:hanging="360"/>
-      </w:pPr>
-    </w:lvl>
-    <w:lvl w:ilvl="4" w:tplc="04090019" w:tentative="1">
-      <w:start w:val="1"/>
-      <w:numFmt w:val="lowerLetter"/>
-      <w:lvlText w:val="%5."/>
-      <w:lvlJc w:val="left"/>
-      <w:pPr>
-        <w:ind w:left="3240" w:hanging="360"/>
-      </w:pPr>
-    </w:lvl>
-    <w:lvl w:ilvl="5" w:tplc="0409001B" w:tentative="1">
-      <w:start w:val="1"/>
-      <w:numFmt w:val="lowerRoman"/>
-      <w:lvlText w:val="%6."/>
-      <w:lvlJc w:val="right"/>
-      <w:pPr>
-        <w:ind w:left="3960" w:hanging="180"/>
-      </w:pPr>
-    </w:lvl>
-    <w:lvl w:ilvl="6" w:tplc="0409000F" w:tentative="1">
-      <w:start w:val="1"/>
-      <w:numFmt w:val="decimal"/>
-      <w:lvlText w:val="%7."/>
-      <w:lvlJc w:val="left"/>
-      <w:pPr>
-        <w:ind w:left="4680" w:hanging="360"/>
-      </w:pPr>
-    </w:lvl>
-    <w:lvl w:ilvl="7" w:tplc="04090019" w:tentative="1">
-      <w:start w:val="1"/>
-      <w:numFmt w:val="lowerLetter"/>
-      <w:lvlText w:val="%8."/>
-      <w:lvlJc w:val="left"/>
-      <w:pPr>
-        <w:ind w:left="5400" w:hanging="360"/>
-      </w:pPr>
-    </w:lvl>
-    <w:lvl w:ilvl="8" w:tplc="0409001B" w:tentative="1">
-      <w:start w:val="1"/>
-      <w:numFmt w:val="lowerRoman"/>
-      <w:lvlText w:val="%9."/>
-      <w:lvlJc w:val="right"/>
-      <w:pPr>
-        <w:ind w:left="6120" w:hanging="180"/>
-      </w:pPr>
-    </w:lvl>
-  </w:abstractNum>
-  <w:abstractNum w:abstractNumId="27" w15:restartNumberingAfterBreak="0">
-    <w:nsid w:val="37BD0FC9"/>
-    <w:multiLevelType w:val="hybridMultilevel"/>
-    <w:tmpl w:val="C204CCB4"/>
-    <w:lvl w:ilvl="0" w:tplc="0409000F">
-      <w:start w:val="1"/>
-      <w:numFmt w:val="decimal"/>
-      <w:lvlText w:val="%1."/>
-      <w:lvlJc w:val="left"/>
-      <w:pPr>
-        <w:ind w:left="360" w:hanging="360"/>
-      </w:pPr>
-      <w:rPr>
-        <w:rFonts w:hint="default"/>
-      </w:rPr>
-    </w:lvl>
-    <w:lvl w:ilvl="1" w:tplc="04090019" w:tentative="1">
-      <w:start w:val="1"/>
-      <w:numFmt w:val="lowerLetter"/>
-      <w:lvlText w:val="%2."/>
-      <w:lvlJc w:val="left"/>
-      <w:pPr>
-        <w:ind w:left="1080" w:hanging="360"/>
-      </w:pPr>
-    </w:lvl>
-    <w:lvl w:ilvl="2" w:tplc="0409001B" w:tentative="1">
-      <w:start w:val="1"/>
-      <w:numFmt w:val="lowerRoman"/>
-      <w:lvlText w:val="%3."/>
-      <w:lvlJc w:val="right"/>
-      <w:pPr>
-        <w:ind w:left="1800" w:hanging="180"/>
-      </w:pPr>
-    </w:lvl>
-    <w:lvl w:ilvl="3" w:tplc="0409000F" w:tentative="1">
-      <w:start w:val="1"/>
-      <w:numFmt w:val="decimal"/>
-      <w:lvlText w:val="%4."/>
-      <w:lvlJc w:val="left"/>
-      <w:pPr>
-        <w:ind w:left="2520" w:hanging="360"/>
-      </w:pPr>
-    </w:lvl>
-    <w:lvl w:ilvl="4" w:tplc="04090019" w:tentative="1">
-      <w:start w:val="1"/>
-      <w:numFmt w:val="lowerLetter"/>
-      <w:lvlText w:val="%5."/>
-      <w:lvlJc w:val="left"/>
-      <w:pPr>
-        <w:ind w:left="3240" w:hanging="360"/>
-      </w:pPr>
-    </w:lvl>
-    <w:lvl w:ilvl="5" w:tplc="0409001B" w:tentative="1">
-      <w:start w:val="1"/>
-      <w:numFmt w:val="lowerRoman"/>
-      <w:lvlText w:val="%6."/>
-      <w:lvlJc w:val="right"/>
-      <w:pPr>
-        <w:ind w:left="3960" w:hanging="180"/>
-      </w:pPr>
-    </w:lvl>
-    <w:lvl w:ilvl="6" w:tplc="0409000F" w:tentative="1">
-      <w:start w:val="1"/>
-      <w:numFmt w:val="decimal"/>
-      <w:lvlText w:val="%7."/>
-      <w:lvlJc w:val="left"/>
-      <w:pPr>
-        <w:ind w:left="4680" w:hanging="360"/>
-      </w:pPr>
-    </w:lvl>
-    <w:lvl w:ilvl="7" w:tplc="04090019" w:tentative="1">
-      <w:start w:val="1"/>
-      <w:numFmt w:val="lowerLetter"/>
-      <w:lvlText w:val="%8."/>
-      <w:lvlJc w:val="left"/>
-      <w:pPr>
-        <w:ind w:left="5400" w:hanging="360"/>
-      </w:pPr>
-    </w:lvl>
-    <w:lvl w:ilvl="8" w:tplc="0409001B" w:tentative="1">
-      <w:start w:val="1"/>
-      <w:numFmt w:val="lowerRoman"/>
-      <w:lvlText w:val="%9."/>
-      <w:lvlJc w:val="right"/>
-      <w:pPr>
-        <w:ind w:left="6120" w:hanging="180"/>
-      </w:pPr>
-    </w:lvl>
-  </w:abstractNum>
-  <w:abstractNum w:abstractNumId="28" w15:restartNumberingAfterBreak="0">
-    <w:nsid w:val="3CEC75A5"/>
-    <w:multiLevelType w:val="hybridMultilevel"/>
-    <w:tmpl w:val="FE244874"/>
-    <w:lvl w:ilvl="0" w:tplc="0409000F">
-      <w:start w:val="1"/>
-      <w:numFmt w:val="decimal"/>
-      <w:lvlText w:val="%1."/>
-      <w:lvlJc w:val="left"/>
-      <w:pPr>
-        <w:ind w:left="360" w:hanging="360"/>
-      </w:pPr>
-      <w:rPr>
-        <w:rFonts w:hint="default"/>
-      </w:rPr>
-    </w:lvl>
-    <w:lvl w:ilvl="1" w:tplc="04090019" w:tentative="1">
-      <w:start w:val="1"/>
-      <w:numFmt w:val="lowerLetter"/>
-      <w:lvlText w:val="%2."/>
-      <w:lvlJc w:val="left"/>
-      <w:pPr>
-        <w:ind w:left="1080" w:hanging="360"/>
-      </w:pPr>
-    </w:lvl>
-    <w:lvl w:ilvl="2" w:tplc="0409001B" w:tentative="1">
-      <w:start w:val="1"/>
-      <w:numFmt w:val="lowerRoman"/>
-      <w:lvlText w:val="%3."/>
-      <w:lvlJc w:val="right"/>
-      <w:pPr>
-        <w:ind w:left="1800" w:hanging="180"/>
-      </w:pPr>
-    </w:lvl>
-    <w:lvl w:ilvl="3" w:tplc="0409000F" w:tentative="1">
-      <w:start w:val="1"/>
-      <w:numFmt w:val="decimal"/>
-      <w:lvlText w:val="%4."/>
-      <w:lvlJc w:val="left"/>
-      <w:pPr>
-        <w:ind w:left="2520" w:hanging="360"/>
-      </w:pPr>
-    </w:lvl>
-    <w:lvl w:ilvl="4" w:tplc="04090019" w:tentative="1">
-      <w:start w:val="1"/>
-      <w:numFmt w:val="lowerLetter"/>
-      <w:lvlText w:val="%5."/>
-      <w:lvlJc w:val="left"/>
-      <w:pPr>
-        <w:ind w:left="3240" w:hanging="360"/>
-      </w:pPr>
-    </w:lvl>
-    <w:lvl w:ilvl="5" w:tplc="0409001B" w:tentative="1">
-      <w:start w:val="1"/>
-      <w:numFmt w:val="lowerRoman"/>
-      <w:lvlText w:val="%6."/>
-      <w:lvlJc w:val="right"/>
-      <w:pPr>
-        <w:ind w:left="3960" w:hanging="180"/>
-      </w:pPr>
-    </w:lvl>
-    <w:lvl w:ilvl="6" w:tplc="0409000F" w:tentative="1">
-      <w:start w:val="1"/>
-      <w:numFmt w:val="decimal"/>
-      <w:lvlText w:val="%7."/>
-      <w:lvlJc w:val="left"/>
-      <w:pPr>
-        <w:ind w:left="4680" w:hanging="360"/>
-      </w:pPr>
-    </w:lvl>
-    <w:lvl w:ilvl="7" w:tplc="04090019" w:tentative="1">
-      <w:start w:val="1"/>
-      <w:numFmt w:val="lowerLetter"/>
-      <w:lvlText w:val="%8."/>
-      <w:lvlJc w:val="left"/>
-      <w:pPr>
-        <w:ind w:left="5400" w:hanging="360"/>
-      </w:pPr>
-    </w:lvl>
-    <w:lvl w:ilvl="8" w:tplc="0409001B" w:tentative="1">
-      <w:start w:val="1"/>
-      <w:numFmt w:val="lowerRoman"/>
-      <w:lvlText w:val="%9."/>
-      <w:lvlJc w:val="right"/>
-      <w:pPr>
-        <w:ind w:left="6120" w:hanging="180"/>
-      </w:pPr>
-    </w:lvl>
-  </w:abstractNum>
-  <w:abstractNum w:abstractNumId="29" w15:restartNumberingAfterBreak="0">
-    <w:nsid w:val="3F06130F"/>
-    <w:multiLevelType w:val="hybridMultilevel"/>
-    <w:tmpl w:val="DC1A83F6"/>
-    <w:lvl w:ilvl="0" w:tplc="0409000F">
-      <w:start w:val="1"/>
-      <w:numFmt w:val="decimal"/>
-      <w:lvlText w:val="%1."/>
-      <w:lvlJc w:val="left"/>
-      <w:pPr>
-        <w:ind w:left="360" w:hanging="360"/>
-      </w:pPr>
-      <w:rPr>
-        <w:rFonts w:hint="default"/>
-      </w:rPr>
-    </w:lvl>
-    <w:lvl w:ilvl="1" w:tplc="04090019" w:tentative="1">
-      <w:start w:val="1"/>
-      <w:numFmt w:val="lowerLetter"/>
-      <w:lvlText w:val="%2."/>
-      <w:lvlJc w:val="left"/>
-      <w:pPr>
-        <w:ind w:left="1080" w:hanging="360"/>
-      </w:pPr>
-    </w:lvl>
-    <w:lvl w:ilvl="2" w:tplc="0409001B" w:tentative="1">
-      <w:start w:val="1"/>
-      <w:numFmt w:val="lowerRoman"/>
-      <w:lvlText w:val="%3."/>
-      <w:lvlJc w:val="right"/>
-      <w:pPr>
-        <w:ind w:left="1800" w:hanging="180"/>
-      </w:pPr>
-    </w:lvl>
-    <w:lvl w:ilvl="3" w:tplc="0409000F" w:tentative="1">
-      <w:start w:val="1"/>
-      <w:numFmt w:val="decimal"/>
-      <w:lvlText w:val="%4."/>
-      <w:lvlJc w:val="left"/>
-      <w:pPr>
-        <w:ind w:left="2520" w:hanging="360"/>
-      </w:pPr>
-    </w:lvl>
-    <w:lvl w:ilvl="4" w:tplc="04090019" w:tentative="1">
-      <w:start w:val="1"/>
-      <w:numFmt w:val="lowerLetter"/>
-      <w:lvlText w:val="%5."/>
-      <w:lvlJc w:val="left"/>
-      <w:pPr>
-        <w:ind w:left="3240" w:hanging="360"/>
-      </w:pPr>
-    </w:lvl>
-    <w:lvl w:ilvl="5" w:tplc="0409001B" w:tentative="1">
-      <w:start w:val="1"/>
-      <w:numFmt w:val="lowerRoman"/>
-      <w:lvlText w:val="%6."/>
-      <w:lvlJc w:val="right"/>
-      <w:pPr>
-        <w:ind w:left="3960" w:hanging="180"/>
-      </w:pPr>
-    </w:lvl>
-    <w:lvl w:ilvl="6" w:tplc="0409000F" w:tentative="1">
-      <w:start w:val="1"/>
-      <w:numFmt w:val="decimal"/>
-      <w:lvlText w:val="%7."/>
-      <w:lvlJc w:val="left"/>
-      <w:pPr>
-        <w:ind w:left="4680" w:hanging="360"/>
-      </w:pPr>
-    </w:lvl>
-    <w:lvl w:ilvl="7" w:tplc="04090019" w:tentative="1">
-      <w:start w:val="1"/>
-      <w:numFmt w:val="lowerLetter"/>
-      <w:lvlText w:val="%8."/>
-      <w:lvlJc w:val="left"/>
-      <w:pPr>
-        <w:ind w:left="5400" w:hanging="360"/>
-      </w:pPr>
-    </w:lvl>
-    <w:lvl w:ilvl="8" w:tplc="0409001B" w:tentative="1">
-      <w:start w:val="1"/>
-      <w:numFmt w:val="lowerRoman"/>
-      <w:lvlText w:val="%9."/>
-      <w:lvlJc w:val="right"/>
-      <w:pPr>
-        <w:ind w:left="6120" w:hanging="180"/>
-      </w:pPr>
-    </w:lvl>
-  </w:abstractNum>
-  <w:abstractNum w:abstractNumId="30" w15:restartNumberingAfterBreak="0">
-    <w:nsid w:val="3F235DD6"/>
-    <w:multiLevelType w:val="hybridMultilevel"/>
-    <w:tmpl w:val="B3DA2D8C"/>
-    <w:lvl w:ilvl="0" w:tplc="0409000F">
-      <w:start w:val="1"/>
-      <w:numFmt w:val="decimal"/>
-      <w:lvlText w:val="%1."/>
-      <w:lvlJc w:val="left"/>
-      <w:pPr>
-        <w:ind w:left="360" w:hanging="360"/>
-      </w:pPr>
-      <w:rPr>
-        <w:rFonts w:hint="default"/>
-      </w:rPr>
-    </w:lvl>
-    <w:lvl w:ilvl="1" w:tplc="04090019" w:tentative="1">
-      <w:start w:val="1"/>
-      <w:numFmt w:val="lowerLetter"/>
-      <w:lvlText w:val="%2."/>
-      <w:lvlJc w:val="left"/>
-      <w:pPr>
-        <w:ind w:left="1080" w:hanging="360"/>
-      </w:pPr>
-    </w:lvl>
-    <w:lvl w:ilvl="2" w:tplc="0409001B" w:tentative="1">
-      <w:start w:val="1"/>
-      <w:numFmt w:val="lowerRoman"/>
-      <w:lvlText w:val="%3."/>
-      <w:lvlJc w:val="right"/>
-      <w:pPr>
-        <w:ind w:left="1800" w:hanging="180"/>
-      </w:pPr>
-    </w:lvl>
-    <w:lvl w:ilvl="3" w:tplc="0409000F" w:tentative="1">
-      <w:start w:val="1"/>
-      <w:numFmt w:val="decimal"/>
-      <w:lvlText w:val="%4."/>
-      <w:lvlJc w:val="left"/>
-      <w:pPr>
-        <w:ind w:left="2520" w:hanging="360"/>
-      </w:pPr>
-    </w:lvl>
-    <w:lvl w:ilvl="4" w:tplc="04090019" w:tentative="1">
-      <w:start w:val="1"/>
-      <w:numFmt w:val="lowerLetter"/>
-      <w:lvlText w:val="%5."/>
-      <w:lvlJc w:val="left"/>
-      <w:pPr>
-        <w:ind w:left="3240" w:hanging="360"/>
-      </w:pPr>
-    </w:lvl>
-    <w:lvl w:ilvl="5" w:tplc="0409001B" w:tentative="1">
-      <w:start w:val="1"/>
-      <w:numFmt w:val="lowerRoman"/>
-      <w:lvlText w:val="%6."/>
-      <w:lvlJc w:val="right"/>
-      <w:pPr>
-        <w:ind w:left="3960" w:hanging="180"/>
-      </w:pPr>
-    </w:lvl>
-    <w:lvl w:ilvl="6" w:tplc="0409000F" w:tentative="1">
-      <w:start w:val="1"/>
-      <w:numFmt w:val="decimal"/>
-      <w:lvlText w:val="%7."/>
-      <w:lvlJc w:val="left"/>
-      <w:pPr>
-        <w:ind w:left="4680" w:hanging="360"/>
-      </w:pPr>
-    </w:lvl>
-    <w:lvl w:ilvl="7" w:tplc="04090019" w:tentative="1">
-      <w:start w:val="1"/>
-      <w:numFmt w:val="lowerLetter"/>
-      <w:lvlText w:val="%8."/>
-      <w:lvlJc w:val="left"/>
-      <w:pPr>
-        <w:ind w:left="5400" w:hanging="360"/>
-      </w:pPr>
-    </w:lvl>
-    <w:lvl w:ilvl="8" w:tplc="0409001B" w:tentative="1">
-      <w:start w:val="1"/>
-      <w:numFmt w:val="lowerRoman"/>
-      <w:lvlText w:val="%9."/>
-      <w:lvlJc w:val="right"/>
-      <w:pPr>
-        <w:ind w:left="6120" w:hanging="180"/>
-      </w:pPr>
-    </w:lvl>
-  </w:abstractNum>
-  <w:abstractNum w:abstractNumId="31" w15:restartNumberingAfterBreak="0">
-    <w:nsid w:val="47DC1856"/>
-    <w:multiLevelType w:val="hybridMultilevel"/>
-    <w:tmpl w:val="7794F40C"/>
-    <w:lvl w:ilvl="0" w:tplc="0409000F">
-      <w:start w:val="1"/>
-      <w:numFmt w:val="decimal"/>
-      <w:lvlText w:val="%1."/>
-      <w:lvlJc w:val="left"/>
-      <w:pPr>
-        <w:ind w:left="360" w:hanging="360"/>
-      </w:pPr>
-      <w:rPr>
-        <w:rFonts w:hint="default"/>
-      </w:rPr>
-    </w:lvl>
-    <w:lvl w:ilvl="1" w:tplc="04090019" w:tentative="1">
-      <w:start w:val="1"/>
-      <w:numFmt w:val="lowerLetter"/>
-      <w:lvlText w:val="%2."/>
-      <w:lvlJc w:val="left"/>
-      <w:pPr>
-        <w:ind w:left="1080" w:hanging="360"/>
-      </w:pPr>
-    </w:lvl>
-    <w:lvl w:ilvl="2" w:tplc="0409001B" w:tentative="1">
-      <w:start w:val="1"/>
-      <w:numFmt w:val="lowerRoman"/>
-      <w:lvlText w:val="%3."/>
-      <w:lvlJc w:val="right"/>
-      <w:pPr>
-        <w:ind w:left="1800" w:hanging="180"/>
-      </w:pPr>
-    </w:lvl>
-    <w:lvl w:ilvl="3" w:tplc="0409000F" w:tentative="1">
-      <w:start w:val="1"/>
-      <w:numFmt w:val="decimal"/>
-      <w:lvlText w:val="%4."/>
-      <w:lvlJc w:val="left"/>
-      <w:pPr>
-        <w:ind w:left="2520" w:hanging="360"/>
-      </w:pPr>
-    </w:lvl>
-    <w:lvl w:ilvl="4" w:tplc="04090019" w:tentative="1">
-      <w:start w:val="1"/>
-      <w:numFmt w:val="lowerLetter"/>
-      <w:lvlText w:val="%5."/>
-      <w:lvlJc w:val="left"/>
-      <w:pPr>
-        <w:ind w:left="3240" w:hanging="360"/>
-      </w:pPr>
-    </w:lvl>
-    <w:lvl w:ilvl="5" w:tplc="0409001B" w:tentative="1">
-      <w:start w:val="1"/>
-      <w:numFmt w:val="lowerRoman"/>
-      <w:lvlText w:val="%6."/>
-      <w:lvlJc w:val="right"/>
-      <w:pPr>
-        <w:ind w:left="3960" w:hanging="180"/>
-      </w:pPr>
-    </w:lvl>
-    <w:lvl w:ilvl="6" w:tplc="0409000F" w:tentative="1">
-      <w:start w:val="1"/>
-      <w:numFmt w:val="decimal"/>
-      <w:lvlText w:val="%7."/>
-      <w:lvlJc w:val="left"/>
-      <w:pPr>
-        <w:ind w:left="4680" w:hanging="360"/>
-      </w:pPr>
-    </w:lvl>
-    <w:lvl w:ilvl="7" w:tplc="04090019" w:tentative="1">
-      <w:start w:val="1"/>
-      <w:numFmt w:val="lowerLetter"/>
-      <w:lvlText w:val="%8."/>
-      <w:lvlJc w:val="left"/>
-      <w:pPr>
-        <w:ind w:left="5400" w:hanging="360"/>
-      </w:pPr>
-    </w:lvl>
-    <w:lvl w:ilvl="8" w:tplc="0409001B" w:tentative="1">
-      <w:start w:val="1"/>
-      <w:numFmt w:val="lowerRoman"/>
-      <w:lvlText w:val="%9."/>
-      <w:lvlJc w:val="right"/>
-      <w:pPr>
-        <w:ind w:left="6120" w:hanging="180"/>
-      </w:pPr>
-    </w:lvl>
-  </w:abstractNum>
-  <w:abstractNum w:abstractNumId="32" w15:restartNumberingAfterBreak="0">
-    <w:nsid w:val="4DBA1805"/>
-    <w:multiLevelType w:val="hybridMultilevel"/>
-    <w:tmpl w:val="C9101EF6"/>
-    <w:lvl w:ilvl="0" w:tplc="7B4EEE8A">
-      <w:start w:val="1"/>
-      <w:numFmt w:val="decimal"/>
-      <w:lvlText w:val="%1."/>
-      <w:lvlJc w:val="left"/>
-      <w:pPr>
-        <w:ind w:left="360" w:hanging="360"/>
-      </w:pPr>
-      <w:rPr>
-        <w:rFonts w:cstheme="minorBidi" w:hint="default"/>
-      </w:rPr>
-    </w:lvl>
-    <w:lvl w:ilvl="1" w:tplc="04090019" w:tentative="1">
-      <w:start w:val="1"/>
-      <w:numFmt w:val="lowerLetter"/>
-      <w:lvlText w:val="%2."/>
-      <w:lvlJc w:val="left"/>
-      <w:pPr>
-        <w:ind w:left="1080" w:hanging="360"/>
-      </w:pPr>
-    </w:lvl>
-    <w:lvl w:ilvl="2" w:tplc="0409001B" w:tentative="1">
-      <w:start w:val="1"/>
-      <w:numFmt w:val="lowerRoman"/>
-      <w:lvlText w:val="%3."/>
-      <w:lvlJc w:val="right"/>
-      <w:pPr>
-        <w:ind w:left="1800" w:hanging="180"/>
-      </w:pPr>
-    </w:lvl>
-    <w:lvl w:ilvl="3" w:tplc="0409000F" w:tentative="1">
-      <w:start w:val="1"/>
-      <w:numFmt w:val="decimal"/>
-      <w:lvlText w:val="%4."/>
-      <w:lvlJc w:val="left"/>
-      <w:pPr>
-        <w:ind w:left="2520" w:hanging="360"/>
-      </w:pPr>
-    </w:lvl>
-    <w:lvl w:ilvl="4" w:tplc="04090019" w:tentative="1">
-      <w:start w:val="1"/>
-      <w:numFmt w:val="lowerLetter"/>
-      <w:lvlText w:val="%5."/>
-      <w:lvlJc w:val="left"/>
-      <w:pPr>
-        <w:ind w:left="3240" w:hanging="360"/>
-      </w:pPr>
-    </w:lvl>
-    <w:lvl w:ilvl="5" w:tplc="0409001B" w:tentative="1">
-      <w:start w:val="1"/>
-      <w:numFmt w:val="lowerRoman"/>
-      <w:lvlText w:val="%6."/>
-      <w:lvlJc w:val="right"/>
-      <w:pPr>
-        <w:ind w:left="3960" w:hanging="180"/>
-      </w:pPr>
-    </w:lvl>
-    <w:lvl w:ilvl="6" w:tplc="0409000F" w:tentative="1">
-      <w:start w:val="1"/>
-      <w:numFmt w:val="decimal"/>
-      <w:lvlText w:val="%7."/>
-      <w:lvlJc w:val="left"/>
-      <w:pPr>
-        <w:ind w:left="4680" w:hanging="360"/>
-      </w:pPr>
-    </w:lvl>
-    <w:lvl w:ilvl="7" w:tplc="04090019" w:tentative="1">
-      <w:start w:val="1"/>
-      <w:numFmt w:val="lowerLetter"/>
-      <w:lvlText w:val="%8."/>
-      <w:lvlJc w:val="left"/>
-      <w:pPr>
-        <w:ind w:left="5400" w:hanging="360"/>
-      </w:pPr>
-    </w:lvl>
-    <w:lvl w:ilvl="8" w:tplc="0409001B" w:tentative="1">
-      <w:start w:val="1"/>
-      <w:numFmt w:val="lowerRoman"/>
-      <w:lvlText w:val="%9."/>
-      <w:lvlJc w:val="right"/>
-      <w:pPr>
-        <w:ind w:left="6120" w:hanging="180"/>
-      </w:pPr>
-    </w:lvl>
-  </w:abstractNum>
-  <w:abstractNum w:abstractNumId="33" w15:restartNumberingAfterBreak="0">
-    <w:nsid w:val="544E03EA"/>
-    <w:multiLevelType w:val="hybridMultilevel"/>
-    <w:tmpl w:val="DD689E82"/>
-    <w:lvl w:ilvl="0" w:tplc="0409000F">
-      <w:start w:val="1"/>
-      <w:numFmt w:val="decimal"/>
-      <w:lvlText w:val="%1."/>
-      <w:lvlJc w:val="left"/>
-      <w:pPr>
-        <w:ind w:left="360" w:hanging="360"/>
-      </w:pPr>
-      <w:rPr>
-        <w:rFonts w:hint="default"/>
-      </w:rPr>
-    </w:lvl>
-    <w:lvl w:ilvl="1" w:tplc="04090019" w:tentative="1">
-      <w:start w:val="1"/>
-      <w:numFmt w:val="lowerLetter"/>
-      <w:lvlText w:val="%2."/>
-      <w:lvlJc w:val="left"/>
-      <w:pPr>
-        <w:ind w:left="1080" w:hanging="360"/>
-      </w:pPr>
-    </w:lvl>
-    <w:lvl w:ilvl="2" w:tplc="0409001B" w:tentative="1">
-      <w:start w:val="1"/>
-      <w:numFmt w:val="lowerRoman"/>
-      <w:lvlText w:val="%3."/>
-      <w:lvlJc w:val="right"/>
-      <w:pPr>
-        <w:ind w:left="1800" w:hanging="180"/>
-      </w:pPr>
-    </w:lvl>
-    <w:lvl w:ilvl="3" w:tplc="0409000F" w:tentative="1">
-      <w:start w:val="1"/>
-      <w:numFmt w:val="decimal"/>
-      <w:lvlText w:val="%4."/>
-      <w:lvlJc w:val="left"/>
-      <w:pPr>
-        <w:ind w:left="2520" w:hanging="360"/>
-      </w:pPr>
-    </w:lvl>
-    <w:lvl w:ilvl="4" w:tplc="04090019" w:tentative="1">
-      <w:start w:val="1"/>
-      <w:numFmt w:val="lowerLetter"/>
-      <w:lvlText w:val="%5."/>
-      <w:lvlJc w:val="left"/>
-      <w:pPr>
-        <w:ind w:left="3240" w:hanging="360"/>
-      </w:pPr>
-    </w:lvl>
-    <w:lvl w:ilvl="5" w:tplc="0409001B" w:tentative="1">
-      <w:start w:val="1"/>
-      <w:numFmt w:val="lowerRoman"/>
-      <w:lvlText w:val="%6."/>
-      <w:lvlJc w:val="right"/>
-      <w:pPr>
-        <w:ind w:left="3960" w:hanging="180"/>
-      </w:pPr>
-    </w:lvl>
-    <w:lvl w:ilvl="6" w:tplc="0409000F" w:tentative="1">
-      <w:start w:val="1"/>
-      <w:numFmt w:val="decimal"/>
-      <w:lvlText w:val="%7."/>
-      <w:lvlJc w:val="left"/>
-      <w:pPr>
-        <w:ind w:left="4680" w:hanging="360"/>
-      </w:pPr>
-    </w:lvl>
-    <w:lvl w:ilvl="7" w:tplc="04090019" w:tentative="1">
-      <w:start w:val="1"/>
-      <w:numFmt w:val="lowerLetter"/>
-      <w:lvlText w:val="%8."/>
-      <w:lvlJc w:val="left"/>
-      <w:pPr>
-        <w:ind w:left="5400" w:hanging="360"/>
-      </w:pPr>
-    </w:lvl>
-    <w:lvl w:ilvl="8" w:tplc="0409001B" w:tentative="1">
-      <w:start w:val="1"/>
-      <w:numFmt w:val="lowerRoman"/>
-      <w:lvlText w:val="%9."/>
-      <w:lvlJc w:val="right"/>
-      <w:pPr>
-        <w:ind w:left="6120" w:hanging="180"/>
-      </w:pPr>
-    </w:lvl>
-  </w:abstractNum>
-  <w:abstractNum w:abstractNumId="34" w15:restartNumberingAfterBreak="0">
-    <w:nsid w:val="5A2E6B0A"/>
-    <w:multiLevelType w:val="hybridMultilevel"/>
-    <w:tmpl w:val="64988E08"/>
-    <w:lvl w:ilvl="0" w:tplc="0409000F">
-      <w:start w:val="1"/>
-      <w:numFmt w:val="decimal"/>
-      <w:lvlText w:val="%1."/>
-      <w:lvlJc w:val="left"/>
-      <w:pPr>
-        <w:ind w:left="360" w:hanging="360"/>
-      </w:pPr>
-      <w:rPr>
-        <w:rFonts w:hint="default"/>
-      </w:rPr>
-    </w:lvl>
-    <w:lvl w:ilvl="1" w:tplc="04090019" w:tentative="1">
-      <w:start w:val="1"/>
-      <w:numFmt w:val="lowerLetter"/>
-      <w:lvlText w:val="%2."/>
-      <w:lvlJc w:val="left"/>
-      <w:pPr>
-        <w:ind w:left="1080" w:hanging="360"/>
-      </w:pPr>
-    </w:lvl>
-    <w:lvl w:ilvl="2" w:tplc="0409001B" w:tentative="1">
-      <w:start w:val="1"/>
-      <w:numFmt w:val="lowerRoman"/>
-      <w:lvlText w:val="%3."/>
-      <w:lvlJc w:val="right"/>
-      <w:pPr>
-        <w:ind w:left="1800" w:hanging="180"/>
-      </w:pPr>
-    </w:lvl>
-    <w:lvl w:ilvl="3" w:tplc="0409000F" w:tentative="1">
-      <w:start w:val="1"/>
-      <w:numFmt w:val="decimal"/>
-      <w:lvlText w:val="%4."/>
-      <w:lvlJc w:val="left"/>
-      <w:pPr>
-        <w:ind w:left="2520" w:hanging="360"/>
-      </w:pPr>
-    </w:lvl>
-    <w:lvl w:ilvl="4" w:tplc="04090019" w:tentative="1">
-      <w:start w:val="1"/>
-      <w:numFmt w:val="lowerLetter"/>
-      <w:lvlText w:val="%5."/>
-      <w:lvlJc w:val="left"/>
-      <w:pPr>
-        <w:ind w:left="3240" w:hanging="360"/>
-      </w:pPr>
-    </w:lvl>
-    <w:lvl w:ilvl="5" w:tplc="0409001B" w:tentative="1">
-      <w:start w:val="1"/>
-      <w:numFmt w:val="lowerRoman"/>
-      <w:lvlText w:val="%6."/>
-      <w:lvlJc w:val="right"/>
-      <w:pPr>
-        <w:ind w:left="3960" w:hanging="180"/>
-      </w:pPr>
-    </w:lvl>
-    <w:lvl w:ilvl="6" w:tplc="0409000F" w:tentative="1">
-      <w:start w:val="1"/>
-      <w:numFmt w:val="decimal"/>
-      <w:lvlText w:val="%7."/>
-      <w:lvlJc w:val="left"/>
-      <w:pPr>
-        <w:ind w:left="4680" w:hanging="360"/>
-      </w:pPr>
-    </w:lvl>
-    <w:lvl w:ilvl="7" w:tplc="04090019" w:tentative="1">
-      <w:start w:val="1"/>
-      <w:numFmt w:val="lowerLetter"/>
-      <w:lvlText w:val="%8."/>
-      <w:lvlJc w:val="left"/>
-      <w:pPr>
-        <w:ind w:left="5400" w:hanging="360"/>
-      </w:pPr>
-    </w:lvl>
-    <w:lvl w:ilvl="8" w:tplc="0409001B" w:tentative="1">
-      <w:start w:val="1"/>
-      <w:numFmt w:val="lowerRoman"/>
-      <w:lvlText w:val="%9."/>
-      <w:lvlJc w:val="right"/>
-      <w:pPr>
-        <w:ind w:left="6120" w:hanging="180"/>
-      </w:pPr>
-    </w:lvl>
-  </w:abstractNum>
-  <w:abstractNum w:abstractNumId="35" w15:restartNumberingAfterBreak="0">
-    <w:nsid w:val="5A802760"/>
-    <w:multiLevelType w:val="hybridMultilevel"/>
-    <w:tmpl w:val="A4CE0F1A"/>
-    <w:lvl w:ilvl="0" w:tplc="0409000F">
-      <w:start w:val="1"/>
-      <w:numFmt w:val="decimal"/>
-      <w:lvlText w:val="%1."/>
-      <w:lvlJc w:val="left"/>
-      <w:pPr>
-        <w:ind w:left="360" w:hanging="360"/>
-      </w:pPr>
-      <w:rPr>
-        <w:rFonts w:hint="default"/>
-      </w:rPr>
-    </w:lvl>
-    <w:lvl w:ilvl="1" w:tplc="04090019" w:tentative="1">
-      <w:start w:val="1"/>
-      <w:numFmt w:val="lowerLetter"/>
-      <w:lvlText w:val="%2."/>
-      <w:lvlJc w:val="left"/>
-      <w:pPr>
-        <w:ind w:left="1080" w:hanging="360"/>
-      </w:pPr>
-    </w:lvl>
-    <w:lvl w:ilvl="2" w:tplc="0409001B" w:tentative="1">
-      <w:start w:val="1"/>
-      <w:numFmt w:val="lowerRoman"/>
-      <w:lvlText w:val="%3."/>
-      <w:lvlJc w:val="right"/>
-      <w:pPr>
-        <w:ind w:left="1800" w:hanging="180"/>
-      </w:pPr>
-    </w:lvl>
-    <w:lvl w:ilvl="3" w:tplc="0409000F" w:tentative="1">
-      <w:start w:val="1"/>
-      <w:numFmt w:val="decimal"/>
-      <w:lvlText w:val="%4."/>
-      <w:lvlJc w:val="left"/>
-      <w:pPr>
-        <w:ind w:left="2520" w:hanging="360"/>
-      </w:pPr>
-    </w:lvl>
-    <w:lvl w:ilvl="4" w:tplc="04090019" w:tentative="1">
-      <w:start w:val="1"/>
-      <w:numFmt w:val="lowerLetter"/>
-      <w:lvlText w:val="%5."/>
-      <w:lvlJc w:val="left"/>
-      <w:pPr>
-        <w:ind w:left="3240" w:hanging="360"/>
-      </w:pPr>
-    </w:lvl>
-    <w:lvl w:ilvl="5" w:tplc="0409001B" w:tentative="1">
-      <w:start w:val="1"/>
-      <w:numFmt w:val="lowerRoman"/>
-      <w:lvlText w:val="%6."/>
-      <w:lvlJc w:val="right"/>
-      <w:pPr>
-        <w:ind w:left="3960" w:hanging="180"/>
-      </w:pPr>
-    </w:lvl>
-    <w:lvl w:ilvl="6" w:tplc="0409000F" w:tentative="1">
-      <w:start w:val="1"/>
-      <w:numFmt w:val="decimal"/>
-      <w:lvlText w:val="%7."/>
-      <w:lvlJc w:val="left"/>
-      <w:pPr>
-        <w:ind w:left="4680" w:hanging="360"/>
-      </w:pPr>
-    </w:lvl>
-    <w:lvl w:ilvl="7" w:tplc="04090019" w:tentative="1">
-      <w:start w:val="1"/>
-      <w:numFmt w:val="lowerLetter"/>
-      <w:lvlText w:val="%8."/>
-      <w:lvlJc w:val="left"/>
-      <w:pPr>
-        <w:ind w:left="5400" w:hanging="360"/>
-      </w:pPr>
-    </w:lvl>
-    <w:lvl w:ilvl="8" w:tplc="0409001B" w:tentative="1">
-      <w:start w:val="1"/>
-      <w:numFmt w:val="lowerRoman"/>
-      <w:lvlText w:val="%9."/>
-      <w:lvlJc w:val="right"/>
-      <w:pPr>
-        <w:ind w:left="6120" w:hanging="180"/>
-      </w:pPr>
-    </w:lvl>
-  </w:abstractNum>
-  <w:abstractNum w:abstractNumId="36" w15:restartNumberingAfterBreak="0">
-    <w:nsid w:val="61BD55B4"/>
-    <w:multiLevelType w:val="hybridMultilevel"/>
-    <w:tmpl w:val="E5429B7E"/>
-    <w:lvl w:ilvl="0" w:tplc="0409000F">
-      <w:start w:val="1"/>
-      <w:numFmt w:val="decimal"/>
-      <w:lvlText w:val="%1."/>
-      <w:lvlJc w:val="left"/>
-      <w:pPr>
-        <w:ind w:left="360" w:hanging="360"/>
-      </w:pPr>
-      <w:rPr>
-        <w:rFonts w:hint="default"/>
-      </w:rPr>
-    </w:lvl>
-    <w:lvl w:ilvl="1" w:tplc="04090019" w:tentative="1">
-      <w:start w:val="1"/>
-      <w:numFmt w:val="lowerLetter"/>
-      <w:lvlText w:val="%2."/>
-      <w:lvlJc w:val="left"/>
-      <w:pPr>
-        <w:ind w:left="1080" w:hanging="360"/>
-      </w:pPr>
-    </w:lvl>
-    <w:lvl w:ilvl="2" w:tplc="0409001B" w:tentative="1">
-      <w:start w:val="1"/>
-      <w:numFmt w:val="lowerRoman"/>
-      <w:lvlText w:val="%3."/>
-      <w:lvlJc w:val="right"/>
-      <w:pPr>
-        <w:ind w:left="1800" w:hanging="180"/>
-      </w:pPr>
-    </w:lvl>
-    <w:lvl w:ilvl="3" w:tplc="0409000F" w:tentative="1">
-      <w:start w:val="1"/>
-      <w:numFmt w:val="decimal"/>
-      <w:lvlText w:val="%4."/>
-      <w:lvlJc w:val="left"/>
-      <w:pPr>
-        <w:ind w:left="2520" w:hanging="360"/>
-      </w:pPr>
-    </w:lvl>
-    <w:lvl w:ilvl="4" w:tplc="04090019" w:tentative="1">
-      <w:start w:val="1"/>
-      <w:numFmt w:val="lowerLetter"/>
-      <w:lvlText w:val="%5."/>
-      <w:lvlJc w:val="left"/>
-      <w:pPr>
-        <w:ind w:left="3240" w:hanging="360"/>
-      </w:pPr>
-    </w:lvl>
-    <w:lvl w:ilvl="5" w:tplc="0409001B" w:tentative="1">
-      <w:start w:val="1"/>
-      <w:numFmt w:val="lowerRoman"/>
-      <w:lvlText w:val="%6."/>
-      <w:lvlJc w:val="right"/>
-      <w:pPr>
-        <w:ind w:left="3960" w:hanging="180"/>
-      </w:pPr>
-    </w:lvl>
-    <w:lvl w:ilvl="6" w:tplc="0409000F" w:tentative="1">
-      <w:start w:val="1"/>
-      <w:numFmt w:val="decimal"/>
-      <w:lvlText w:val="%7."/>
-      <w:lvlJc w:val="left"/>
-      <w:pPr>
-        <w:ind w:left="4680" w:hanging="360"/>
-      </w:pPr>
-    </w:lvl>
-    <w:lvl w:ilvl="7" w:tplc="04090019" w:tentative="1">
-      <w:start w:val="1"/>
-      <w:numFmt w:val="lowerLetter"/>
-      <w:lvlText w:val="%8."/>
-      <w:lvlJc w:val="left"/>
-      <w:pPr>
-        <w:ind w:left="5400" w:hanging="360"/>
-      </w:pPr>
-    </w:lvl>
-    <w:lvl w:ilvl="8" w:tplc="0409001B" w:tentative="1">
-      <w:start w:val="1"/>
-      <w:numFmt w:val="lowerRoman"/>
-      <w:lvlText w:val="%9."/>
-      <w:lvlJc w:val="right"/>
-      <w:pPr>
-        <w:ind w:left="6120" w:hanging="180"/>
-      </w:pPr>
-    </w:lvl>
-  </w:abstractNum>
-  <w:abstractNum w:abstractNumId="37" w15:restartNumberingAfterBreak="0">
-    <w:nsid w:val="6365553D"/>
-    <w:multiLevelType w:val="hybridMultilevel"/>
-    <w:tmpl w:val="E03CED20"/>
-    <w:lvl w:ilvl="0" w:tplc="0409000F">
-      <w:start w:val="1"/>
-      <w:numFmt w:val="decimal"/>
-      <w:lvlText w:val="%1."/>
-      <w:lvlJc w:val="left"/>
-      <w:pPr>
-        <w:ind w:left="360" w:hanging="360"/>
-      </w:pPr>
-      <w:rPr>
-        <w:rFonts w:hint="default"/>
-      </w:rPr>
-    </w:lvl>
-    <w:lvl w:ilvl="1" w:tplc="04090019" w:tentative="1">
-      <w:start w:val="1"/>
-      <w:numFmt w:val="lowerLetter"/>
-      <w:lvlText w:val="%2."/>
-      <w:lvlJc w:val="left"/>
-      <w:pPr>
-        <w:ind w:left="1080" w:hanging="360"/>
-      </w:pPr>
-    </w:lvl>
-    <w:lvl w:ilvl="2" w:tplc="0409001B" w:tentative="1">
-      <w:start w:val="1"/>
-      <w:numFmt w:val="lowerRoman"/>
-      <w:lvlText w:val="%3."/>
-      <w:lvlJc w:val="right"/>
-      <w:pPr>
-        <w:ind w:left="1800" w:hanging="180"/>
-      </w:pPr>
-    </w:lvl>
-    <w:lvl w:ilvl="3" w:tplc="0409000F" w:tentative="1">
-      <w:start w:val="1"/>
-      <w:numFmt w:val="decimal"/>
-      <w:lvlText w:val="%4."/>
-      <w:lvlJc w:val="left"/>
-      <w:pPr>
-        <w:ind w:left="2520" w:hanging="360"/>
-      </w:pPr>
-    </w:lvl>
-    <w:lvl w:ilvl="4" w:tplc="04090019" w:tentative="1">
-      <w:start w:val="1"/>
-      <w:numFmt w:val="lowerLetter"/>
-      <w:lvlText w:val="%5."/>
-      <w:lvlJc w:val="left"/>
-      <w:pPr>
-        <w:ind w:left="3240" w:hanging="360"/>
-      </w:pPr>
-    </w:lvl>
-    <w:lvl w:ilvl="5" w:tplc="0409001B" w:tentative="1">
-      <w:start w:val="1"/>
-      <w:numFmt w:val="lowerRoman"/>
-      <w:lvlText w:val="%6."/>
-      <w:lvlJc w:val="right"/>
-      <w:pPr>
-        <w:ind w:left="3960" w:hanging="180"/>
-      </w:pPr>
-    </w:lvl>
-    <w:lvl w:ilvl="6" w:tplc="0409000F" w:tentative="1">
-      <w:start w:val="1"/>
-      <w:numFmt w:val="decimal"/>
-      <w:lvlText w:val="%7."/>
-      <w:lvlJc w:val="left"/>
-      <w:pPr>
-        <w:ind w:left="4680" w:hanging="360"/>
-      </w:pPr>
-    </w:lvl>
-    <w:lvl w:ilvl="7" w:tplc="04090019" w:tentative="1">
-      <w:start w:val="1"/>
-      <w:numFmt w:val="lowerLetter"/>
-      <w:lvlText w:val="%8."/>
-      <w:lvlJc w:val="left"/>
-      <w:pPr>
-        <w:ind w:left="5400" w:hanging="360"/>
-      </w:pPr>
-    </w:lvl>
-    <w:lvl w:ilvl="8" w:tplc="0409001B" w:tentative="1">
-      <w:start w:val="1"/>
-      <w:numFmt w:val="lowerRoman"/>
-      <w:lvlText w:val="%9."/>
-      <w:lvlJc w:val="right"/>
-      <w:pPr>
-        <w:ind w:left="6120" w:hanging="180"/>
-      </w:pPr>
-    </w:lvl>
-  </w:abstractNum>
-  <w:abstractNum w:abstractNumId="38" w15:restartNumberingAfterBreak="0">
-    <w:nsid w:val="65CE6274"/>
-    <w:multiLevelType w:val="hybridMultilevel"/>
-    <w:tmpl w:val="071C3F34"/>
-    <w:lvl w:ilvl="0" w:tplc="0409000F">
-      <w:start w:val="1"/>
-      <w:numFmt w:val="decimal"/>
-      <w:lvlText w:val="%1."/>
-      <w:lvlJc w:val="left"/>
-      <w:pPr>
-        <w:ind w:left="360" w:hanging="360"/>
-      </w:pPr>
-      <w:rPr>
-        <w:rFonts w:hint="default"/>
-      </w:rPr>
-    </w:lvl>
-    <w:lvl w:ilvl="1" w:tplc="04090019" w:tentative="1">
-      <w:start w:val="1"/>
-      <w:numFmt w:val="lowerLetter"/>
-      <w:lvlText w:val="%2."/>
-      <w:lvlJc w:val="left"/>
-      <w:pPr>
-        <w:ind w:left="1080" w:hanging="360"/>
-      </w:pPr>
-    </w:lvl>
-    <w:lvl w:ilvl="2" w:tplc="0409001B" w:tentative="1">
-      <w:start w:val="1"/>
-      <w:numFmt w:val="lowerRoman"/>
-      <w:lvlText w:val="%3."/>
-      <w:lvlJc w:val="right"/>
-      <w:pPr>
-        <w:ind w:left="1800" w:hanging="180"/>
-      </w:pPr>
-    </w:lvl>
-    <w:lvl w:ilvl="3" w:tplc="0409000F" w:tentative="1">
-      <w:start w:val="1"/>
-      <w:numFmt w:val="decimal"/>
-      <w:lvlText w:val="%4."/>
-      <w:lvlJc w:val="left"/>
-      <w:pPr>
-        <w:ind w:left="2520" w:hanging="360"/>
-      </w:pPr>
-    </w:lvl>
-    <w:lvl w:ilvl="4" w:tplc="04090019" w:tentative="1">
-      <w:start w:val="1"/>
-      <w:numFmt w:val="lowerLetter"/>
-      <w:lvlText w:val="%5."/>
-      <w:lvlJc w:val="left"/>
-      <w:pPr>
-        <w:ind w:left="3240" w:hanging="360"/>
-      </w:pPr>
-    </w:lvl>
-    <w:lvl w:ilvl="5" w:tplc="0409001B" w:tentative="1">
-      <w:start w:val="1"/>
-      <w:numFmt w:val="lowerRoman"/>
-      <w:lvlText w:val="%6."/>
-      <w:lvlJc w:val="right"/>
-      <w:pPr>
-        <w:ind w:left="3960" w:hanging="180"/>
-      </w:pPr>
-    </w:lvl>
-    <w:lvl w:ilvl="6" w:tplc="0409000F" w:tentative="1">
-      <w:start w:val="1"/>
-      <w:numFmt w:val="decimal"/>
-      <w:lvlText w:val="%7."/>
-      <w:lvlJc w:val="left"/>
-      <w:pPr>
-        <w:ind w:left="4680" w:hanging="360"/>
-      </w:pPr>
-    </w:lvl>
-    <w:lvl w:ilvl="7" w:tplc="04090019" w:tentative="1">
-      <w:start w:val="1"/>
-      <w:numFmt w:val="lowerLetter"/>
-      <w:lvlText w:val="%8."/>
-      <w:lvlJc w:val="left"/>
-      <w:pPr>
-        <w:ind w:left="5400" w:hanging="360"/>
-      </w:pPr>
-    </w:lvl>
-    <w:lvl w:ilvl="8" w:tplc="0409001B" w:tentative="1">
-      <w:start w:val="1"/>
-      <w:numFmt w:val="lowerRoman"/>
-      <w:lvlText w:val="%9."/>
-      <w:lvlJc w:val="right"/>
-      <w:pPr>
-        <w:ind w:left="6120" w:hanging="180"/>
-      </w:pPr>
-    </w:lvl>
-  </w:abstractNum>
-  <w:abstractNum w:abstractNumId="39" w15:restartNumberingAfterBreak="0">
-    <w:nsid w:val="69CB6C32"/>
-    <w:multiLevelType w:val="hybridMultilevel"/>
-    <w:tmpl w:val="404E623A"/>
-    <w:lvl w:ilvl="0" w:tplc="0409000F">
-      <w:start w:val="1"/>
-      <w:numFmt w:val="decimal"/>
-      <w:lvlText w:val="%1."/>
-      <w:lvlJc w:val="left"/>
-      <w:pPr>
-        <w:ind w:left="360" w:hanging="360"/>
-      </w:pPr>
-      <w:rPr>
-        <w:rFonts w:hint="default"/>
-      </w:rPr>
-    </w:lvl>
-    <w:lvl w:ilvl="1" w:tplc="04090019" w:tentative="1">
-      <w:start w:val="1"/>
-      <w:numFmt w:val="lowerLetter"/>
-      <w:lvlText w:val="%2."/>
-      <w:lvlJc w:val="left"/>
-      <w:pPr>
-        <w:ind w:left="1080" w:hanging="360"/>
-      </w:pPr>
-    </w:lvl>
-    <w:lvl w:ilvl="2" w:tplc="0409001B" w:tentative="1">
-      <w:start w:val="1"/>
-      <w:numFmt w:val="lowerRoman"/>
-      <w:lvlText w:val="%3."/>
-      <w:lvlJc w:val="right"/>
-      <w:pPr>
-        <w:ind w:left="1800" w:hanging="180"/>
-      </w:pPr>
-    </w:lvl>
-    <w:lvl w:ilvl="3" w:tplc="0409000F" w:tentative="1">
-      <w:start w:val="1"/>
-      <w:numFmt w:val="decimal"/>
-      <w:lvlText w:val="%4."/>
-      <w:lvlJc w:val="left"/>
-      <w:pPr>
-        <w:ind w:left="2520" w:hanging="360"/>
-      </w:pPr>
-    </w:lvl>
-    <w:lvl w:ilvl="4" w:tplc="04090019" w:tentative="1">
-      <w:start w:val="1"/>
-      <w:numFmt w:val="lowerLetter"/>
-      <w:lvlText w:val="%5."/>
-      <w:lvlJc w:val="left"/>
-      <w:pPr>
-        <w:ind w:left="3240" w:hanging="360"/>
-      </w:pPr>
-    </w:lvl>
-    <w:lvl w:ilvl="5" w:tplc="0409001B" w:tentative="1">
-      <w:start w:val="1"/>
-      <w:numFmt w:val="lowerRoman"/>
-      <w:lvlText w:val="%6."/>
-      <w:lvlJc w:val="right"/>
-      <w:pPr>
-        <w:ind w:left="3960" w:hanging="180"/>
-      </w:pPr>
-    </w:lvl>
-    <w:lvl w:ilvl="6" w:tplc="0409000F" w:tentative="1">
-      <w:start w:val="1"/>
-      <w:numFmt w:val="decimal"/>
-      <w:lvlText w:val="%7."/>
-      <w:lvlJc w:val="left"/>
-      <w:pPr>
-        <w:ind w:left="4680" w:hanging="360"/>
-      </w:pPr>
-    </w:lvl>
-    <w:lvl w:ilvl="7" w:tplc="04090019" w:tentative="1">
-      <w:start w:val="1"/>
-      <w:numFmt w:val="lowerLetter"/>
-      <w:lvlText w:val="%8."/>
-      <w:lvlJc w:val="left"/>
-      <w:pPr>
-        <w:ind w:left="5400" w:hanging="360"/>
-      </w:pPr>
-    </w:lvl>
-    <w:lvl w:ilvl="8" w:tplc="0409001B" w:tentative="1">
-      <w:start w:val="1"/>
-      <w:numFmt w:val="lowerRoman"/>
-      <w:lvlText w:val="%9."/>
-      <w:lvlJc w:val="right"/>
-      <w:pPr>
-        <w:ind w:left="6120" w:hanging="180"/>
-      </w:pPr>
-    </w:lvl>
-  </w:abstractNum>
-  <w:abstractNum w:abstractNumId="40" w15:restartNumberingAfterBreak="0">
-    <w:nsid w:val="6C34662C"/>
-    <w:multiLevelType w:val="hybridMultilevel"/>
-    <w:tmpl w:val="3466A4F0"/>
-    <w:lvl w:ilvl="0" w:tplc="0409000F">
-      <w:start w:val="1"/>
-      <w:numFmt w:val="decimal"/>
-      <w:lvlText w:val="%1."/>
-      <w:lvlJc w:val="left"/>
-      <w:pPr>
-        <w:ind w:left="360" w:hanging="360"/>
-      </w:pPr>
-      <w:rPr>
-        <w:rFonts w:hint="default"/>
-      </w:rPr>
-    </w:lvl>
-    <w:lvl w:ilvl="1" w:tplc="04090019" w:tentative="1">
-      <w:start w:val="1"/>
-      <w:numFmt w:val="lowerLetter"/>
-      <w:lvlText w:val="%2."/>
-      <w:lvlJc w:val="left"/>
-      <w:pPr>
-        <w:ind w:left="1080" w:hanging="360"/>
-      </w:pPr>
-    </w:lvl>
-    <w:lvl w:ilvl="2" w:tplc="0409001B" w:tentative="1">
-      <w:start w:val="1"/>
-      <w:numFmt w:val="lowerRoman"/>
-      <w:lvlText w:val="%3."/>
-      <w:lvlJc w:val="right"/>
-      <w:pPr>
-        <w:ind w:left="1800" w:hanging="180"/>
-      </w:pPr>
-    </w:lvl>
-    <w:lvl w:ilvl="3" w:tplc="0409000F" w:tentative="1">
-      <w:start w:val="1"/>
-      <w:numFmt w:val="decimal"/>
-      <w:lvlText w:val="%4."/>
-      <w:lvlJc w:val="left"/>
-      <w:pPr>
-        <w:ind w:left="2520" w:hanging="360"/>
-      </w:pPr>
-    </w:lvl>
-    <w:lvl w:ilvl="4" w:tplc="04090019" w:tentative="1">
-      <w:start w:val="1"/>
-      <w:numFmt w:val="lowerLetter"/>
-      <w:lvlText w:val="%5."/>
-      <w:lvlJc w:val="left"/>
-      <w:pPr>
-        <w:ind w:left="3240" w:hanging="360"/>
-      </w:pPr>
-    </w:lvl>
-    <w:lvl w:ilvl="5" w:tplc="0409001B" w:tentative="1">
-      <w:start w:val="1"/>
-      <w:numFmt w:val="lowerRoman"/>
-      <w:lvlText w:val="%6."/>
-      <w:lvlJc w:val="right"/>
-      <w:pPr>
-        <w:ind w:left="3960" w:hanging="180"/>
-      </w:pPr>
-    </w:lvl>
-    <w:lvl w:ilvl="6" w:tplc="0409000F" w:tentative="1">
-      <w:start w:val="1"/>
-      <w:numFmt w:val="decimal"/>
-      <w:lvlText w:val="%7."/>
-      <w:lvlJc w:val="left"/>
-      <w:pPr>
-        <w:ind w:left="4680" w:hanging="360"/>
-      </w:pPr>
-    </w:lvl>
-    <w:lvl w:ilvl="7" w:tplc="04090019" w:tentative="1">
-      <w:start w:val="1"/>
-      <w:numFmt w:val="lowerLetter"/>
-      <w:lvlText w:val="%8."/>
-      <w:lvlJc w:val="left"/>
-      <w:pPr>
-        <w:ind w:left="5400" w:hanging="360"/>
-      </w:pPr>
-    </w:lvl>
-    <w:lvl w:ilvl="8" w:tplc="0409001B" w:tentative="1">
-      <w:start w:val="1"/>
-      <w:numFmt w:val="lowerRoman"/>
-      <w:lvlText w:val="%9."/>
-      <w:lvlJc w:val="right"/>
-      <w:pPr>
-        <w:ind w:left="6120" w:hanging="180"/>
-      </w:pPr>
-    </w:lvl>
-  </w:abstractNum>
-  <w:abstractNum w:abstractNumId="41" w15:restartNumberingAfterBreak="0">
-    <w:nsid w:val="6D290079"/>
-    <w:multiLevelType w:val="hybridMultilevel"/>
-    <w:tmpl w:val="7024AB92"/>
-    <w:lvl w:ilvl="0" w:tplc="0409000F">
-      <w:start w:val="1"/>
-      <w:numFmt w:val="decimal"/>
-      <w:lvlText w:val="%1."/>
-      <w:lvlJc w:val="left"/>
-      <w:pPr>
-        <w:ind w:left="360" w:hanging="360"/>
-      </w:pPr>
-      <w:rPr>
-        <w:rFonts w:hint="default"/>
-      </w:rPr>
-    </w:lvl>
-    <w:lvl w:ilvl="1" w:tplc="04090019" w:tentative="1">
-      <w:start w:val="1"/>
-      <w:numFmt w:val="lowerLetter"/>
-      <w:lvlText w:val="%2."/>
-      <w:lvlJc w:val="left"/>
-      <w:pPr>
-        <w:ind w:left="1080" w:hanging="360"/>
-      </w:pPr>
-    </w:lvl>
-    <w:lvl w:ilvl="2" w:tplc="0409001B" w:tentative="1">
-      <w:start w:val="1"/>
-      <w:numFmt w:val="lowerRoman"/>
-      <w:lvlText w:val="%3."/>
-      <w:lvlJc w:val="right"/>
-      <w:pPr>
-        <w:ind w:left="1800" w:hanging="180"/>
-      </w:pPr>
-    </w:lvl>
-    <w:lvl w:ilvl="3" w:tplc="0409000F" w:tentative="1">
-      <w:start w:val="1"/>
-      <w:numFmt w:val="decimal"/>
-      <w:lvlText w:val="%4."/>
-      <w:lvlJc w:val="left"/>
-      <w:pPr>
-        <w:ind w:left="2520" w:hanging="360"/>
-      </w:pPr>
-    </w:lvl>
-    <w:lvl w:ilvl="4" w:tplc="04090019" w:tentative="1">
-      <w:start w:val="1"/>
-      <w:numFmt w:val="lowerLetter"/>
-      <w:lvlText w:val="%5."/>
-      <w:lvlJc w:val="left"/>
-      <w:pPr>
-        <w:ind w:left="3240" w:hanging="360"/>
-      </w:pPr>
-    </w:lvl>
-    <w:lvl w:ilvl="5" w:tplc="0409001B" w:tentative="1">
-      <w:start w:val="1"/>
-      <w:numFmt w:val="lowerRoman"/>
-      <w:lvlText w:val="%6."/>
-      <w:lvlJc w:val="right"/>
-      <w:pPr>
-        <w:ind w:left="3960" w:hanging="180"/>
-      </w:pPr>
-    </w:lvl>
-    <w:lvl w:ilvl="6" w:tplc="0409000F" w:tentative="1">
-      <w:start w:val="1"/>
-      <w:numFmt w:val="decimal"/>
-      <w:lvlText w:val="%7."/>
-      <w:lvlJc w:val="left"/>
-      <w:pPr>
-        <w:ind w:left="4680" w:hanging="360"/>
-      </w:pPr>
-    </w:lvl>
-    <w:lvl w:ilvl="7" w:tplc="04090019" w:tentative="1">
-      <w:start w:val="1"/>
-      <w:numFmt w:val="lowerLetter"/>
-      <w:lvlText w:val="%8."/>
-      <w:lvlJc w:val="left"/>
-      <w:pPr>
-        <w:ind w:left="5400" w:hanging="360"/>
-      </w:pPr>
-    </w:lvl>
-    <w:lvl w:ilvl="8" w:tplc="0409001B" w:tentative="1">
-      <w:start w:val="1"/>
-      <w:numFmt w:val="lowerRoman"/>
-      <w:lvlText w:val="%9."/>
-      <w:lvlJc w:val="right"/>
-      <w:pPr>
-        <w:ind w:left="6120" w:hanging="180"/>
-      </w:pPr>
-    </w:lvl>
-  </w:abstractNum>
-  <w:abstractNum w:abstractNumId="42" w15:restartNumberingAfterBreak="0">
-    <w:nsid w:val="6E1F75B4"/>
-    <w:multiLevelType w:val="hybridMultilevel"/>
-    <w:tmpl w:val="D9227BFA"/>
-    <w:lvl w:ilvl="0" w:tplc="0409000F">
-      <w:start w:val="1"/>
-      <w:numFmt w:val="decimal"/>
-      <w:lvlText w:val="%1."/>
-      <w:lvlJc w:val="left"/>
-      <w:pPr>
-        <w:ind w:left="360" w:hanging="360"/>
-      </w:pPr>
-      <w:rPr>
-        <w:rFonts w:hint="default"/>
-      </w:rPr>
-    </w:lvl>
-    <w:lvl w:ilvl="1" w:tplc="04090019" w:tentative="1">
-      <w:start w:val="1"/>
-      <w:numFmt w:val="lowerLetter"/>
-      <w:lvlText w:val="%2."/>
-      <w:lvlJc w:val="left"/>
-      <w:pPr>
-        <w:ind w:left="1080" w:hanging="360"/>
-      </w:pPr>
-    </w:lvl>
-    <w:lvl w:ilvl="2" w:tplc="0409001B" w:tentative="1">
-      <w:start w:val="1"/>
-      <w:numFmt w:val="lowerRoman"/>
-      <w:lvlText w:val="%3."/>
-      <w:lvlJc w:val="right"/>
-      <w:pPr>
-        <w:ind w:left="1800" w:hanging="180"/>
-      </w:pPr>
-    </w:lvl>
-    <w:lvl w:ilvl="3" w:tplc="0409000F" w:tentative="1">
-      <w:start w:val="1"/>
-      <w:numFmt w:val="decimal"/>
-      <w:lvlText w:val="%4."/>
-      <w:lvlJc w:val="left"/>
-      <w:pPr>
-        <w:ind w:left="2520" w:hanging="360"/>
-      </w:pPr>
-    </w:lvl>
-    <w:lvl w:ilvl="4" w:tplc="04090019" w:tentative="1">
-      <w:start w:val="1"/>
-      <w:numFmt w:val="lowerLetter"/>
-      <w:lvlText w:val="%5."/>
-      <w:lvlJc w:val="left"/>
-      <w:pPr>
-        <w:ind w:left="3240" w:hanging="360"/>
-      </w:pPr>
-    </w:lvl>
-    <w:lvl w:ilvl="5" w:tplc="0409001B" w:tentative="1">
-      <w:start w:val="1"/>
-      <w:numFmt w:val="lowerRoman"/>
-      <w:lvlText w:val="%6."/>
-      <w:lvlJc w:val="right"/>
-      <w:pPr>
-        <w:ind w:left="3960" w:hanging="180"/>
-      </w:pPr>
-    </w:lvl>
-    <w:lvl w:ilvl="6" w:tplc="0409000F" w:tentative="1">
-      <w:start w:val="1"/>
-      <w:numFmt w:val="decimal"/>
-      <w:lvlText w:val="%7."/>
-      <w:lvlJc w:val="left"/>
-      <w:pPr>
-        <w:ind w:left="4680" w:hanging="360"/>
-      </w:pPr>
-    </w:lvl>
-    <w:lvl w:ilvl="7" w:tplc="04090019" w:tentative="1">
-      <w:start w:val="1"/>
-      <w:numFmt w:val="lowerLetter"/>
-      <w:lvlText w:val="%8."/>
-      <w:lvlJc w:val="left"/>
-      <w:pPr>
-        <w:ind w:left="5400" w:hanging="360"/>
-      </w:pPr>
-    </w:lvl>
-    <w:lvl w:ilvl="8" w:tplc="0409001B" w:tentative="1">
-      <w:start w:val="1"/>
-      <w:numFmt w:val="lowerRoman"/>
-      <w:lvlText w:val="%9."/>
-      <w:lvlJc w:val="right"/>
-      <w:pPr>
-        <w:ind w:left="6120" w:hanging="180"/>
-      </w:pPr>
-    </w:lvl>
-  </w:abstractNum>
-  <w:abstractNum w:abstractNumId="43" w15:restartNumberingAfterBreak="0">
-    <w:nsid w:val="729F1581"/>
-    <w:multiLevelType w:val="hybridMultilevel"/>
-    <w:tmpl w:val="EBEC5996"/>
-    <w:lvl w:ilvl="0" w:tplc="0409000F">
-      <w:start w:val="1"/>
-      <w:numFmt w:val="decimal"/>
-      <w:lvlText w:val="%1."/>
-      <w:lvlJc w:val="left"/>
-      <w:pPr>
-        <w:ind w:left="360" w:hanging="360"/>
-      </w:pPr>
-      <w:rPr>
-        <w:rFonts w:hint="default"/>
-      </w:rPr>
-    </w:lvl>
-    <w:lvl w:ilvl="1" w:tplc="04090019" w:tentative="1">
-      <w:start w:val="1"/>
-      <w:numFmt w:val="lowerLetter"/>
-      <w:lvlText w:val="%2."/>
-      <w:lvlJc w:val="left"/>
-      <w:pPr>
-        <w:ind w:left="1080" w:hanging="360"/>
-      </w:pPr>
-    </w:lvl>
-    <w:lvl w:ilvl="2" w:tplc="0409001B" w:tentative="1">
-      <w:start w:val="1"/>
-      <w:numFmt w:val="lowerRoman"/>
-      <w:lvlText w:val="%3."/>
-      <w:lvlJc w:val="right"/>
-      <w:pPr>
-        <w:ind w:left="1800" w:hanging="180"/>
-      </w:pPr>
-    </w:lvl>
-    <w:lvl w:ilvl="3" w:tplc="0409000F" w:tentative="1">
-      <w:start w:val="1"/>
-      <w:numFmt w:val="decimal"/>
-      <w:lvlText w:val="%4."/>
-      <w:lvlJc w:val="left"/>
-      <w:pPr>
-        <w:ind w:left="2520" w:hanging="360"/>
-      </w:pPr>
-    </w:lvl>
-    <w:lvl w:ilvl="4" w:tplc="04090019" w:tentative="1">
-      <w:start w:val="1"/>
-      <w:numFmt w:val="lowerLetter"/>
-      <w:lvlText w:val="%5."/>
-      <w:lvlJc w:val="left"/>
-      <w:pPr>
-        <w:ind w:left="3240" w:hanging="360"/>
-      </w:pPr>
-    </w:lvl>
-    <w:lvl w:ilvl="5" w:tplc="0409001B" w:tentative="1">
-      <w:start w:val="1"/>
-      <w:numFmt w:val="lowerRoman"/>
-      <w:lvlText w:val="%6."/>
-      <w:lvlJc w:val="right"/>
-      <w:pPr>
-        <w:ind w:left="3960" w:hanging="180"/>
-      </w:pPr>
-    </w:lvl>
-    <w:lvl w:ilvl="6" w:tplc="0409000F" w:tentative="1">
-      <w:start w:val="1"/>
-      <w:numFmt w:val="decimal"/>
-      <w:lvlText w:val="%7."/>
-      <w:lvlJc w:val="left"/>
-      <w:pPr>
-        <w:ind w:left="4680" w:hanging="360"/>
-      </w:pPr>
-    </w:lvl>
-    <w:lvl w:ilvl="7" w:tplc="04090019" w:tentative="1">
-      <w:start w:val="1"/>
-      <w:numFmt w:val="lowerLetter"/>
-      <w:lvlText w:val="%8."/>
-      <w:lvlJc w:val="left"/>
-      <w:pPr>
-        <w:ind w:left="5400" w:hanging="360"/>
-      </w:pPr>
-    </w:lvl>
-    <w:lvl w:ilvl="8" w:tplc="0409001B" w:tentative="1">
-      <w:start w:val="1"/>
-      <w:numFmt w:val="lowerRoman"/>
-      <w:lvlText w:val="%9."/>
-      <w:lvlJc w:val="right"/>
-      <w:pPr>
-        <w:ind w:left="6120" w:hanging="180"/>
-      </w:pPr>
-    </w:lvl>
-  </w:abstractNum>
-  <w:abstractNum w:abstractNumId="44" w15:restartNumberingAfterBreak="0">
-    <w:nsid w:val="74B0479B"/>
-    <w:multiLevelType w:val="hybridMultilevel"/>
-    <w:tmpl w:val="96D4BA6A"/>
-    <w:lvl w:ilvl="0" w:tplc="0409000F">
-      <w:start w:val="1"/>
-      <w:numFmt w:val="decimal"/>
-      <w:lvlText w:val="%1."/>
-      <w:lvlJc w:val="left"/>
-      <w:pPr>
-        <w:ind w:left="360" w:hanging="360"/>
-      </w:pPr>
-      <w:rPr>
-        <w:rFonts w:hint="default"/>
-      </w:rPr>
-    </w:lvl>
-    <w:lvl w:ilvl="1" w:tplc="04090019" w:tentative="1">
-      <w:start w:val="1"/>
-      <w:numFmt w:val="lowerLetter"/>
-      <w:lvlText w:val="%2."/>
-      <w:lvlJc w:val="left"/>
-      <w:pPr>
-        <w:ind w:left="1080" w:hanging="360"/>
-      </w:pPr>
-    </w:lvl>
-    <w:lvl w:ilvl="2" w:tplc="0409001B" w:tentative="1">
-      <w:start w:val="1"/>
-      <w:numFmt w:val="lowerRoman"/>
-      <w:lvlText w:val="%3."/>
-      <w:lvlJc w:val="right"/>
-      <w:pPr>
-        <w:ind w:left="1800" w:hanging="180"/>
-      </w:pPr>
-    </w:lvl>
-    <w:lvl w:ilvl="3" w:tplc="0409000F" w:tentative="1">
-      <w:start w:val="1"/>
-      <w:numFmt w:val="decimal"/>
-      <w:lvlText w:val="%4."/>
-      <w:lvlJc w:val="left"/>
-      <w:pPr>
-        <w:ind w:left="2520" w:hanging="360"/>
-      </w:pPr>
-    </w:lvl>
-    <w:lvl w:ilvl="4" w:tplc="04090019" w:tentative="1">
-      <w:start w:val="1"/>
-      <w:numFmt w:val="lowerLetter"/>
-      <w:lvlText w:val="%5."/>
-      <w:lvlJc w:val="left"/>
-      <w:pPr>
-        <w:ind w:left="3240" w:hanging="360"/>
-      </w:pPr>
-    </w:lvl>
-    <w:lvl w:ilvl="5" w:tplc="0409001B" w:tentative="1">
-      <w:start w:val="1"/>
-      <w:numFmt w:val="lowerRoman"/>
-      <w:lvlText w:val="%6."/>
-      <w:lvlJc w:val="right"/>
-      <w:pPr>
-        <w:ind w:left="3960" w:hanging="180"/>
-      </w:pPr>
-    </w:lvl>
-    <w:lvl w:ilvl="6" w:tplc="0409000F" w:tentative="1">
-      <w:start w:val="1"/>
-      <w:numFmt w:val="decimal"/>
-      <w:lvlText w:val="%7."/>
-      <w:lvlJc w:val="left"/>
-      <w:pPr>
-        <w:ind w:left="4680" w:hanging="360"/>
-      </w:pPr>
-    </w:lvl>
-    <w:lvl w:ilvl="7" w:tplc="04090019" w:tentative="1">
-      <w:start w:val="1"/>
-      <w:numFmt w:val="lowerLetter"/>
-      <w:lvlText w:val="%8."/>
-      <w:lvlJc w:val="left"/>
-      <w:pPr>
-        <w:ind w:left="5400" w:hanging="360"/>
-      </w:pPr>
-    </w:lvl>
-    <w:lvl w:ilvl="8" w:tplc="0409001B" w:tentative="1">
-      <w:start w:val="1"/>
-      <w:numFmt w:val="lowerRoman"/>
-      <w:lvlText w:val="%9."/>
-      <w:lvlJc w:val="right"/>
-      <w:pPr>
-        <w:ind w:left="6120" w:hanging="180"/>
-      </w:pPr>
-    </w:lvl>
-  </w:abstractNum>
-  <w:abstractNum w:abstractNumId="45" w15:restartNumberingAfterBreak="0">
-    <w:nsid w:val="76ED3984"/>
-    <w:multiLevelType w:val="hybridMultilevel"/>
-    <w:tmpl w:val="6C06BC8E"/>
-    <w:lvl w:ilvl="0" w:tplc="0409000F">
-      <w:start w:val="1"/>
-      <w:numFmt w:val="decimal"/>
-      <w:lvlText w:val="%1."/>
-      <w:lvlJc w:val="left"/>
-      <w:pPr>
-        <w:ind w:left="360" w:hanging="360"/>
-      </w:pPr>
-      <w:rPr>
-        <w:rFonts w:hint="default"/>
-      </w:rPr>
-    </w:lvl>
-    <w:lvl w:ilvl="1" w:tplc="04090019" w:tentative="1">
-      <w:start w:val="1"/>
-      <w:numFmt w:val="lowerLetter"/>
-      <w:lvlText w:val="%2."/>
-      <w:lvlJc w:val="left"/>
-      <w:pPr>
-        <w:ind w:left="1080" w:hanging="360"/>
-      </w:pPr>
-    </w:lvl>
-    <w:lvl w:ilvl="2" w:tplc="0409001B" w:tentative="1">
-      <w:start w:val="1"/>
-      <w:numFmt w:val="lowerRoman"/>
-      <w:lvlText w:val="%3."/>
-      <w:lvlJc w:val="right"/>
-      <w:pPr>
-        <w:ind w:left="1800" w:hanging="180"/>
-      </w:pPr>
-    </w:lvl>
-    <w:lvl w:ilvl="3" w:tplc="0409000F" w:tentative="1">
-      <w:start w:val="1"/>
-      <w:numFmt w:val="decimal"/>
-      <w:lvlText w:val="%4."/>
-      <w:lvlJc w:val="left"/>
-      <w:pPr>
-        <w:ind w:left="2520" w:hanging="360"/>
-      </w:pPr>
-    </w:lvl>
-    <w:lvl w:ilvl="4" w:tplc="04090019" w:tentative="1">
-      <w:start w:val="1"/>
-      <w:numFmt w:val="lowerLetter"/>
-      <w:lvlText w:val="%5."/>
-      <w:lvlJc w:val="left"/>
-      <w:pPr>
-        <w:ind w:left="3240" w:hanging="360"/>
-      </w:pPr>
-    </w:lvl>
-    <w:lvl w:ilvl="5" w:tplc="0409001B" w:tentative="1">
-      <w:start w:val="1"/>
-      <w:numFmt w:val="lowerRoman"/>
-      <w:lvlText w:val="%6."/>
-      <w:lvlJc w:val="right"/>
-      <w:pPr>
-        <w:ind w:left="3960" w:hanging="180"/>
-      </w:pPr>
-    </w:lvl>
-    <w:lvl w:ilvl="6" w:tplc="0409000F" w:tentative="1">
-      <w:start w:val="1"/>
-      <w:numFmt w:val="decimal"/>
-      <w:lvlText w:val="%7."/>
-      <w:lvlJc w:val="left"/>
-      <w:pPr>
-        <w:ind w:left="4680" w:hanging="360"/>
-      </w:pPr>
-    </w:lvl>
-    <w:lvl w:ilvl="7" w:tplc="04090019" w:tentative="1">
-      <w:start w:val="1"/>
-      <w:numFmt w:val="lowerLetter"/>
-      <w:lvlText w:val="%8."/>
-      <w:lvlJc w:val="left"/>
-      <w:pPr>
-        <w:ind w:left="5400" w:hanging="360"/>
-      </w:pPr>
-    </w:lvl>
-    <w:lvl w:ilvl="8" w:tplc="0409001B" w:tentative="1">
-      <w:start w:val="1"/>
-      <w:numFmt w:val="lowerRoman"/>
-      <w:lvlText w:val="%9."/>
-      <w:lvlJc w:val="right"/>
-      <w:pPr>
-        <w:ind w:left="6120" w:hanging="180"/>
-      </w:pPr>
-    </w:lvl>
-  </w:abstractNum>
-  <w:abstractNum w:abstractNumId="46" w15:restartNumberingAfterBreak="0">
-    <w:nsid w:val="77914821"/>
-    <w:multiLevelType w:val="hybridMultilevel"/>
-    <w:tmpl w:val="3A9272AC"/>
-    <w:lvl w:ilvl="0" w:tplc="0409000F">
-      <w:start w:val="1"/>
-      <w:numFmt w:val="decimal"/>
-      <w:lvlText w:val="%1."/>
-      <w:lvlJc w:val="left"/>
-      <w:pPr>
-        <w:ind w:left="360" w:hanging="360"/>
-      </w:pPr>
-      <w:rPr>
-        <w:rFonts w:hint="default"/>
-      </w:rPr>
-    </w:lvl>
-    <w:lvl w:ilvl="1" w:tplc="04090019" w:tentative="1">
-      <w:start w:val="1"/>
-      <w:numFmt w:val="lowerLetter"/>
-      <w:lvlText w:val="%2."/>
-      <w:lvlJc w:val="left"/>
-      <w:pPr>
-        <w:ind w:left="1080" w:hanging="360"/>
-      </w:pPr>
-    </w:lvl>
-    <w:lvl w:ilvl="2" w:tplc="0409001B" w:tentative="1">
-      <w:start w:val="1"/>
-      <w:numFmt w:val="lowerRoman"/>
-      <w:lvlText w:val="%3."/>
-      <w:lvlJc w:val="right"/>
-      <w:pPr>
-        <w:ind w:left="1800" w:hanging="180"/>
-      </w:pPr>
-    </w:lvl>
-    <w:lvl w:ilvl="3" w:tplc="0409000F" w:tentative="1">
-      <w:start w:val="1"/>
-      <w:numFmt w:val="decimal"/>
-      <w:lvlText w:val="%4."/>
-      <w:lvlJc w:val="left"/>
-      <w:pPr>
-        <w:ind w:left="2520" w:hanging="360"/>
-      </w:pPr>
-    </w:lvl>
-    <w:lvl w:ilvl="4" w:tplc="04090019" w:tentative="1">
-      <w:start w:val="1"/>
-      <w:numFmt w:val="lowerLetter"/>
-      <w:lvlText w:val="%5."/>
-      <w:lvlJc w:val="left"/>
-      <w:pPr>
-        <w:ind w:left="3240" w:hanging="360"/>
-      </w:pPr>
-    </w:lvl>
-    <w:lvl w:ilvl="5" w:tplc="0409001B" w:tentative="1">
-      <w:start w:val="1"/>
-      <w:numFmt w:val="lowerRoman"/>
-      <w:lvlText w:val="%6."/>
-      <w:lvlJc w:val="right"/>
-      <w:pPr>
-        <w:ind w:left="3960" w:hanging="180"/>
-      </w:pPr>
-    </w:lvl>
-    <w:lvl w:ilvl="6" w:tplc="0409000F" w:tentative="1">
-      <w:start w:val="1"/>
-      <w:numFmt w:val="decimal"/>
-      <w:lvlText w:val="%7."/>
-      <w:lvlJc w:val="left"/>
-      <w:pPr>
-        <w:ind w:left="4680" w:hanging="360"/>
-      </w:pPr>
-    </w:lvl>
-    <w:lvl w:ilvl="7" w:tplc="04090019" w:tentative="1">
-      <w:start w:val="1"/>
-      <w:numFmt w:val="lowerLetter"/>
-      <w:lvlText w:val="%8."/>
-      <w:lvlJc w:val="left"/>
-      <w:pPr>
-        <w:ind w:left="5400" w:hanging="360"/>
-      </w:pPr>
-    </w:lvl>
-    <w:lvl w:ilvl="8" w:tplc="0409001B" w:tentative="1">
-      <w:start w:val="1"/>
-      <w:numFmt w:val="lowerRoman"/>
-      <w:lvlText w:val="%9."/>
-      <w:lvlJc w:val="right"/>
-      <w:pPr>
-        <w:ind w:left="6120" w:hanging="180"/>
-      </w:pPr>
-    </w:lvl>
-  </w:abstractNum>
-  <w:abstractNum w:abstractNumId="47" w15:restartNumberingAfterBreak="0">
-    <w:nsid w:val="78D71F2E"/>
-    <w:multiLevelType w:val="hybridMultilevel"/>
-    <w:tmpl w:val="E1563D12"/>
-    <w:lvl w:ilvl="0" w:tplc="0409000F">
-      <w:start w:val="1"/>
-      <w:numFmt w:val="decimal"/>
-      <w:lvlText w:val="%1."/>
-      <w:lvlJc w:val="left"/>
-      <w:pPr>
-        <w:ind w:left="360" w:hanging="360"/>
-      </w:pPr>
-      <w:rPr>
-        <w:rFonts w:hint="default"/>
-      </w:rPr>
-    </w:lvl>
-    <w:lvl w:ilvl="1" w:tplc="04090019" w:tentative="1">
-      <w:start w:val="1"/>
-      <w:numFmt w:val="lowerLetter"/>
-      <w:lvlText w:val="%2."/>
-      <w:lvlJc w:val="left"/>
-      <w:pPr>
-        <w:ind w:left="1080" w:hanging="360"/>
-      </w:pPr>
-    </w:lvl>
-    <w:lvl w:ilvl="2" w:tplc="0409001B" w:tentative="1">
-      <w:start w:val="1"/>
-      <w:numFmt w:val="lowerRoman"/>
-      <w:lvlText w:val="%3."/>
-      <w:lvlJc w:val="right"/>
-      <w:pPr>
-        <w:ind w:left="1800" w:hanging="180"/>
-      </w:pPr>
-    </w:lvl>
-    <w:lvl w:ilvl="3" w:tplc="0409000F" w:tentative="1">
-      <w:start w:val="1"/>
-      <w:numFmt w:val="decimal"/>
-      <w:lvlText w:val="%4."/>
-      <w:lvlJc w:val="left"/>
-      <w:pPr>
-        <w:ind w:left="2520" w:hanging="360"/>
-      </w:pPr>
-    </w:lvl>
-    <w:lvl w:ilvl="4" w:tplc="04090019" w:tentative="1">
-      <w:start w:val="1"/>
-      <w:numFmt w:val="lowerLetter"/>
-      <w:lvlText w:val="%5."/>
-      <w:lvlJc w:val="left"/>
-      <w:pPr>
-        <w:ind w:left="3240" w:hanging="360"/>
-      </w:pPr>
-    </w:lvl>
-    <w:lvl w:ilvl="5" w:tplc="0409001B" w:tentative="1">
-      <w:start w:val="1"/>
-      <w:numFmt w:val="lowerRoman"/>
-      <w:lvlText w:val="%6."/>
-      <w:lvlJc w:val="right"/>
-      <w:pPr>
-        <w:ind w:left="3960" w:hanging="180"/>
-      </w:pPr>
-    </w:lvl>
-    <w:lvl w:ilvl="6" w:tplc="0409000F" w:tentative="1">
-      <w:start w:val="1"/>
-      <w:numFmt w:val="decimal"/>
-      <w:lvlText w:val="%7."/>
-      <w:lvlJc w:val="left"/>
-      <w:pPr>
-        <w:ind w:left="4680" w:hanging="360"/>
-      </w:pPr>
-    </w:lvl>
-    <w:lvl w:ilvl="7" w:tplc="04090019" w:tentative="1">
-      <w:start w:val="1"/>
-      <w:numFmt w:val="lowerLetter"/>
-      <w:lvlText w:val="%8."/>
-      <w:lvlJc w:val="left"/>
-      <w:pPr>
-        <w:ind w:left="5400" w:hanging="360"/>
-      </w:pPr>
-    </w:lvl>
-    <w:lvl w:ilvl="8" w:tplc="0409001B" w:tentative="1">
-      <w:start w:val="1"/>
-      <w:numFmt w:val="lowerRoman"/>
-      <w:lvlText w:val="%9."/>
-      <w:lvlJc w:val="right"/>
-      <w:pPr>
-        <w:ind w:left="6120" w:hanging="180"/>
+        <w:ind w:left="6480" w:hanging="180"/>
       </w:pPr>
     </w:lvl>
   </w:abstractNum>
   <w:num w:numId="1">
-    <w:abstractNumId w:val="45"/>
+    <w:abstractNumId w:val="5"/>
   </w:num>
   <w:num w:numId="2">
-    <w:abstractNumId w:val="15"/>
+    <w:abstractNumId w:val="9"/>
   </w:num>
   <w:num w:numId="3">
-    <w:abstractNumId w:val="17"/>
+    <w:abstractNumId w:val="6"/>
   </w:num>
   <w:num w:numId="4">
-    <w:abstractNumId w:val="32"/>
+    <w:abstractNumId w:val="2"/>
   </w:num>
   <w:num w:numId="5">
+    <w:abstractNumId w:val="10"/>
+  </w:num>
+  <w:num w:numId="6">
+    <w:abstractNumId w:val="13"/>
+  </w:num>
+  <w:num w:numId="7">
+    <w:abstractNumId w:val="0"/>
+  </w:num>
+  <w:num w:numId="8">
+    <w:abstractNumId w:val="1"/>
+  </w:num>
+  <w:num w:numId="9">
     <w:abstractNumId w:val="11"/>
   </w:num>
-  <w:num w:numId="6">
+  <w:num w:numId="10">
+    <w:abstractNumId w:val="12"/>
+  </w:num>
+  <w:num w:numId="11">
+    <w:abstractNumId w:val="3"/>
+  </w:num>
+  <w:num w:numId="12">
     <w:abstractNumId w:val="4"/>
   </w:num>
-  <w:num w:numId="7">
-    <w:abstractNumId w:val="47"/>
-  </w:num>
-  <w:num w:numId="8">
-    <w:abstractNumId w:val="19"/>
-  </w:num>
-  <w:num w:numId="9">
-    <w:abstractNumId w:val="35"/>
-  </w:num>
-  <w:num w:numId="10">
-    <w:abstractNumId w:val="21"/>
-  </w:num>
-  <w:num w:numId="11">
-    <w:abstractNumId w:val="2"/>
-  </w:num>
-  <w:num w:numId="12">
-    <w:abstractNumId w:val="41"/>
-  </w:num>
   <w:num w:numId="13">
-    <w:abstractNumId w:val="34"/>
+    <w:abstractNumId w:val="7"/>
   </w:num>
   <w:num w:numId="14">
-    <w:abstractNumId w:val="9"/>
+    <w:abstractNumId w:val="8"/>
   </w:num>
   <w:num w:numId="15">
-    <w:abstractNumId w:val="18"/>
-  </w:num>
-  <w:num w:numId="16">
-    <w:abstractNumId w:val="30"/>
-  </w:num>
-  <w:num w:numId="17">
-    <w:abstractNumId w:val="37"/>
-  </w:num>
-  <w:num w:numId="18">
-    <w:abstractNumId w:val="42"/>
-  </w:num>
-  <w:num w:numId="19">
-    <w:abstractNumId w:val="22"/>
-  </w:num>
-  <w:num w:numId="20">
-    <w:abstractNumId w:val="38"/>
-  </w:num>
-  <w:num w:numId="21">
-    <w:abstractNumId w:val="24"/>
-  </w:num>
-  <w:num w:numId="22">
-    <w:abstractNumId w:val="29"/>
-  </w:num>
-  <w:num w:numId="23">
-    <w:abstractNumId w:val="23"/>
-  </w:num>
-  <w:num w:numId="24">
-    <w:abstractNumId w:val="27"/>
-  </w:num>
-  <w:num w:numId="25">
-    <w:abstractNumId w:val="46"/>
-  </w:num>
-  <w:num w:numId="26">
-    <w:abstractNumId w:val="26"/>
-  </w:num>
-  <w:num w:numId="27">
-    <w:abstractNumId w:val="28"/>
-  </w:num>
-  <w:num w:numId="28">
-    <w:abstractNumId w:val="20"/>
-  </w:num>
-  <w:num w:numId="29">
-    <w:abstractNumId w:val="44"/>
-  </w:num>
-  <w:num w:numId="30">
-    <w:abstractNumId w:val="16"/>
-  </w:num>
-  <w:num w:numId="31">
-    <w:abstractNumId w:val="6"/>
-  </w:num>
-  <w:num w:numId="32">
-    <w:abstractNumId w:val="33"/>
-  </w:num>
-  <w:num w:numId="33">
-    <w:abstractNumId w:val="10"/>
-  </w:num>
-  <w:num w:numId="34">
-    <w:abstractNumId w:val="13"/>
-  </w:num>
-  <w:num w:numId="35">
-    <w:abstractNumId w:val="25"/>
-  </w:num>
-  <w:num w:numId="36">
     <w:abstractNumId w:val="14"/>
   </w:num>
-  <w:num w:numId="37">
-    <w:abstractNumId w:val="3"/>
-  </w:num>
-  <w:num w:numId="38">
-    <w:abstractNumId w:val="43"/>
-  </w:num>
-  <w:num w:numId="39">
-    <w:abstractNumId w:val="8"/>
-  </w:num>
-  <w:num w:numId="40">
-    <w:abstractNumId w:val="7"/>
-  </w:num>
-  <w:num w:numId="41">
-    <w:abstractNumId w:val="31"/>
-  </w:num>
-  <w:num w:numId="42">
-    <w:abstractNumId w:val="40"/>
-  </w:num>
-  <w:num w:numId="43">
-    <w:abstractNumId w:val="0"/>
-  </w:num>
-  <w:num w:numId="44">
-    <w:abstractNumId w:val="1"/>
-  </w:num>
-  <w:num w:numId="45">
-    <w:abstractNumId w:val="36"/>
-  </w:num>
-  <w:num w:numId="46">
-    <w:abstractNumId w:val="39"/>
-  </w:num>
-  <w:num w:numId="47">
-    <w:abstractNumId w:val="5"/>
-  </w:num>
-  <w:num w:numId="48">
-    <w:abstractNumId w:val="12"/>
-  </w:num>
-  <w:numIdMacAtCleanup w:val="31"/>
+  <w:numIdMacAtCleanup w:val="15"/>
 </w:numbering>
 </file>
 
 <file path=word/styles.xml><?xml version="1.0" encoding="utf-8"?>
-<w:styles xmlns:mc="http://schemas.openxmlformats.org/markup-compatibility/2006" xmlns:r="http://schemas.openxmlformats.org/officeDocument/2006/relationships" xmlns:w="http://schemas.openxmlformats.org/wordprocessingml/2006/main" xmlns:w14="http://schemas.microsoft.com/office/word/2010/wordml" xmlns:w15="http://schemas.microsoft.com/office/word/2012/wordml" xmlns:w16se="http://schemas.microsoft.com/office/word/2015/wordml/symex" mc:Ignorable="w14 w15 w16se">
+<w:styles xmlns:mc="http://schemas.openxmlformats.org/markup-compatibility/2006" xmlns:r="http://schemas.openxmlformats.org/officeDocument/2006/relationships" xmlns:w="http://schemas.openxmlformats.org/wordprocessingml/2006/main" xmlns:w14="http://schemas.microsoft.com/office/word/2010/wordml" xmlns:w15="http://schemas.microsoft.com/office/word/2012/wordml" xmlns:w16cid="http://schemas.microsoft.com/office/word/2016/wordml/cid" xmlns:w16se="http://schemas.microsoft.com/office/word/2015/wordml/symex" mc:Ignorable="w14 w15 w16se w16cid">
   <w:docDefaults>
     <w:rPrDefault>
       <w:rPr>
@@ -21701,6 +18969,21 @@
       <w:shd w:val="clear" w:color="auto" w:fill="E6E6E6"/>
     </w:rPr>
   </w:style>
+  <w:style w:type="paragraph" w:styleId="NormalWeb">
+    <w:name w:val="Normal (Web)"/>
+    <w:basedOn w:val="Normal"/>
+    <w:uiPriority w:val="99"/>
+    <w:unhideWhenUsed/>
+    <w:rsid w:val="002F4783"/>
+    <w:pPr>
+      <w:spacing w:before="100" w:beforeAutospacing="1" w:after="100" w:afterAutospacing="1" w:line="240" w:lineRule="auto"/>
+    </w:pPr>
+    <w:rPr>
+      <w:rFonts w:ascii="Times New Roman" w:eastAsia="Times New Roman" w:hAnsi="Times New Roman" w:cs="Times New Roman"/>
+      <w:sz w:val="24"/>
+      <w:szCs w:val="24"/>
+    </w:rPr>
+  </w:style>
 </w:styles>
 </file>
 
@@ -21994,7 +19277,7 @@
 </file>
 
 <file path=customXml/itemProps1.xml><?xml version="1.0" encoding="utf-8"?>
-<ds:datastoreItem xmlns:ds="http://schemas.openxmlformats.org/officeDocument/2006/customXml" ds:itemID="{1690AE3C-747C-4378-A029-A0EDB2BAEAEC}">
+<ds:datastoreItem xmlns:ds="http://schemas.openxmlformats.org/officeDocument/2006/customXml" ds:itemID="{5A83A8F0-89C2-4307-A57A-87C907B4C24F}">
   <ds:schemaRefs>
     <ds:schemaRef ds:uri="http://schemas.openxmlformats.org/officeDocument/2006/bibliography"/>
   </ds:schemaRefs>

</xml_diff>

<commit_message>
Correctd css for various items and IE compatibility
</commit_message>
<xml_diff>
--- a/design-deliverables/v.9/_doc/heuristic_summary_hud_data_export_tour.docx
+++ b/design-deliverables/v.9/_doc/heuristic_summary_hud_data_export_tour.docx
@@ -2501,24 +2501,39 @@
               <w:ind w:left="360"/>
             </w:pPr>
             <w:r>
-              <w:t>“No disaster</w:t>
-            </w:r>
-            <w:r>
-              <w:t>s</w:t>
-            </w:r>
-            <w:r>
-              <w:t xml:space="preserve"> found.</w:t>
+              <w:t>“</w:t>
+            </w:r>
+            <w:r>
+              <w:rPr>
+                <w:b/>
+              </w:rPr>
+              <w:t>Invalid disaster ID</w:t>
+            </w:r>
+            <w:r>
+              <w:t>.</w:t>
             </w:r>
           </w:p>
           <w:p>
             <w:pPr>
               <w:pStyle w:val="ListParagraph"/>
               <w:ind w:left="360"/>
-            </w:pPr>
-            <w:r>
+              <w:rPr>
+                <w:i/>
+                <w:color w:val="8064A2" w:themeColor="accent4"/>
+              </w:rPr>
+            </w:pPr>
+            <w:r>
+              <w:rPr>
+                <w:i/>
+                <w:color w:val="8064A2" w:themeColor="accent4"/>
+              </w:rPr>
               <w:t xml:space="preserve">The disaster ID provided </w:t>
             </w:r>
             <w:r>
+              <w:rPr>
+                <w:i/>
+                <w:color w:val="8064A2" w:themeColor="accent4"/>
+              </w:rPr>
               <w:t>returned 0 disasters.</w:t>
             </w:r>
           </w:p>
@@ -2527,10 +2542,19 @@
               <w:pStyle w:val="ListParagraph"/>
               <w:ind w:left="360"/>
             </w:pPr>
-            <w:bookmarkStart w:id="0" w:name="_GoBack"/>
-            <w:bookmarkEnd w:id="0"/>
-          </w:p>
-        </w:tc>
+            <w:r>
+              <w:t>Please try again by entering a 4-digit disaster ID.”</w:t>
+            </w:r>
+          </w:p>
+          <w:p>
+            <w:pPr>
+              <w:pStyle w:val="ListParagraph"/>
+              <w:ind w:left="360"/>
+            </w:pPr>
+          </w:p>
+        </w:tc>
+        <w:bookmarkStart w:id="0" w:name="_GoBack"/>
+        <w:bookmarkEnd w:id="0"/>
       </w:tr>
       <w:tr>
         <w:trPr>
@@ -7314,62 +7338,86 @@
             <w:pPr>
               <w:pStyle w:val="ListParagraph"/>
               <w:ind w:left="360"/>
-              <w:rPr>
-                <w:noProof/>
-              </w:rPr>
-            </w:pPr>
-            <w:r>
-              <w:rPr>
-                <w:noProof/>
-              </w:rPr>
-              <w:t>“It looks like you’ve entered an invalid state code.</w:t>
-            </w:r>
-          </w:p>
-          <w:p>
-            <w:pPr>
-              <w:rPr>
-                <w:noProof/>
-              </w:rPr>
-            </w:pPr>
+            </w:pPr>
+            <w:r>
+              <w:t xml:space="preserve"> “</w:t>
+            </w:r>
+            <w:r>
+              <w:rPr>
+                <w:b/>
+              </w:rPr>
+              <w:t>Invalid state code</w:t>
+            </w:r>
+            <w:r>
+              <w:rPr>
+                <w:b/>
+              </w:rPr>
+              <w:t>.</w:t>
+            </w:r>
           </w:p>
           <w:p>
             <w:pPr>
               <w:pStyle w:val="ListParagraph"/>
               <w:ind w:left="360"/>
               <w:rPr>
+                <w:i/>
+                <w:color w:val="8064A2" w:themeColor="accent4"/>
+              </w:rPr>
+            </w:pPr>
+            <w:r>
+              <w:rPr>
+                <w:i/>
+                <w:color w:val="8064A2" w:themeColor="accent4"/>
+              </w:rPr>
+              <w:t xml:space="preserve">The state code provided </w:t>
+            </w:r>
+            <w:r>
+              <w:rPr>
+                <w:i/>
+                <w:color w:val="8064A2" w:themeColor="accent4"/>
+              </w:rPr>
+              <w:t>returned 0 states</w:t>
+            </w:r>
+            <w:r>
+              <w:rPr>
+                <w:i/>
+                <w:color w:val="8064A2" w:themeColor="accent4"/>
+              </w:rPr>
+              <w:t>.</w:t>
+            </w:r>
+          </w:p>
+          <w:p>
+            <w:pPr>
+              <w:pStyle w:val="ListParagraph"/>
+              <w:ind w:left="360"/>
+            </w:pPr>
+            <w:r>
+              <w:t xml:space="preserve">Please try again by entering a </w:t>
+            </w:r>
+            <w:r>
+              <w:t xml:space="preserve">valid </w:t>
+            </w:r>
+            <w:r>
+              <w:t>2-letter state code.</w:t>
+            </w:r>
+          </w:p>
+          <w:p>
+            <w:pPr>
+              <w:pStyle w:val="ListParagraph"/>
+              <w:ind w:left="360"/>
+            </w:pPr>
+            <w:r>
+              <w:t>(ex. “TX”, “CA”, “FL”)”</w:t>
+            </w:r>
+          </w:p>
+          <w:p>
+            <w:pPr>
+              <w:pStyle w:val="ListParagraph"/>
+              <w:ind w:left="360"/>
+              <w:rPr>
                 <w:noProof/>
               </w:rPr>
             </w:pPr>
-            <w:r>
-              <w:rPr>
-                <w:noProof/>
-              </w:rPr>
-              <w:t>T</w:t>
-            </w:r>
-            <w:r>
-              <w:rPr>
-                <w:noProof/>
-              </w:rPr>
-              <w:t>ry entering your</w:t>
-            </w:r>
-            <w:r>
-              <w:rPr>
-                <w:noProof/>
-              </w:rPr>
-              <w:t xml:space="preserve"> 2-letter state code before continuing to the next step.</w:t>
-            </w:r>
-            <w:r>
-              <w:rPr>
-                <w:noProof/>
-              </w:rPr>
-              <w:t xml:space="preserve"> </w:t>
-            </w:r>
-            <w:r>
-              <w:rPr>
-                <w:noProof/>
-              </w:rPr>
-              <w:t>(examples, “TX”, “CA”, “FL”)</w:t>
-            </w:r>
           </w:p>
         </w:tc>
       </w:tr>
@@ -9811,7 +9859,7 @@
       </w:tr>
       <w:tr>
         <w:trPr>
-          <w:trHeight w:val="1250"/>
+          <w:trHeight w:val="863"/>
         </w:trPr>
         <w:tc>
           <w:tcPr>
@@ -10032,15 +10080,15 @@
               <w:pStyle w:val="ListParagraph"/>
               <w:numPr>
                 <w:ilvl w:val="0"/>
-                <w:numId w:val="12"/>
+                <w:numId w:val="5"/>
               </w:numPr>
               <w:rPr>
-                <w:rFonts w:cstheme="minorHAnsi"/>
-              </w:rPr>
-            </w:pPr>
-            <w:r>
-              <w:rPr>
-                <w:rFonts w:cstheme="minorHAnsi"/>
+                <w:noProof/>
+              </w:rPr>
+            </w:pPr>
+            <w:r>
+              <w:rPr>
+                <w:noProof/>
               </w:rPr>
               <w:t>Change:</w:t>
             </w:r>
@@ -10049,21 +10097,15 @@
             <w:pPr>
               <w:pStyle w:val="ListParagraph"/>
               <w:ind w:left="360"/>
-              <w:rPr>
-                <w:noProof/>
-              </w:rPr>
-            </w:pPr>
-            <w:r>
-              <w:rPr>
-                <w:rFonts w:cstheme="minorHAnsi"/>
-              </w:rPr>
-              <w:t>“</w:t>
-            </w:r>
-            <w:r>
-              <w:rPr>
-                <w:noProof/>
-              </w:rPr>
-              <w:t>It looks like you’ve entered an invalid state code.</w:t>
+            </w:pPr>
+            <w:r>
+              <w:t xml:space="preserve"> “</w:t>
+            </w:r>
+            <w:r>
+              <w:rPr>
+                <w:b/>
+              </w:rPr>
+              <w:t>Error saving search.</w:t>
             </w:r>
           </w:p>
           <w:p>
@@ -10071,21 +10113,73 @@
               <w:pStyle w:val="ListParagraph"/>
               <w:ind w:left="360"/>
               <w:rPr>
+                <w:i/>
+                <w:color w:val="8064A2" w:themeColor="accent4"/>
+              </w:rPr>
+            </w:pPr>
+            <w:r>
+              <w:rPr>
+                <w:i/>
+                <w:color w:val="8064A2" w:themeColor="accent4"/>
+              </w:rPr>
+              <w:t>The</w:t>
+            </w:r>
+            <w:r>
+              <w:rPr>
+                <w:i/>
+                <w:color w:val="8064A2" w:themeColor="accent4"/>
+              </w:rPr>
+              <w:t xml:space="preserve"> search</w:t>
+            </w:r>
+            <w:r>
+              <w:rPr>
+                <w:i/>
+                <w:color w:val="8064A2" w:themeColor="accent4"/>
+              </w:rPr>
+              <w:t xml:space="preserve"> </w:t>
+            </w:r>
+            <w:r>
+              <w:rPr>
+                <w:i/>
+                <w:color w:val="8064A2" w:themeColor="accent4"/>
+              </w:rPr>
+              <w:t>list “[NAME]”</w:t>
+            </w:r>
+            <w:r>
+              <w:rPr>
+                <w:i/>
+                <w:color w:val="8064A2" w:themeColor="accent4"/>
+              </w:rPr>
+              <w:t xml:space="preserve"> </w:t>
+            </w:r>
+            <w:r>
+              <w:rPr>
+                <w:i/>
+                <w:color w:val="8064A2" w:themeColor="accent4"/>
+              </w:rPr>
+              <w:t>could not be saved.</w:t>
+            </w:r>
+          </w:p>
+          <w:p>
+            <w:pPr>
+              <w:pStyle w:val="ListParagraph"/>
+              <w:ind w:left="360"/>
+            </w:pPr>
+            <w:r>
+              <w:t xml:space="preserve">Please try again by entering a name </w:t>
+            </w:r>
+            <w:r>
+              <w:t>for your search and selecting the save button.”</w:t>
+            </w:r>
+          </w:p>
+          <w:p>
+            <w:pPr>
+              <w:pStyle w:val="ListParagraph"/>
+              <w:ind w:left="360"/>
+              <w:rPr>
                 <w:rFonts w:cstheme="minorHAnsi"/>
               </w:rPr>
             </w:pPr>
-            <w:r>
-              <w:rPr>
-                <w:noProof/>
-              </w:rPr>
-              <w:t>Please enter a different name for your search and try again.”</w:t>
-            </w:r>
-            <w:r>
-              <w:rPr>
-                <w:rFonts w:cstheme="minorHAnsi"/>
-              </w:rPr>
-              <w:t xml:space="preserve"> </w:t>
-            </w:r>
           </w:p>
         </w:tc>
       </w:tr>
@@ -19277,7 +19371,7 @@
 </file>
 
 <file path=customXml/itemProps1.xml><?xml version="1.0" encoding="utf-8"?>
-<ds:datastoreItem xmlns:ds="http://schemas.openxmlformats.org/officeDocument/2006/customXml" ds:itemID="{5A83A8F0-89C2-4307-A57A-87C907B4C24F}">
+<ds:datastoreItem xmlns:ds="http://schemas.openxmlformats.org/officeDocument/2006/customXml" ds:itemID="{0F9B6AAE-DB4D-4C43-BD8C-394EFF6401A6}">
   <ds:schemaRefs>
     <ds:schemaRef ds:uri="http://schemas.openxmlformats.org/officeDocument/2006/bibliography"/>
   </ds:schemaRefs>

</xml_diff>

<commit_message>
Addd in SkipNav for 508 compliancy
</commit_message>
<xml_diff>
--- a/design-deliverables/v.9/_doc/heuristic_summary_hud_data_export_tour.docx
+++ b/design-deliverables/v.9/_doc/heuristic_summary_hud_data_export_tour.docx
@@ -2527,13 +2527,27 @@
                 <w:i/>
                 <w:color w:val="8064A2" w:themeColor="accent4"/>
               </w:rPr>
-              <w:t xml:space="preserve">The disaster ID provided </w:t>
+              <w:t xml:space="preserve">The disaster ID </w:t>
             </w:r>
             <w:r>
               <w:rPr>
                 <w:i/>
                 <w:color w:val="8064A2" w:themeColor="accent4"/>
               </w:rPr>
+              <w:t>entered</w:t>
+            </w:r>
+            <w:r>
+              <w:rPr>
+                <w:i/>
+                <w:color w:val="8064A2" w:themeColor="accent4"/>
+              </w:rPr>
+              <w:t xml:space="preserve"> </w:t>
+            </w:r>
+            <w:r>
+              <w:rPr>
+                <w:i/>
+                <w:color w:val="8064A2" w:themeColor="accent4"/>
+              </w:rPr>
               <w:t>returned 0 disasters.</w:t>
             </w:r>
           </w:p>
@@ -2553,8 +2567,6 @@
             </w:pPr>
           </w:p>
         </w:tc>
-        <w:bookmarkStart w:id="0" w:name="_GoBack"/>
-        <w:bookmarkEnd w:id="0"/>
       </w:tr>
       <w:tr>
         <w:trPr>
@@ -7369,7 +7381,21 @@
                 <w:i/>
                 <w:color w:val="8064A2" w:themeColor="accent4"/>
               </w:rPr>
-              <w:t xml:space="preserve">The state code provided </w:t>
+              <w:t xml:space="preserve">The state code </w:t>
+            </w:r>
+            <w:r>
+              <w:rPr>
+                <w:i/>
+                <w:color w:val="8064A2" w:themeColor="accent4"/>
+              </w:rPr>
+              <w:t>entered</w:t>
+            </w:r>
+            <w:r>
+              <w:rPr>
+                <w:i/>
+                <w:color w:val="8064A2" w:themeColor="accent4"/>
+              </w:rPr>
+              <w:t xml:space="preserve"> </w:t>
             </w:r>
             <w:r>
               <w:rPr>
@@ -10105,7 +10131,15 @@
               <w:rPr>
                 <w:b/>
               </w:rPr>
-              <w:t>Error saving search.</w:t>
+              <w:t>Unable to save search list</w:t>
+            </w:r>
+            <w:bookmarkStart w:id="0" w:name="_GoBack"/>
+            <w:bookmarkEnd w:id="0"/>
+            <w:r>
+              <w:rPr>
+                <w:b/>
+              </w:rPr>
+              <w:t>.</w:t>
             </w:r>
           </w:p>
           <w:p>
@@ -10169,7 +10203,13 @@
               <w:t xml:space="preserve">Please try again by entering a name </w:t>
             </w:r>
             <w:r>
-              <w:t>for your search and selecting the save button.”</w:t>
+              <w:t xml:space="preserve">for your search </w:t>
+            </w:r>
+            <w:r>
+              <w:t>before saving</w:t>
+            </w:r>
+            <w:r>
+              <w:t>.”</w:t>
             </w:r>
           </w:p>
           <w:p>
@@ -19371,7 +19411,7 @@
 </file>
 
 <file path=customXml/itemProps1.xml><?xml version="1.0" encoding="utf-8"?>
-<ds:datastoreItem xmlns:ds="http://schemas.openxmlformats.org/officeDocument/2006/customXml" ds:itemID="{0F9B6AAE-DB4D-4C43-BD8C-394EFF6401A6}">
+<ds:datastoreItem xmlns:ds="http://schemas.openxmlformats.org/officeDocument/2006/customXml" ds:itemID="{E6B0EA7B-71DE-4738-9675-2EF0639ACDE8}">
   <ds:schemaRefs>
     <ds:schemaRef ds:uri="http://schemas.openxmlformats.org/officeDocument/2006/bibliography"/>
   </ds:schemaRefs>

</xml_diff>